<commit_message>
Fix cardiogenic shock etiologies
</commit_message>
<xml_diff>
--- a/tbls/table1.docx
+++ b/tbls/table1.docx
@@ -31,8 +31,8 @@
         <w:tc>
           <w:tcPr>
             <w:tcBorders>
-              <w:bottom w:val="single" w:sz="16" w:space="0" w:color="666666"/>
-              <w:top w:val="single" w:sz="16" w:space="0" w:color="666666"/>
+              <w:bottom w:val="single" w:sz="12" w:space="0" w:color="666666"/>
+              <w:top w:val="single" w:sz="12" w:space="0" w:color="666666"/>
               <w:left w:val="none" w:sz="0" w:space="0" w:color="000000"/>
               <w:right w:val="none" w:sz="0" w:space="0" w:color="000000"/>
             </w:tcBorders>
@@ -56,7 +56,7 @@
                 <w:right w:val="none" w:sz="0" w:space="0" w:color="000000"/>
               </w:pBdr>
               <w:spacing w:after="100" w:before="100" w:line="240"/>
-              <w:ind w:firstLine="0" w:left="100" w:right="100"/>
+              <w:ind w:left="100" w:right="100" w:firstLine="0" w:firstLineChars="0"/>
             </w:pPr>
             <w:r>
               <w:rPr>
@@ -75,32 +75,32 @@
         <w:tc>
           <w:tcPr>
             <w:tcBorders>
-              <w:bottom w:val="single" w:sz="16" w:space="0" w:color="666666"/>
-              <w:top w:val="single" w:sz="16" w:space="0" w:color="666666"/>
-              <w:left w:val="none" w:sz="0" w:space="0" w:color="000000"/>
-              <w:right w:val="none" w:sz="0" w:space="0" w:color="000000"/>
-            </w:tcBorders>
-            <w:shd w:val="clear" w:color="auto" w:fill="FFFFFF"/>
-            <w:tcMar>
-              <w:top w:w="0" w:type="dxa"/>
-              <w:bottom w:w="0" w:type="dxa"/>
-              <w:left w:w="0" w:type="dxa"/>
-              <w:right w:w="0" w:type="dxa"/>
-            </w:tcMar>
-            <w:vAlign w:val="center"/>
-          </w:tcPr>
-          <w:p>
-            <w:pPr>
-              <w:pStyle w:val="Normal"/>
-              <w:jc w:val="center"/>
-              <w:pBdr>
-                <w:bottom w:val="none" w:sz="0" w:space="0" w:color="000000"/>
-                <w:top w:val="none" w:sz="0" w:space="0" w:color="000000"/>
-                <w:left w:val="none" w:sz="0" w:space="0" w:color="000000"/>
-                <w:right w:val="none" w:sz="0" w:space="0" w:color="000000"/>
-              </w:pBdr>
-              <w:spacing w:after="100" w:before="100" w:line="240"/>
-              <w:ind w:firstLine="0" w:left="100" w:right="100"/>
+              <w:bottom w:val="single" w:sz="12" w:space="0" w:color="666666"/>
+              <w:top w:val="single" w:sz="12" w:space="0" w:color="666666"/>
+              <w:left w:val="none" w:sz="0" w:space="0" w:color="000000"/>
+              <w:right w:val="none" w:sz="0" w:space="0" w:color="000000"/>
+            </w:tcBorders>
+            <w:shd w:val="clear" w:color="auto" w:fill="FFFFFF"/>
+            <w:tcMar>
+              <w:top w:w="0" w:type="dxa"/>
+              <w:bottom w:w="0" w:type="dxa"/>
+              <w:left w:w="0" w:type="dxa"/>
+              <w:right w:w="0" w:type="dxa"/>
+            </w:tcMar>
+            <w:vAlign w:val="center"/>
+          </w:tcPr>
+          <w:p>
+            <w:pPr>
+              <w:pStyle w:val="Normal"/>
+              <w:jc w:val="center"/>
+              <w:pBdr>
+                <w:bottom w:val="none" w:sz="0" w:space="0" w:color="000000"/>
+                <w:top w:val="none" w:sz="0" w:space="0" w:color="000000"/>
+                <w:left w:val="none" w:sz="0" w:space="0" w:color="000000"/>
+                <w:right w:val="none" w:sz="0" w:space="0" w:color="000000"/>
+              </w:pBdr>
+              <w:spacing w:after="100" w:before="100" w:line="240"/>
+              <w:ind w:left="100" w:right="100" w:firstLine="0" w:firstLineChars="0"/>
             </w:pPr>
             <w:r>
               <w:rPr>
@@ -143,32 +143,32 @@
         <w:tc>
           <w:tcPr>
             <w:tcBorders>
-              <w:bottom w:val="single" w:sz="16" w:space="0" w:color="666666"/>
-              <w:top w:val="single" w:sz="16" w:space="0" w:color="666666"/>
-              <w:left w:val="none" w:sz="0" w:space="0" w:color="000000"/>
-              <w:right w:val="none" w:sz="0" w:space="0" w:color="000000"/>
-            </w:tcBorders>
-            <w:shd w:val="clear" w:color="auto" w:fill="FFFFFF"/>
-            <w:tcMar>
-              <w:top w:w="0" w:type="dxa"/>
-              <w:bottom w:w="0" w:type="dxa"/>
-              <w:left w:w="0" w:type="dxa"/>
-              <w:right w:w="0" w:type="dxa"/>
-            </w:tcMar>
-            <w:vAlign w:val="center"/>
-          </w:tcPr>
-          <w:p>
-            <w:pPr>
-              <w:pStyle w:val="Normal"/>
-              <w:jc w:val="center"/>
-              <w:pBdr>
-                <w:bottom w:val="none" w:sz="0" w:space="0" w:color="000000"/>
-                <w:top w:val="none" w:sz="0" w:space="0" w:color="000000"/>
-                <w:left w:val="none" w:sz="0" w:space="0" w:color="000000"/>
-                <w:right w:val="none" w:sz="0" w:space="0" w:color="000000"/>
-              </w:pBdr>
-              <w:spacing w:after="100" w:before="100" w:line="240"/>
-              <w:ind w:firstLine="0" w:left="100" w:right="100"/>
+              <w:bottom w:val="single" w:sz="12" w:space="0" w:color="666666"/>
+              <w:top w:val="single" w:sz="12" w:space="0" w:color="666666"/>
+              <w:left w:val="none" w:sz="0" w:space="0" w:color="000000"/>
+              <w:right w:val="none" w:sz="0" w:space="0" w:color="000000"/>
+            </w:tcBorders>
+            <w:shd w:val="clear" w:color="auto" w:fill="FFFFFF"/>
+            <w:tcMar>
+              <w:top w:w="0" w:type="dxa"/>
+              <w:bottom w:w="0" w:type="dxa"/>
+              <w:left w:w="0" w:type="dxa"/>
+              <w:right w:w="0" w:type="dxa"/>
+            </w:tcMar>
+            <w:vAlign w:val="center"/>
+          </w:tcPr>
+          <w:p>
+            <w:pPr>
+              <w:pStyle w:val="Normal"/>
+              <w:jc w:val="center"/>
+              <w:pBdr>
+                <w:bottom w:val="none" w:sz="0" w:space="0" w:color="000000"/>
+                <w:top w:val="none" w:sz="0" w:space="0" w:color="000000"/>
+                <w:left w:val="none" w:sz="0" w:space="0" w:color="000000"/>
+                <w:right w:val="none" w:sz="0" w:space="0" w:color="000000"/>
+              </w:pBdr>
+              <w:spacing w:after="100" w:before="100" w:line="240"/>
+              <w:ind w:left="100" w:right="100" w:firstLine="0" w:firstLineChars="0"/>
             </w:pPr>
             <w:r>
               <w:rPr>
@@ -211,32 +211,32 @@
         <w:tc>
           <w:tcPr>
             <w:tcBorders>
-              <w:bottom w:val="single" w:sz="16" w:space="0" w:color="666666"/>
-              <w:top w:val="single" w:sz="16" w:space="0" w:color="666666"/>
-              <w:left w:val="none" w:sz="0" w:space="0" w:color="000000"/>
-              <w:right w:val="none" w:sz="0" w:space="0" w:color="000000"/>
-            </w:tcBorders>
-            <w:shd w:val="clear" w:color="auto" w:fill="FFFFFF"/>
-            <w:tcMar>
-              <w:top w:w="0" w:type="dxa"/>
-              <w:bottom w:w="0" w:type="dxa"/>
-              <w:left w:w="0" w:type="dxa"/>
-              <w:right w:w="0" w:type="dxa"/>
-            </w:tcMar>
-            <w:vAlign w:val="center"/>
-          </w:tcPr>
-          <w:p>
-            <w:pPr>
-              <w:pStyle w:val="Normal"/>
-              <w:jc w:val="center"/>
-              <w:pBdr>
-                <w:bottom w:val="none" w:sz="0" w:space="0" w:color="000000"/>
-                <w:top w:val="none" w:sz="0" w:space="0" w:color="000000"/>
-                <w:left w:val="none" w:sz="0" w:space="0" w:color="000000"/>
-                <w:right w:val="none" w:sz="0" w:space="0" w:color="000000"/>
-              </w:pBdr>
-              <w:spacing w:after="100" w:before="100" w:line="240"/>
-              <w:ind w:firstLine="0" w:left="100" w:right="100"/>
+              <w:bottom w:val="single" w:sz="12" w:space="0" w:color="666666"/>
+              <w:top w:val="single" w:sz="12" w:space="0" w:color="666666"/>
+              <w:left w:val="none" w:sz="0" w:space="0" w:color="000000"/>
+              <w:right w:val="none" w:sz="0" w:space="0" w:color="000000"/>
+            </w:tcBorders>
+            <w:shd w:val="clear" w:color="auto" w:fill="FFFFFF"/>
+            <w:tcMar>
+              <w:top w:w="0" w:type="dxa"/>
+              <w:bottom w:w="0" w:type="dxa"/>
+              <w:left w:w="0" w:type="dxa"/>
+              <w:right w:w="0" w:type="dxa"/>
+            </w:tcMar>
+            <w:vAlign w:val="center"/>
+          </w:tcPr>
+          <w:p>
+            <w:pPr>
+              <w:pStyle w:val="Normal"/>
+              <w:jc w:val="center"/>
+              <w:pBdr>
+                <w:bottom w:val="none" w:sz="0" w:space="0" w:color="000000"/>
+                <w:top w:val="none" w:sz="0" w:space="0" w:color="000000"/>
+                <w:left w:val="none" w:sz="0" w:space="0" w:color="000000"/>
+                <w:right w:val="none" w:sz="0" w:space="0" w:color="000000"/>
+              </w:pBdr>
+              <w:spacing w:after="100" w:before="100" w:line="240"/>
+              <w:ind w:left="100" w:right="100" w:firstLine="0" w:firstLineChars="0"/>
             </w:pPr>
             <w:r>
               <w:rPr>
@@ -286,7 +286,7 @@
           <w:tcPr>
             <w:tcBorders>
               <w:bottom w:val="none" w:sz="0" w:space="0" w:color="000000"/>
-              <w:top w:val="single" w:sz="16" w:space="0" w:color="666666"/>
+              <w:top w:val="single" w:sz="12" w:space="0" w:color="666666"/>
               <w:left w:val="none" w:sz="0" w:space="0" w:color="000000"/>
               <w:right w:val="none" w:sz="0" w:space="0" w:color="000000"/>
             </w:tcBorders>
@@ -310,7 +310,7 @@
                 <w:right w:val="none" w:sz="0" w:space="0" w:color="000000"/>
               </w:pBdr>
               <w:spacing w:after="100" w:before="100" w:line="240"/>
-              <w:ind w:firstLine="0" w:left="100" w:right="100"/>
+              <w:ind w:left="100" w:right="100" w:firstLine="0" w:firstLineChars="0"/>
             </w:pPr>
             <w:r>
               <w:rPr>
@@ -330,31 +330,31 @@
           <w:tcPr>
             <w:tcBorders>
               <w:bottom w:val="none" w:sz="0" w:space="0" w:color="000000"/>
-              <w:top w:val="single" w:sz="16" w:space="0" w:color="666666"/>
-              <w:left w:val="none" w:sz="0" w:space="0" w:color="000000"/>
-              <w:right w:val="none" w:sz="0" w:space="0" w:color="000000"/>
-            </w:tcBorders>
-            <w:shd w:val="clear" w:color="auto" w:fill="FFFFFF"/>
-            <w:tcMar>
-              <w:top w:w="0" w:type="dxa"/>
-              <w:bottom w:w="0" w:type="dxa"/>
-              <w:left w:w="0" w:type="dxa"/>
-              <w:right w:w="0" w:type="dxa"/>
-            </w:tcMar>
-            <w:vAlign w:val="center"/>
-          </w:tcPr>
-          <w:p>
-            <w:pPr>
-              <w:pStyle w:val="Normal"/>
-              <w:jc w:val="center"/>
-              <w:pBdr>
-                <w:bottom w:val="none" w:sz="0" w:space="0" w:color="000000"/>
-                <w:top w:val="none" w:sz="0" w:space="0" w:color="000000"/>
-                <w:left w:val="none" w:sz="0" w:space="0" w:color="000000"/>
-                <w:right w:val="none" w:sz="0" w:space="0" w:color="000000"/>
-              </w:pBdr>
-              <w:spacing w:after="100" w:before="100" w:line="240"/>
-              <w:ind w:firstLine="0" w:left="100" w:right="100"/>
+              <w:top w:val="single" w:sz="12" w:space="0" w:color="666666"/>
+              <w:left w:val="none" w:sz="0" w:space="0" w:color="000000"/>
+              <w:right w:val="none" w:sz="0" w:space="0" w:color="000000"/>
+            </w:tcBorders>
+            <w:shd w:val="clear" w:color="auto" w:fill="FFFFFF"/>
+            <w:tcMar>
+              <w:top w:w="0" w:type="dxa"/>
+              <w:bottom w:w="0" w:type="dxa"/>
+              <w:left w:w="0" w:type="dxa"/>
+              <w:right w:w="0" w:type="dxa"/>
+            </w:tcMar>
+            <w:vAlign w:val="center"/>
+          </w:tcPr>
+          <w:p>
+            <w:pPr>
+              <w:pStyle w:val="Normal"/>
+              <w:jc w:val="center"/>
+              <w:pBdr>
+                <w:bottom w:val="none" w:sz="0" w:space="0" w:color="000000"/>
+                <w:top w:val="none" w:sz="0" w:space="0" w:color="000000"/>
+                <w:left w:val="none" w:sz="0" w:space="0" w:color="000000"/>
+                <w:right w:val="none" w:sz="0" w:space="0" w:color="000000"/>
+              </w:pBdr>
+              <w:spacing w:after="100" w:before="100" w:line="240"/>
+              <w:ind w:left="100" w:right="100" w:firstLine="0" w:firstLineChars="0"/>
             </w:pPr>
             <w:r>
               <w:rPr>
@@ -374,31 +374,31 @@
           <w:tcPr>
             <w:tcBorders>
               <w:bottom w:val="none" w:sz="0" w:space="0" w:color="000000"/>
-              <w:top w:val="single" w:sz="16" w:space="0" w:color="666666"/>
-              <w:left w:val="none" w:sz="0" w:space="0" w:color="000000"/>
-              <w:right w:val="none" w:sz="0" w:space="0" w:color="000000"/>
-            </w:tcBorders>
-            <w:shd w:val="clear" w:color="auto" w:fill="FFFFFF"/>
-            <w:tcMar>
-              <w:top w:w="0" w:type="dxa"/>
-              <w:bottom w:w="0" w:type="dxa"/>
-              <w:left w:w="0" w:type="dxa"/>
-              <w:right w:w="0" w:type="dxa"/>
-            </w:tcMar>
-            <w:vAlign w:val="center"/>
-          </w:tcPr>
-          <w:p>
-            <w:pPr>
-              <w:pStyle w:val="Normal"/>
-              <w:jc w:val="center"/>
-              <w:pBdr>
-                <w:bottom w:val="none" w:sz="0" w:space="0" w:color="000000"/>
-                <w:top w:val="none" w:sz="0" w:space="0" w:color="000000"/>
-                <w:left w:val="none" w:sz="0" w:space="0" w:color="000000"/>
-                <w:right w:val="none" w:sz="0" w:space="0" w:color="000000"/>
-              </w:pBdr>
-              <w:spacing w:after="100" w:before="100" w:line="240"/>
-              <w:ind w:firstLine="0" w:left="100" w:right="100"/>
+              <w:top w:val="single" w:sz="12" w:space="0" w:color="666666"/>
+              <w:left w:val="none" w:sz="0" w:space="0" w:color="000000"/>
+              <w:right w:val="none" w:sz="0" w:space="0" w:color="000000"/>
+            </w:tcBorders>
+            <w:shd w:val="clear" w:color="auto" w:fill="FFFFFF"/>
+            <w:tcMar>
+              <w:top w:w="0" w:type="dxa"/>
+              <w:bottom w:w="0" w:type="dxa"/>
+              <w:left w:w="0" w:type="dxa"/>
+              <w:right w:w="0" w:type="dxa"/>
+            </w:tcMar>
+            <w:vAlign w:val="center"/>
+          </w:tcPr>
+          <w:p>
+            <w:pPr>
+              <w:pStyle w:val="Normal"/>
+              <w:jc w:val="center"/>
+              <w:pBdr>
+                <w:bottom w:val="none" w:sz="0" w:space="0" w:color="000000"/>
+                <w:top w:val="none" w:sz="0" w:space="0" w:color="000000"/>
+                <w:left w:val="none" w:sz="0" w:space="0" w:color="000000"/>
+                <w:right w:val="none" w:sz="0" w:space="0" w:color="000000"/>
+              </w:pBdr>
+              <w:spacing w:after="100" w:before="100" w:line="240"/>
+              <w:ind w:left="100" w:right="100" w:firstLine="0" w:firstLineChars="0"/>
             </w:pPr>
             <w:r>
               <w:rPr>
@@ -418,31 +418,31 @@
           <w:tcPr>
             <w:tcBorders>
               <w:bottom w:val="none" w:sz="0" w:space="0" w:color="000000"/>
-              <w:top w:val="single" w:sz="16" w:space="0" w:color="666666"/>
-              <w:left w:val="none" w:sz="0" w:space="0" w:color="000000"/>
-              <w:right w:val="none" w:sz="0" w:space="0" w:color="000000"/>
-            </w:tcBorders>
-            <w:shd w:val="clear" w:color="auto" w:fill="FFFFFF"/>
-            <w:tcMar>
-              <w:top w:w="0" w:type="dxa"/>
-              <w:bottom w:w="0" w:type="dxa"/>
-              <w:left w:w="0" w:type="dxa"/>
-              <w:right w:w="0" w:type="dxa"/>
-            </w:tcMar>
-            <w:vAlign w:val="center"/>
-          </w:tcPr>
-          <w:p>
-            <w:pPr>
-              <w:pStyle w:val="Normal"/>
-              <w:jc w:val="center"/>
-              <w:pBdr>
-                <w:bottom w:val="none" w:sz="0" w:space="0" w:color="000000"/>
-                <w:top w:val="none" w:sz="0" w:space="0" w:color="000000"/>
-                <w:left w:val="none" w:sz="0" w:space="0" w:color="000000"/>
-                <w:right w:val="none" w:sz="0" w:space="0" w:color="000000"/>
-              </w:pBdr>
-              <w:spacing w:after="100" w:before="100" w:line="240"/>
-              <w:ind w:firstLine="0" w:left="100" w:right="100"/>
+              <w:top w:val="single" w:sz="12" w:space="0" w:color="666666"/>
+              <w:left w:val="none" w:sz="0" w:space="0" w:color="000000"/>
+              <w:right w:val="none" w:sz="0" w:space="0" w:color="000000"/>
+            </w:tcBorders>
+            <w:shd w:val="clear" w:color="auto" w:fill="FFFFFF"/>
+            <w:tcMar>
+              <w:top w:w="0" w:type="dxa"/>
+              <w:bottom w:w="0" w:type="dxa"/>
+              <w:left w:w="0" w:type="dxa"/>
+              <w:right w:w="0" w:type="dxa"/>
+            </w:tcMar>
+            <w:vAlign w:val="center"/>
+          </w:tcPr>
+          <w:p>
+            <w:pPr>
+              <w:pStyle w:val="Normal"/>
+              <w:jc w:val="center"/>
+              <w:pBdr>
+                <w:bottom w:val="none" w:sz="0" w:space="0" w:color="000000"/>
+                <w:top w:val="none" w:sz="0" w:space="0" w:color="000000"/>
+                <w:left w:val="none" w:sz="0" w:space="0" w:color="000000"/>
+                <w:right w:val="none" w:sz="0" w:space="0" w:color="000000"/>
+              </w:pBdr>
+              <w:spacing w:after="100" w:before="100" w:line="240"/>
+              <w:ind w:left="100" w:right="100" w:firstLine="0" w:firstLineChars="0"/>
             </w:pPr>
             <w:r>
               <w:rPr>
@@ -492,7 +492,7 @@
                 <w:right w:val="none" w:sz="0" w:space="0" w:color="000000"/>
               </w:pBdr>
               <w:spacing w:after="100" w:before="100" w:line="240"/>
-              <w:ind w:firstLine="0" w:left="100" w:right="100"/>
+              <w:ind w:left="100" w:right="100" w:firstLine="0" w:firstLineChars="0"/>
             </w:pPr>
             <w:r>
               <w:rPr>
@@ -536,7 +536,7 @@
                 <w:right w:val="none" w:sz="0" w:space="0" w:color="000000"/>
               </w:pBdr>
               <w:spacing w:after="100" w:before="100" w:line="240"/>
-              <w:ind w:firstLine="0" w:left="100" w:right="100"/>
+              <w:ind w:left="100" w:right="100" w:firstLine="0" w:firstLineChars="0"/>
             </w:pPr>
             <w:r>
               <w:rPr>
@@ -580,7 +580,7 @@
                 <w:right w:val="none" w:sz="0" w:space="0" w:color="000000"/>
               </w:pBdr>
               <w:spacing w:after="100" w:before="100" w:line="240"/>
-              <w:ind w:firstLine="0" w:left="100" w:right="100"/>
+              <w:ind w:left="100" w:right="100" w:firstLine="0" w:firstLineChars="0"/>
             </w:pPr>
             <w:r>
               <w:rPr>
@@ -624,7 +624,7 @@
                 <w:right w:val="none" w:sz="0" w:space="0" w:color="000000"/>
               </w:pBdr>
               <w:spacing w:after="100" w:before="100" w:line="240"/>
-              <w:ind w:firstLine="0" w:left="100" w:right="100"/>
+              <w:ind w:left="100" w:right="100" w:firstLine="0" w:firstLineChars="0"/>
             </w:pPr>
             <w:r>
               <w:rPr>
@@ -674,7 +674,7 @@
                 <w:right w:val="none" w:sz="0" w:space="0" w:color="000000"/>
               </w:pBdr>
               <w:spacing w:after="100" w:before="100" w:line="240"/>
-              <w:ind w:firstLine="0" w:left="100" w:right="100"/>
+              <w:ind w:left="100" w:right="100" w:firstLine="0" w:firstLineChars="0"/>
             </w:pPr>
             <w:r>
               <w:rPr>
@@ -718,7 +718,7 @@
                 <w:right w:val="none" w:sz="0" w:space="0" w:color="000000"/>
               </w:pBdr>
               <w:spacing w:after="100" w:before="100" w:line="240"/>
-              <w:ind w:firstLine="0" w:left="100" w:right="100"/>
+              <w:ind w:left="100" w:right="100" w:firstLine="0" w:firstLineChars="0"/>
             </w:pPr>
             <w:r>
               <w:rPr>
@@ -762,7 +762,7 @@
                 <w:right w:val="none" w:sz="0" w:space="0" w:color="000000"/>
               </w:pBdr>
               <w:spacing w:after="100" w:before="100" w:line="240"/>
-              <w:ind w:firstLine="0" w:left="100" w:right="100"/>
+              <w:ind w:left="100" w:right="100" w:firstLine="0" w:firstLineChars="0"/>
             </w:pPr>
             <w:r>
               <w:rPr>
@@ -806,7 +806,7 @@
                 <w:right w:val="none" w:sz="0" w:space="0" w:color="000000"/>
               </w:pBdr>
               <w:spacing w:after="100" w:before="100" w:line="240"/>
-              <w:ind w:firstLine="0" w:left="100" w:right="100"/>
+              <w:ind w:left="100" w:right="100" w:firstLine="0" w:firstLineChars="0"/>
             </w:pPr>
             <w:r>
               <w:rPr>
@@ -856,7 +856,7 @@
                 <w:right w:val="none" w:sz="0" w:space="0" w:color="000000"/>
               </w:pBdr>
               <w:spacing w:after="100" w:before="100" w:line="240"/>
-              <w:ind w:firstLine="0" w:left="100" w:right="100"/>
+              <w:ind w:left="100" w:right="100" w:firstLine="0" w:firstLineChars="0"/>
             </w:pPr>
             <w:r>
               <w:rPr>
@@ -900,7 +900,7 @@
                 <w:right w:val="none" w:sz="0" w:space="0" w:color="000000"/>
               </w:pBdr>
               <w:spacing w:after="100" w:before="100" w:line="240"/>
-              <w:ind w:firstLine="0" w:left="100" w:right="100"/>
+              <w:ind w:left="100" w:right="100" w:firstLine="0" w:firstLineChars="0"/>
             </w:pPr>
             <w:r>
               <w:rPr>
@@ -944,7 +944,7 @@
                 <w:right w:val="none" w:sz="0" w:space="0" w:color="000000"/>
               </w:pBdr>
               <w:spacing w:after="100" w:before="100" w:line="240"/>
-              <w:ind w:firstLine="0" w:left="100" w:right="100"/>
+              <w:ind w:left="100" w:right="100" w:firstLine="0" w:firstLineChars="0"/>
             </w:pPr>
             <w:r>
               <w:rPr>
@@ -988,7 +988,7 @@
                 <w:right w:val="none" w:sz="0" w:space="0" w:color="000000"/>
               </w:pBdr>
               <w:spacing w:after="100" w:before="100" w:line="240"/>
-              <w:ind w:firstLine="0" w:left="100" w:right="100"/>
+              <w:ind w:left="100" w:right="100" w:firstLine="0" w:firstLineChars="0"/>
             </w:pPr>
             <w:r>
               <w:rPr>
@@ -1038,7 +1038,7 @@
                 <w:right w:val="none" w:sz="0" w:space="0" w:color="000000"/>
               </w:pBdr>
               <w:spacing w:after="100" w:before="100" w:line="240"/>
-              <w:ind w:firstLine="0" w:left="100" w:right="100"/>
+              <w:ind w:left="100" w:right="100" w:firstLine="0" w:firstLineChars="0"/>
             </w:pPr>
             <w:r>
               <w:rPr>
@@ -1082,7 +1082,7 @@
                 <w:right w:val="none" w:sz="0" w:space="0" w:color="000000"/>
               </w:pBdr>
               <w:spacing w:after="100" w:before="100" w:line="240"/>
-              <w:ind w:firstLine="0" w:left="100" w:right="100"/>
+              <w:ind w:left="100" w:right="100" w:firstLine="0" w:firstLineChars="0"/>
             </w:pPr>
             <w:r>
               <w:rPr>
@@ -1126,7 +1126,7 @@
                 <w:right w:val="none" w:sz="0" w:space="0" w:color="000000"/>
               </w:pBdr>
               <w:spacing w:after="100" w:before="100" w:line="240"/>
-              <w:ind w:firstLine="0" w:left="100" w:right="100"/>
+              <w:ind w:left="100" w:right="100" w:firstLine="0" w:firstLineChars="0"/>
             </w:pPr>
             <w:r>
               <w:rPr>
@@ -1170,7 +1170,7 @@
                 <w:right w:val="none" w:sz="0" w:space="0" w:color="000000"/>
               </w:pBdr>
               <w:spacing w:after="100" w:before="100" w:line="240"/>
-              <w:ind w:firstLine="0" w:left="100" w:right="100"/>
+              <w:ind w:left="100" w:right="100" w:firstLine="0" w:firstLineChars="0"/>
             </w:pPr>
             <w:r>
               <w:rPr>
@@ -1220,7 +1220,7 @@
                 <w:right w:val="none" w:sz="0" w:space="0" w:color="000000"/>
               </w:pBdr>
               <w:spacing w:after="100" w:before="100" w:line="240"/>
-              <w:ind w:firstLine="0" w:left="100" w:right="100"/>
+              <w:ind w:left="100" w:right="100" w:firstLine="0" w:firstLineChars="0"/>
             </w:pPr>
             <w:r>
               <w:rPr>
@@ -1264,7 +1264,7 @@
                 <w:right w:val="none" w:sz="0" w:space="0" w:color="000000"/>
               </w:pBdr>
               <w:spacing w:after="100" w:before="100" w:line="240"/>
-              <w:ind w:firstLine="0" w:left="100" w:right="100"/>
+              <w:ind w:left="100" w:right="100" w:firstLine="0" w:firstLineChars="0"/>
             </w:pPr>
             <w:r>
               <w:rPr>
@@ -1308,7 +1308,7 @@
                 <w:right w:val="none" w:sz="0" w:space="0" w:color="000000"/>
               </w:pBdr>
               <w:spacing w:after="100" w:before="100" w:line="240"/>
-              <w:ind w:firstLine="0" w:left="100" w:right="100"/>
+              <w:ind w:left="100" w:right="100" w:firstLine="0" w:firstLineChars="0"/>
             </w:pPr>
             <w:r>
               <w:rPr>
@@ -1352,7 +1352,7 @@
                 <w:right w:val="none" w:sz="0" w:space="0" w:color="000000"/>
               </w:pBdr>
               <w:spacing w:after="100" w:before="100" w:line="240"/>
-              <w:ind w:firstLine="0" w:left="100" w:right="100"/>
+              <w:ind w:left="100" w:right="100" w:firstLine="0" w:firstLineChars="0"/>
             </w:pPr>
             <w:r>
               <w:rPr>
@@ -1402,7 +1402,7 @@
                 <w:right w:val="none" w:sz="0" w:space="0" w:color="000000"/>
               </w:pBdr>
               <w:spacing w:after="100" w:before="100" w:line="240"/>
-              <w:ind w:firstLine="0" w:left="100" w:right="100"/>
+              <w:ind w:left="100" w:right="100" w:firstLine="0" w:firstLineChars="0"/>
             </w:pPr>
             <w:r>
               <w:rPr>
@@ -1446,7 +1446,7 @@
                 <w:right w:val="none" w:sz="0" w:space="0" w:color="000000"/>
               </w:pBdr>
               <w:spacing w:after="100" w:before="100" w:line="240"/>
-              <w:ind w:firstLine="0" w:left="100" w:right="100"/>
+              <w:ind w:left="100" w:right="100" w:firstLine="0" w:firstLineChars="0"/>
             </w:pPr>
             <w:r>
               <w:rPr>
@@ -1490,7 +1490,7 @@
                 <w:right w:val="none" w:sz="0" w:space="0" w:color="000000"/>
               </w:pBdr>
               <w:spacing w:after="100" w:before="100" w:line="240"/>
-              <w:ind w:firstLine="0" w:left="100" w:right="100"/>
+              <w:ind w:left="100" w:right="100" w:firstLine="0" w:firstLineChars="0"/>
             </w:pPr>
             <w:r>
               <w:rPr>
@@ -1534,7 +1534,7 @@
                 <w:right w:val="none" w:sz="0" w:space="0" w:color="000000"/>
               </w:pBdr>
               <w:spacing w:after="100" w:before="100" w:line="240"/>
-              <w:ind w:firstLine="0" w:left="100" w:right="100"/>
+              <w:ind w:left="100" w:right="100" w:firstLine="0" w:firstLineChars="0"/>
             </w:pPr>
             <w:r>
               <w:rPr>
@@ -1584,7 +1584,7 @@
                 <w:right w:val="none" w:sz="0" w:space="0" w:color="000000"/>
               </w:pBdr>
               <w:spacing w:after="100" w:before="100" w:line="240"/>
-              <w:ind w:firstLine="0" w:left="100" w:right="100"/>
+              <w:ind w:left="100" w:right="100" w:firstLine="0" w:firstLineChars="0"/>
             </w:pPr>
             <w:r>
               <w:rPr>
@@ -1628,7 +1628,7 @@
                 <w:right w:val="none" w:sz="0" w:space="0" w:color="000000"/>
               </w:pBdr>
               <w:spacing w:after="100" w:before="100" w:line="240"/>
-              <w:ind w:firstLine="0" w:left="100" w:right="100"/>
+              <w:ind w:left="100" w:right="100" w:firstLine="0" w:firstLineChars="0"/>
             </w:pPr>
             <w:r>
               <w:rPr>
@@ -1672,7 +1672,7 @@
                 <w:right w:val="none" w:sz="0" w:space="0" w:color="000000"/>
               </w:pBdr>
               <w:spacing w:after="100" w:before="100" w:line="240"/>
-              <w:ind w:firstLine="0" w:left="100" w:right="100"/>
+              <w:ind w:left="100" w:right="100" w:firstLine="0" w:firstLineChars="0"/>
             </w:pPr>
             <w:r>
               <w:rPr>
@@ -1716,7 +1716,7 @@
                 <w:right w:val="none" w:sz="0" w:space="0" w:color="000000"/>
               </w:pBdr>
               <w:spacing w:after="100" w:before="100" w:line="240"/>
-              <w:ind w:firstLine="0" w:left="100" w:right="100"/>
+              <w:ind w:left="100" w:right="100" w:firstLine="0" w:firstLineChars="0"/>
             </w:pPr>
             <w:r>
               <w:rPr>
@@ -1766,7 +1766,7 @@
                 <w:right w:val="none" w:sz="0" w:space="0" w:color="000000"/>
               </w:pBdr>
               <w:spacing w:after="100" w:before="100" w:line="240"/>
-              <w:ind w:firstLine="0" w:left="100" w:right="100"/>
+              <w:ind w:left="100" w:right="100" w:firstLine="0" w:firstLineChars="0"/>
             </w:pPr>
             <w:r>
               <w:rPr>
@@ -1810,7 +1810,7 @@
                 <w:right w:val="none" w:sz="0" w:space="0" w:color="000000"/>
               </w:pBdr>
               <w:spacing w:after="100" w:before="100" w:line="240"/>
-              <w:ind w:firstLine="0" w:left="100" w:right="100"/>
+              <w:ind w:left="100" w:right="100" w:firstLine="0" w:firstLineChars="0"/>
             </w:pPr>
             <w:r>
               <w:rPr>
@@ -1854,7 +1854,7 @@
                 <w:right w:val="none" w:sz="0" w:space="0" w:color="000000"/>
               </w:pBdr>
               <w:spacing w:after="100" w:before="100" w:line="240"/>
-              <w:ind w:firstLine="0" w:left="100" w:right="100"/>
+              <w:ind w:left="100" w:right="100" w:firstLine="0" w:firstLineChars="0"/>
             </w:pPr>
             <w:r>
               <w:rPr>
@@ -1898,7 +1898,7 @@
                 <w:right w:val="none" w:sz="0" w:space="0" w:color="000000"/>
               </w:pBdr>
               <w:spacing w:after="100" w:before="100" w:line="240"/>
-              <w:ind w:firstLine="0" w:left="100" w:right="100"/>
+              <w:ind w:left="100" w:right="100" w:firstLine="0" w:firstLineChars="0"/>
             </w:pPr>
             <w:r>
               <w:rPr>
@@ -1948,7 +1948,7 @@
                 <w:right w:val="none" w:sz="0" w:space="0" w:color="000000"/>
               </w:pBdr>
               <w:spacing w:after="100" w:before="100" w:line="240"/>
-              <w:ind w:firstLine="0" w:left="100" w:right="100"/>
+              <w:ind w:left="100" w:right="100" w:firstLine="0" w:firstLineChars="0"/>
             </w:pPr>
             <w:r>
               <w:rPr>
@@ -1992,7 +1992,7 @@
                 <w:right w:val="none" w:sz="0" w:space="0" w:color="000000"/>
               </w:pBdr>
               <w:spacing w:after="100" w:before="100" w:line="240"/>
-              <w:ind w:firstLine="0" w:left="100" w:right="100"/>
+              <w:ind w:left="100" w:right="100" w:firstLine="0" w:firstLineChars="0"/>
             </w:pPr>
             <w:r>
               <w:rPr>
@@ -2036,7 +2036,7 @@
                 <w:right w:val="none" w:sz="0" w:space="0" w:color="000000"/>
               </w:pBdr>
               <w:spacing w:after="100" w:before="100" w:line="240"/>
-              <w:ind w:firstLine="0" w:left="100" w:right="100"/>
+              <w:ind w:left="100" w:right="100" w:firstLine="0" w:firstLineChars="0"/>
             </w:pPr>
             <w:r>
               <w:rPr>
@@ -2080,7 +2080,7 @@
                 <w:right w:val="none" w:sz="0" w:space="0" w:color="000000"/>
               </w:pBdr>
               <w:spacing w:after="100" w:before="100" w:line="240"/>
-              <w:ind w:firstLine="0" w:left="100" w:right="100"/>
+              <w:ind w:left="100" w:right="100" w:firstLine="0" w:firstLineChars="0"/>
             </w:pPr>
             <w:r>
               <w:rPr>
@@ -2130,7 +2130,7 @@
                 <w:right w:val="none" w:sz="0" w:space="0" w:color="000000"/>
               </w:pBdr>
               <w:spacing w:after="100" w:before="100" w:line="240"/>
-              <w:ind w:firstLine="0" w:left="100" w:right="100"/>
+              <w:ind w:left="100" w:right="100" w:firstLine="0" w:firstLineChars="0"/>
             </w:pPr>
             <w:r>
               <w:rPr>
@@ -2174,7 +2174,7 @@
                 <w:right w:val="none" w:sz="0" w:space="0" w:color="000000"/>
               </w:pBdr>
               <w:spacing w:after="100" w:before="100" w:line="240"/>
-              <w:ind w:firstLine="0" w:left="100" w:right="100"/>
+              <w:ind w:left="100" w:right="100" w:firstLine="0" w:firstLineChars="0"/>
             </w:pPr>
             <w:r>
               <w:rPr>
@@ -2218,7 +2218,7 @@
                 <w:right w:val="none" w:sz="0" w:space="0" w:color="000000"/>
               </w:pBdr>
               <w:spacing w:after="100" w:before="100" w:line="240"/>
-              <w:ind w:firstLine="0" w:left="100" w:right="100"/>
+              <w:ind w:left="100" w:right="100" w:firstLine="0" w:firstLineChars="0"/>
             </w:pPr>
             <w:r>
               <w:rPr>
@@ -2262,7 +2262,7 @@
                 <w:right w:val="none" w:sz="0" w:space="0" w:color="000000"/>
               </w:pBdr>
               <w:spacing w:after="100" w:before="100" w:line="240"/>
-              <w:ind w:firstLine="0" w:left="100" w:right="100"/>
+              <w:ind w:left="100" w:right="100" w:firstLine="0" w:firstLineChars="0"/>
             </w:pPr>
             <w:r>
               <w:rPr>
@@ -2312,7 +2312,7 @@
                 <w:right w:val="none" w:sz="0" w:space="0" w:color="000000"/>
               </w:pBdr>
               <w:spacing w:after="100" w:before="100" w:line="240"/>
-              <w:ind w:firstLine="0" w:left="100" w:right="100"/>
+              <w:ind w:left="100" w:right="100" w:firstLine="0" w:firstLineChars="0"/>
             </w:pPr>
             <w:r>
               <w:rPr>
@@ -2356,7 +2356,7 @@
                 <w:right w:val="none" w:sz="0" w:space="0" w:color="000000"/>
               </w:pBdr>
               <w:spacing w:after="100" w:before="100" w:line="240"/>
-              <w:ind w:firstLine="0" w:left="100" w:right="100"/>
+              <w:ind w:left="100" w:right="100" w:firstLine="0" w:firstLineChars="0"/>
             </w:pPr>
             <w:r>
               <w:rPr>
@@ -2400,7 +2400,7 @@
                 <w:right w:val="none" w:sz="0" w:space="0" w:color="000000"/>
               </w:pBdr>
               <w:spacing w:after="100" w:before="100" w:line="240"/>
-              <w:ind w:firstLine="0" w:left="100" w:right="100"/>
+              <w:ind w:left="100" w:right="100" w:firstLine="0" w:firstLineChars="0"/>
             </w:pPr>
             <w:r>
               <w:rPr>
@@ -2444,7 +2444,7 @@
                 <w:right w:val="none" w:sz="0" w:space="0" w:color="000000"/>
               </w:pBdr>
               <w:spacing w:after="100" w:before="100" w:line="240"/>
-              <w:ind w:firstLine="0" w:left="100" w:right="100"/>
+              <w:ind w:left="100" w:right="100" w:firstLine="0" w:firstLineChars="0"/>
             </w:pPr>
             <w:r>
               <w:rPr>
@@ -2494,7 +2494,7 @@
                 <w:right w:val="none" w:sz="0" w:space="0" w:color="000000"/>
               </w:pBdr>
               <w:spacing w:after="100" w:before="100" w:line="240"/>
-              <w:ind w:firstLine="0" w:left="100" w:right="100"/>
+              <w:ind w:left="100" w:right="100" w:firstLine="0" w:firstLineChars="0"/>
             </w:pPr>
             <w:r>
               <w:rPr>
@@ -2538,7 +2538,7 @@
                 <w:right w:val="none" w:sz="0" w:space="0" w:color="000000"/>
               </w:pBdr>
               <w:spacing w:after="100" w:before="100" w:line="240"/>
-              <w:ind w:firstLine="0" w:left="100" w:right="100"/>
+              <w:ind w:left="100" w:right="100" w:firstLine="0" w:firstLineChars="0"/>
             </w:pPr>
             <w:r>
               <w:rPr>
@@ -2582,7 +2582,7 @@
                 <w:right w:val="none" w:sz="0" w:space="0" w:color="000000"/>
               </w:pBdr>
               <w:spacing w:after="100" w:before="100" w:line="240"/>
-              <w:ind w:firstLine="0" w:left="100" w:right="100"/>
+              <w:ind w:left="100" w:right="100" w:firstLine="0" w:firstLineChars="0"/>
             </w:pPr>
             <w:r>
               <w:rPr>
@@ -2626,7 +2626,7 @@
                 <w:right w:val="none" w:sz="0" w:space="0" w:color="000000"/>
               </w:pBdr>
               <w:spacing w:after="100" w:before="100" w:line="240"/>
-              <w:ind w:firstLine="0" w:left="100" w:right="100"/>
+              <w:ind w:left="100" w:right="100" w:firstLine="0" w:firstLineChars="0"/>
             </w:pPr>
             <w:r>
               <w:rPr>
@@ -2676,7 +2676,7 @@
                 <w:right w:val="none" w:sz="0" w:space="0" w:color="000000"/>
               </w:pBdr>
               <w:spacing w:after="100" w:before="100" w:line="240"/>
-              <w:ind w:firstLine="0" w:left="100" w:right="100"/>
+              <w:ind w:left="100" w:right="100" w:firstLine="0" w:firstLineChars="0"/>
             </w:pPr>
             <w:r>
               <w:rPr>
@@ -2720,7 +2720,7 @@
                 <w:right w:val="none" w:sz="0" w:space="0" w:color="000000"/>
               </w:pBdr>
               <w:spacing w:after="100" w:before="100" w:line="240"/>
-              <w:ind w:firstLine="0" w:left="100" w:right="100"/>
+              <w:ind w:left="100" w:right="100" w:firstLine="0" w:firstLineChars="0"/>
             </w:pPr>
             <w:r>
               <w:rPr>
@@ -2764,7 +2764,7 @@
                 <w:right w:val="none" w:sz="0" w:space="0" w:color="000000"/>
               </w:pBdr>
               <w:spacing w:after="100" w:before="100" w:line="240"/>
-              <w:ind w:firstLine="0" w:left="100" w:right="100"/>
+              <w:ind w:left="100" w:right="100" w:firstLine="0" w:firstLineChars="0"/>
             </w:pPr>
             <w:r>
               <w:rPr>
@@ -2808,7 +2808,7 @@
                 <w:right w:val="none" w:sz="0" w:space="0" w:color="000000"/>
               </w:pBdr>
               <w:spacing w:after="100" w:before="100" w:line="240"/>
-              <w:ind w:firstLine="0" w:left="100" w:right="100"/>
+              <w:ind w:left="100" w:right="100" w:firstLine="0" w:firstLineChars="0"/>
             </w:pPr>
             <w:r>
               <w:rPr>
@@ -2858,7 +2858,7 @@
                 <w:right w:val="none" w:sz="0" w:space="0" w:color="000000"/>
               </w:pBdr>
               <w:spacing w:after="100" w:before="100" w:line="240"/>
-              <w:ind w:firstLine="0" w:left="100" w:right="100"/>
+              <w:ind w:left="100" w:right="100" w:firstLine="0" w:firstLineChars="0"/>
             </w:pPr>
             <w:r>
               <w:rPr>
@@ -2902,7 +2902,7 @@
                 <w:right w:val="none" w:sz="0" w:space="0" w:color="000000"/>
               </w:pBdr>
               <w:spacing w:after="100" w:before="100" w:line="240"/>
-              <w:ind w:firstLine="0" w:left="100" w:right="100"/>
+              <w:ind w:left="100" w:right="100" w:firstLine="0" w:firstLineChars="0"/>
             </w:pPr>
             <w:r>
               <w:rPr>
@@ -2946,7 +2946,7 @@
                 <w:right w:val="none" w:sz="0" w:space="0" w:color="000000"/>
               </w:pBdr>
               <w:spacing w:after="100" w:before="100" w:line="240"/>
-              <w:ind w:firstLine="0" w:left="100" w:right="100"/>
+              <w:ind w:left="100" w:right="100" w:firstLine="0" w:firstLineChars="0"/>
             </w:pPr>
             <w:r>
               <w:rPr>
@@ -2990,7 +2990,7 @@
                 <w:right w:val="none" w:sz="0" w:space="0" w:color="000000"/>
               </w:pBdr>
               <w:spacing w:after="100" w:before="100" w:line="240"/>
-              <w:ind w:firstLine="0" w:left="100" w:right="100"/>
+              <w:ind w:left="100" w:right="100" w:firstLine="0" w:firstLineChars="0"/>
             </w:pPr>
             <w:r>
               <w:rPr>
@@ -3040,7 +3040,7 @@
                 <w:right w:val="none" w:sz="0" w:space="0" w:color="000000"/>
               </w:pBdr>
               <w:spacing w:after="100" w:before="100" w:line="240"/>
-              <w:ind w:firstLine="0" w:left="100" w:right="100"/>
+              <w:ind w:left="100" w:right="100" w:firstLine="0" w:firstLineChars="0"/>
             </w:pPr>
             <w:r>
               <w:rPr>
@@ -3084,7 +3084,7 @@
                 <w:right w:val="none" w:sz="0" w:space="0" w:color="000000"/>
               </w:pBdr>
               <w:spacing w:after="100" w:before="100" w:line="240"/>
-              <w:ind w:firstLine="0" w:left="100" w:right="100"/>
+              <w:ind w:left="100" w:right="100" w:firstLine="0" w:firstLineChars="0"/>
             </w:pPr>
             <w:r>
               <w:rPr>
@@ -3128,7 +3128,7 @@
                 <w:right w:val="none" w:sz="0" w:space="0" w:color="000000"/>
               </w:pBdr>
               <w:spacing w:after="100" w:before="100" w:line="240"/>
-              <w:ind w:firstLine="0" w:left="100" w:right="100"/>
+              <w:ind w:left="100" w:right="100" w:firstLine="0" w:firstLineChars="0"/>
             </w:pPr>
             <w:r>
               <w:rPr>
@@ -3172,7 +3172,7 @@
                 <w:right w:val="none" w:sz="0" w:space="0" w:color="000000"/>
               </w:pBdr>
               <w:spacing w:after="100" w:before="100" w:line="240"/>
-              <w:ind w:firstLine="0" w:left="100" w:right="100"/>
+              <w:ind w:left="100" w:right="100" w:firstLine="0" w:firstLineChars="0"/>
             </w:pPr>
             <w:r>
               <w:rPr>
@@ -3222,7 +3222,7 @@
                 <w:right w:val="none" w:sz="0" w:space="0" w:color="000000"/>
               </w:pBdr>
               <w:spacing w:after="100" w:before="100" w:line="240"/>
-              <w:ind w:firstLine="0" w:left="100" w:right="100"/>
+              <w:ind w:left="100" w:right="100" w:firstLine="0" w:firstLineChars="0"/>
             </w:pPr>
             <w:r>
               <w:rPr>
@@ -3266,7 +3266,7 @@
                 <w:right w:val="none" w:sz="0" w:space="0" w:color="000000"/>
               </w:pBdr>
               <w:spacing w:after="100" w:before="100" w:line="240"/>
-              <w:ind w:firstLine="0" w:left="100" w:right="100"/>
+              <w:ind w:left="100" w:right="100" w:firstLine="0" w:firstLineChars="0"/>
             </w:pPr>
             <w:r>
               <w:rPr>
@@ -3310,7 +3310,7 @@
                 <w:right w:val="none" w:sz="0" w:space="0" w:color="000000"/>
               </w:pBdr>
               <w:spacing w:after="100" w:before="100" w:line="240"/>
-              <w:ind w:firstLine="0" w:left="100" w:right="100"/>
+              <w:ind w:left="100" w:right="100" w:firstLine="0" w:firstLineChars="0"/>
             </w:pPr>
             <w:r>
               <w:rPr>
@@ -3354,7 +3354,7 @@
                 <w:right w:val="none" w:sz="0" w:space="0" w:color="000000"/>
               </w:pBdr>
               <w:spacing w:after="100" w:before="100" w:line="240"/>
-              <w:ind w:firstLine="0" w:left="100" w:right="100"/>
+              <w:ind w:left="100" w:right="100" w:firstLine="0" w:firstLineChars="0"/>
             </w:pPr>
             <w:r>
               <w:rPr>
@@ -3404,7 +3404,7 @@
                 <w:right w:val="none" w:sz="0" w:space="0" w:color="000000"/>
               </w:pBdr>
               <w:spacing w:after="100" w:before="100" w:line="240"/>
-              <w:ind w:firstLine="0" w:left="100" w:right="100"/>
+              <w:ind w:left="100" w:right="100" w:firstLine="0" w:firstLineChars="0"/>
             </w:pPr>
             <w:r>
               <w:rPr>
@@ -3448,7 +3448,7 @@
                 <w:right w:val="none" w:sz="0" w:space="0" w:color="000000"/>
               </w:pBdr>
               <w:spacing w:after="100" w:before="100" w:line="240"/>
-              <w:ind w:firstLine="0" w:left="100" w:right="100"/>
+              <w:ind w:left="100" w:right="100" w:firstLine="0" w:firstLineChars="0"/>
             </w:pPr>
             <w:r>
               <w:rPr>
@@ -3492,7 +3492,7 @@
                 <w:right w:val="none" w:sz="0" w:space="0" w:color="000000"/>
               </w:pBdr>
               <w:spacing w:after="100" w:before="100" w:line="240"/>
-              <w:ind w:firstLine="0" w:left="100" w:right="100"/>
+              <w:ind w:left="100" w:right="100" w:firstLine="0" w:firstLineChars="0"/>
             </w:pPr>
             <w:r>
               <w:rPr>
@@ -3536,7 +3536,7 @@
                 <w:right w:val="none" w:sz="0" w:space="0" w:color="000000"/>
               </w:pBdr>
               <w:spacing w:after="100" w:before="100" w:line="240"/>
-              <w:ind w:firstLine="0" w:left="100" w:right="100"/>
+              <w:ind w:left="100" w:right="100" w:firstLine="0" w:firstLineChars="0"/>
             </w:pPr>
             <w:r>
               <w:rPr>
@@ -3586,7 +3586,7 @@
                 <w:right w:val="none" w:sz="0" w:space="0" w:color="000000"/>
               </w:pBdr>
               <w:spacing w:after="100" w:before="100" w:line="240"/>
-              <w:ind w:firstLine="0" w:left="100" w:right="100"/>
+              <w:ind w:left="100" w:right="100" w:firstLine="0" w:firstLineChars="0"/>
             </w:pPr>
             <w:r>
               <w:rPr>
@@ -3630,7 +3630,7 @@
                 <w:right w:val="none" w:sz="0" w:space="0" w:color="000000"/>
               </w:pBdr>
               <w:spacing w:after="100" w:before="100" w:line="240"/>
-              <w:ind w:firstLine="0" w:left="100" w:right="100"/>
+              <w:ind w:left="100" w:right="100" w:firstLine="0" w:firstLineChars="0"/>
             </w:pPr>
             <w:r>
               <w:rPr>
@@ -3674,7 +3674,7 @@
                 <w:right w:val="none" w:sz="0" w:space="0" w:color="000000"/>
               </w:pBdr>
               <w:spacing w:after="100" w:before="100" w:line="240"/>
-              <w:ind w:firstLine="0" w:left="100" w:right="100"/>
+              <w:ind w:left="100" w:right="100" w:firstLine="0" w:firstLineChars="0"/>
             </w:pPr>
             <w:r>
               <w:rPr>
@@ -3718,7 +3718,7 @@
                 <w:right w:val="none" w:sz="0" w:space="0" w:color="000000"/>
               </w:pBdr>
               <w:spacing w:after="100" w:before="100" w:line="240"/>
-              <w:ind w:firstLine="0" w:left="100" w:right="100"/>
+              <w:ind w:left="100" w:right="100" w:firstLine="0" w:firstLineChars="0"/>
             </w:pPr>
             <w:r>
               <w:rPr>
@@ -3768,7 +3768,7 @@
                 <w:right w:val="none" w:sz="0" w:space="0" w:color="000000"/>
               </w:pBdr>
               <w:spacing w:after="100" w:before="100" w:line="240"/>
-              <w:ind w:firstLine="0" w:left="100" w:right="100"/>
+              <w:ind w:left="100" w:right="100" w:firstLine="0" w:firstLineChars="0"/>
             </w:pPr>
             <w:r>
               <w:rPr>
@@ -3812,7 +3812,7 @@
                 <w:right w:val="none" w:sz="0" w:space="0" w:color="000000"/>
               </w:pBdr>
               <w:spacing w:after="100" w:before="100" w:line="240"/>
-              <w:ind w:firstLine="0" w:left="100" w:right="100"/>
+              <w:ind w:left="100" w:right="100" w:firstLine="0" w:firstLineChars="0"/>
             </w:pPr>
             <w:r>
               <w:rPr>
@@ -3856,7 +3856,7 @@
                 <w:right w:val="none" w:sz="0" w:space="0" w:color="000000"/>
               </w:pBdr>
               <w:spacing w:after="100" w:before="100" w:line="240"/>
-              <w:ind w:firstLine="0" w:left="100" w:right="100"/>
+              <w:ind w:left="100" w:right="100" w:firstLine="0" w:firstLineChars="0"/>
             </w:pPr>
             <w:r>
               <w:rPr>
@@ -3900,7 +3900,7 @@
                 <w:right w:val="none" w:sz="0" w:space="0" w:color="000000"/>
               </w:pBdr>
               <w:spacing w:after="100" w:before="100" w:line="240"/>
-              <w:ind w:firstLine="0" w:left="100" w:right="100"/>
+              <w:ind w:left="100" w:right="100" w:firstLine="0" w:firstLineChars="0"/>
             </w:pPr>
             <w:r>
               <w:rPr>
@@ -3950,7 +3950,7 @@
                 <w:right w:val="none" w:sz="0" w:space="0" w:color="000000"/>
               </w:pBdr>
               <w:spacing w:after="100" w:before="100" w:line="240"/>
-              <w:ind w:firstLine="0" w:left="100" w:right="100"/>
+              <w:ind w:left="100" w:right="100" w:firstLine="0" w:firstLineChars="0"/>
             </w:pPr>
             <w:r>
               <w:rPr>
@@ -3994,7 +3994,7 @@
                 <w:right w:val="none" w:sz="0" w:space="0" w:color="000000"/>
               </w:pBdr>
               <w:spacing w:after="100" w:before="100" w:line="240"/>
-              <w:ind w:firstLine="0" w:left="100" w:right="100"/>
+              <w:ind w:left="100" w:right="100" w:firstLine="0" w:firstLineChars="0"/>
             </w:pPr>
             <w:r>
               <w:rPr>
@@ -4038,7 +4038,7 @@
                 <w:right w:val="none" w:sz="0" w:space="0" w:color="000000"/>
               </w:pBdr>
               <w:spacing w:after="100" w:before="100" w:line="240"/>
-              <w:ind w:firstLine="0" w:left="100" w:right="100"/>
+              <w:ind w:left="100" w:right="100" w:firstLine="0" w:firstLineChars="0"/>
             </w:pPr>
             <w:r>
               <w:rPr>
@@ -4082,7 +4082,7 @@
                 <w:right w:val="none" w:sz="0" w:space="0" w:color="000000"/>
               </w:pBdr>
               <w:spacing w:after="100" w:before="100" w:line="240"/>
-              <w:ind w:firstLine="0" w:left="100" w:right="100"/>
+              <w:ind w:left="100" w:right="100" w:firstLine="0" w:firstLineChars="0"/>
             </w:pPr>
             <w:r>
               <w:rPr>
@@ -4132,7 +4132,7 @@
                 <w:right w:val="none" w:sz="0" w:space="0" w:color="000000"/>
               </w:pBdr>
               <w:spacing w:after="100" w:before="100" w:line="240"/>
-              <w:ind w:firstLine="0" w:left="100" w:right="100"/>
+              <w:ind w:left="100" w:right="100" w:firstLine="0" w:firstLineChars="0"/>
             </w:pPr>
             <w:r>
               <w:rPr>
@@ -4176,7 +4176,7 @@
                 <w:right w:val="none" w:sz="0" w:space="0" w:color="000000"/>
               </w:pBdr>
               <w:spacing w:after="100" w:before="100" w:line="240"/>
-              <w:ind w:firstLine="0" w:left="100" w:right="100"/>
+              <w:ind w:left="100" w:right="100" w:firstLine="0" w:firstLineChars="0"/>
             </w:pPr>
             <w:r>
               <w:rPr>
@@ -4220,7 +4220,7 @@
                 <w:right w:val="none" w:sz="0" w:space="0" w:color="000000"/>
               </w:pBdr>
               <w:spacing w:after="100" w:before="100" w:line="240"/>
-              <w:ind w:firstLine="0" w:left="100" w:right="100"/>
+              <w:ind w:left="100" w:right="100" w:firstLine="0" w:firstLineChars="0"/>
             </w:pPr>
             <w:r>
               <w:rPr>
@@ -4264,7 +4264,7 @@
                 <w:right w:val="none" w:sz="0" w:space="0" w:color="000000"/>
               </w:pBdr>
               <w:spacing w:after="100" w:before="100" w:line="240"/>
-              <w:ind w:firstLine="0" w:left="100" w:right="100"/>
+              <w:ind w:left="100" w:right="100" w:firstLine="0" w:firstLineChars="0"/>
             </w:pPr>
             <w:r>
               <w:rPr>
@@ -4314,7 +4314,7 @@
                 <w:right w:val="none" w:sz="0" w:space="0" w:color="000000"/>
               </w:pBdr>
               <w:spacing w:after="100" w:before="100" w:line="240"/>
-              <w:ind w:firstLine="0" w:left="100" w:right="100"/>
+              <w:ind w:left="100" w:right="100" w:firstLine="0" w:firstLineChars="0"/>
             </w:pPr>
             <w:r>
               <w:rPr>
@@ -4358,7 +4358,7 @@
                 <w:right w:val="none" w:sz="0" w:space="0" w:color="000000"/>
               </w:pBdr>
               <w:spacing w:after="100" w:before="100" w:line="240"/>
-              <w:ind w:firstLine="0" w:left="100" w:right="100"/>
+              <w:ind w:left="100" w:right="100" w:firstLine="0" w:firstLineChars="0"/>
             </w:pPr>
             <w:r>
               <w:rPr>
@@ -4402,7 +4402,7 @@
                 <w:right w:val="none" w:sz="0" w:space="0" w:color="000000"/>
               </w:pBdr>
               <w:spacing w:after="100" w:before="100" w:line="240"/>
-              <w:ind w:firstLine="0" w:left="100" w:right="100"/>
+              <w:ind w:left="100" w:right="100" w:firstLine="0" w:firstLineChars="0"/>
             </w:pPr>
             <w:r>
               <w:rPr>
@@ -4446,7 +4446,7 @@
                 <w:right w:val="none" w:sz="0" w:space="0" w:color="000000"/>
               </w:pBdr>
               <w:spacing w:after="100" w:before="100" w:line="240"/>
-              <w:ind w:firstLine="0" w:left="100" w:right="100"/>
+              <w:ind w:left="100" w:right="100" w:firstLine="0" w:firstLineChars="0"/>
             </w:pPr>
             <w:r>
               <w:rPr>
@@ -4496,7 +4496,7 @@
                 <w:right w:val="none" w:sz="0" w:space="0" w:color="000000"/>
               </w:pBdr>
               <w:spacing w:after="100" w:before="100" w:line="240"/>
-              <w:ind w:firstLine="0" w:left="100" w:right="100"/>
+              <w:ind w:left="100" w:right="100" w:firstLine="0" w:firstLineChars="0"/>
             </w:pPr>
             <w:r>
               <w:rPr>
@@ -4540,7 +4540,7 @@
                 <w:right w:val="none" w:sz="0" w:space="0" w:color="000000"/>
               </w:pBdr>
               <w:spacing w:after="100" w:before="100" w:line="240"/>
-              <w:ind w:firstLine="0" w:left="100" w:right="100"/>
+              <w:ind w:left="100" w:right="100" w:firstLine="0" w:firstLineChars="0"/>
             </w:pPr>
             <w:r>
               <w:rPr>
@@ -4584,7 +4584,7 @@
                 <w:right w:val="none" w:sz="0" w:space="0" w:color="000000"/>
               </w:pBdr>
               <w:spacing w:after="100" w:before="100" w:line="240"/>
-              <w:ind w:firstLine="0" w:left="100" w:right="100"/>
+              <w:ind w:left="100" w:right="100" w:firstLine="0" w:firstLineChars="0"/>
             </w:pPr>
             <w:r>
               <w:rPr>
@@ -4628,7 +4628,7 @@
                 <w:right w:val="none" w:sz="0" w:space="0" w:color="000000"/>
               </w:pBdr>
               <w:spacing w:after="100" w:before="100" w:line="240"/>
-              <w:ind w:firstLine="0" w:left="100" w:right="100"/>
+              <w:ind w:left="100" w:right="100" w:firstLine="0" w:firstLineChars="0"/>
             </w:pPr>
             <w:r>
               <w:rPr>
@@ -4678,7 +4678,7 @@
                 <w:right w:val="none" w:sz="0" w:space="0" w:color="000000"/>
               </w:pBdr>
               <w:spacing w:after="100" w:before="100" w:line="240"/>
-              <w:ind w:firstLine="0" w:left="100" w:right="100"/>
+              <w:ind w:left="100" w:right="100" w:firstLine="0" w:firstLineChars="0"/>
             </w:pPr>
             <w:r>
               <w:rPr>
@@ -4722,7 +4722,7 @@
                 <w:right w:val="none" w:sz="0" w:space="0" w:color="000000"/>
               </w:pBdr>
               <w:spacing w:after="100" w:before="100" w:line="240"/>
-              <w:ind w:firstLine="0" w:left="100" w:right="100"/>
+              <w:ind w:left="100" w:right="100" w:firstLine="0" w:firstLineChars="0"/>
             </w:pPr>
             <w:r>
               <w:rPr>
@@ -4766,7 +4766,7 @@
                 <w:right w:val="none" w:sz="0" w:space="0" w:color="000000"/>
               </w:pBdr>
               <w:spacing w:after="100" w:before="100" w:line="240"/>
-              <w:ind w:firstLine="0" w:left="100" w:right="100"/>
+              <w:ind w:left="100" w:right="100" w:firstLine="0" w:firstLineChars="0"/>
             </w:pPr>
             <w:r>
               <w:rPr>
@@ -4810,7 +4810,7 @@
                 <w:right w:val="none" w:sz="0" w:space="0" w:color="000000"/>
               </w:pBdr>
               <w:spacing w:after="100" w:before="100" w:line="240"/>
-              <w:ind w:firstLine="0" w:left="100" w:right="100"/>
+              <w:ind w:left="100" w:right="100" w:firstLine="0" w:firstLineChars="0"/>
             </w:pPr>
             <w:r>
               <w:rPr>
@@ -4860,7 +4860,7 @@
                 <w:right w:val="none" w:sz="0" w:space="0" w:color="000000"/>
               </w:pBdr>
               <w:spacing w:after="100" w:before="100" w:line="240"/>
-              <w:ind w:firstLine="0" w:left="100" w:right="100"/>
+              <w:ind w:left="100" w:right="100" w:firstLine="0" w:firstLineChars="0"/>
             </w:pPr>
             <w:r>
               <w:rPr>
@@ -4904,7 +4904,7 @@
                 <w:right w:val="none" w:sz="0" w:space="0" w:color="000000"/>
               </w:pBdr>
               <w:spacing w:after="100" w:before="100" w:line="240"/>
-              <w:ind w:firstLine="0" w:left="100" w:right="100"/>
+              <w:ind w:left="100" w:right="100" w:firstLine="0" w:firstLineChars="0"/>
             </w:pPr>
             <w:r>
               <w:rPr>
@@ -4948,7 +4948,7 @@
                 <w:right w:val="none" w:sz="0" w:space="0" w:color="000000"/>
               </w:pBdr>
               <w:spacing w:after="100" w:before="100" w:line="240"/>
-              <w:ind w:firstLine="0" w:left="100" w:right="100"/>
+              <w:ind w:left="100" w:right="100" w:firstLine="0" w:firstLineChars="0"/>
             </w:pPr>
             <w:r>
               <w:rPr>
@@ -4992,7 +4992,7 @@
                 <w:right w:val="none" w:sz="0" w:space="0" w:color="000000"/>
               </w:pBdr>
               <w:spacing w:after="100" w:before="100" w:line="240"/>
-              <w:ind w:firstLine="0" w:left="100" w:right="100"/>
+              <w:ind w:left="100" w:right="100" w:firstLine="0" w:firstLineChars="0"/>
             </w:pPr>
             <w:r>
               <w:rPr>
@@ -5042,7 +5042,7 @@
                 <w:right w:val="none" w:sz="0" w:space="0" w:color="000000"/>
               </w:pBdr>
               <w:spacing w:after="100" w:before="100" w:line="240"/>
-              <w:ind w:firstLine="0" w:left="100" w:right="100"/>
+              <w:ind w:left="100" w:right="100" w:firstLine="0" w:firstLineChars="0"/>
             </w:pPr>
             <w:r>
               <w:rPr>
@@ -5086,7 +5086,7 @@
                 <w:right w:val="none" w:sz="0" w:space="0" w:color="000000"/>
               </w:pBdr>
               <w:spacing w:after="100" w:before="100" w:line="240"/>
-              <w:ind w:firstLine="0" w:left="100" w:right="100"/>
+              <w:ind w:left="100" w:right="100" w:firstLine="0" w:firstLineChars="0"/>
             </w:pPr>
             <w:r>
               <w:rPr>
@@ -5130,7 +5130,7 @@
                 <w:right w:val="none" w:sz="0" w:space="0" w:color="000000"/>
               </w:pBdr>
               <w:spacing w:after="100" w:before="100" w:line="240"/>
-              <w:ind w:firstLine="0" w:left="100" w:right="100"/>
+              <w:ind w:left="100" w:right="100" w:firstLine="0" w:firstLineChars="0"/>
             </w:pPr>
             <w:r>
               <w:rPr>
@@ -5174,7 +5174,7 @@
                 <w:right w:val="none" w:sz="0" w:space="0" w:color="000000"/>
               </w:pBdr>
               <w:spacing w:after="100" w:before="100" w:line="240"/>
-              <w:ind w:firstLine="0" w:left="100" w:right="100"/>
+              <w:ind w:left="100" w:right="100" w:firstLine="0" w:firstLineChars="0"/>
             </w:pPr>
             <w:r>
               <w:rPr>
@@ -5224,7 +5224,7 @@
                 <w:right w:val="none" w:sz="0" w:space="0" w:color="000000"/>
               </w:pBdr>
               <w:spacing w:after="100" w:before="100" w:line="240"/>
-              <w:ind w:firstLine="0" w:left="100" w:right="100"/>
+              <w:ind w:left="100" w:right="100" w:firstLine="0" w:firstLineChars="0"/>
             </w:pPr>
             <w:r>
               <w:rPr>
@@ -5268,7 +5268,7 @@
                 <w:right w:val="none" w:sz="0" w:space="0" w:color="000000"/>
               </w:pBdr>
               <w:spacing w:after="100" w:before="100" w:line="240"/>
-              <w:ind w:firstLine="0" w:left="100" w:right="100"/>
+              <w:ind w:left="100" w:right="100" w:firstLine="0" w:firstLineChars="0"/>
             </w:pPr>
             <w:r>
               <w:rPr>
@@ -5312,7 +5312,7 @@
                 <w:right w:val="none" w:sz="0" w:space="0" w:color="000000"/>
               </w:pBdr>
               <w:spacing w:after="100" w:before="100" w:line="240"/>
-              <w:ind w:firstLine="0" w:left="100" w:right="100"/>
+              <w:ind w:left="100" w:right="100" w:firstLine="0" w:firstLineChars="0"/>
             </w:pPr>
             <w:r>
               <w:rPr>
@@ -5356,7 +5356,7 @@
                 <w:right w:val="none" w:sz="0" w:space="0" w:color="000000"/>
               </w:pBdr>
               <w:spacing w:after="100" w:before="100" w:line="240"/>
-              <w:ind w:firstLine="0" w:left="100" w:right="100"/>
+              <w:ind w:left="100" w:right="100" w:firstLine="0" w:firstLineChars="0"/>
             </w:pPr>
             <w:r>
               <w:rPr>
@@ -5406,7 +5406,7 @@
                 <w:right w:val="none" w:sz="0" w:space="0" w:color="000000"/>
               </w:pBdr>
               <w:spacing w:after="100" w:before="100" w:line="240"/>
-              <w:ind w:firstLine="0" w:left="100" w:right="100"/>
+              <w:ind w:left="100" w:right="100" w:firstLine="0" w:firstLineChars="0"/>
             </w:pPr>
             <w:r>
               <w:rPr>
@@ -5450,7 +5450,7 @@
                 <w:right w:val="none" w:sz="0" w:space="0" w:color="000000"/>
               </w:pBdr>
               <w:spacing w:after="100" w:before="100" w:line="240"/>
-              <w:ind w:firstLine="0" w:left="100" w:right="100"/>
+              <w:ind w:left="100" w:right="100" w:firstLine="0" w:firstLineChars="0"/>
             </w:pPr>
             <w:r>
               <w:rPr>
@@ -5494,7 +5494,7 @@
                 <w:right w:val="none" w:sz="0" w:space="0" w:color="000000"/>
               </w:pBdr>
               <w:spacing w:after="100" w:before="100" w:line="240"/>
-              <w:ind w:firstLine="0" w:left="100" w:right="100"/>
+              <w:ind w:left="100" w:right="100" w:firstLine="0" w:firstLineChars="0"/>
             </w:pPr>
             <w:r>
               <w:rPr>
@@ -5538,7 +5538,7 @@
                 <w:right w:val="none" w:sz="0" w:space="0" w:color="000000"/>
               </w:pBdr>
               <w:spacing w:after="100" w:before="100" w:line="240"/>
-              <w:ind w:firstLine="0" w:left="100" w:right="100"/>
+              <w:ind w:left="100" w:right="100" w:firstLine="0" w:firstLineChars="0"/>
             </w:pPr>
             <w:r>
               <w:rPr>
@@ -5588,7 +5588,7 @@
                 <w:right w:val="none" w:sz="0" w:space="0" w:color="000000"/>
               </w:pBdr>
               <w:spacing w:after="100" w:before="100" w:line="240"/>
-              <w:ind w:firstLine="0" w:left="100" w:right="100"/>
+              <w:ind w:left="100" w:right="100" w:firstLine="0" w:firstLineChars="0"/>
             </w:pPr>
             <w:r>
               <w:rPr>
@@ -5632,7 +5632,7 @@
                 <w:right w:val="none" w:sz="0" w:space="0" w:color="000000"/>
               </w:pBdr>
               <w:spacing w:after="100" w:before="100" w:line="240"/>
-              <w:ind w:firstLine="0" w:left="100" w:right="100"/>
+              <w:ind w:left="100" w:right="100" w:firstLine="0" w:firstLineChars="0"/>
             </w:pPr>
             <w:r>
               <w:rPr>
@@ -5676,7 +5676,7 @@
                 <w:right w:val="none" w:sz="0" w:space="0" w:color="000000"/>
               </w:pBdr>
               <w:spacing w:after="100" w:before="100" w:line="240"/>
-              <w:ind w:firstLine="0" w:left="100" w:right="100"/>
+              <w:ind w:left="100" w:right="100" w:firstLine="0" w:firstLineChars="0"/>
             </w:pPr>
             <w:r>
               <w:rPr>
@@ -5720,7 +5720,7 @@
                 <w:right w:val="none" w:sz="0" w:space="0" w:color="000000"/>
               </w:pBdr>
               <w:spacing w:after="100" w:before="100" w:line="240"/>
-              <w:ind w:firstLine="0" w:left="100" w:right="100"/>
+              <w:ind w:left="100" w:right="100" w:firstLine="0" w:firstLineChars="0"/>
             </w:pPr>
             <w:r>
               <w:rPr>
@@ -5770,7 +5770,7 @@
                 <w:right w:val="none" w:sz="0" w:space="0" w:color="000000"/>
               </w:pBdr>
               <w:spacing w:after="100" w:before="100" w:line="240"/>
-              <w:ind w:firstLine="0" w:left="100" w:right="100"/>
+              <w:ind w:left="100" w:right="100" w:firstLine="0" w:firstLineChars="0"/>
             </w:pPr>
             <w:r>
               <w:rPr>
@@ -5814,7 +5814,7 @@
                 <w:right w:val="none" w:sz="0" w:space="0" w:color="000000"/>
               </w:pBdr>
               <w:spacing w:after="100" w:before="100" w:line="240"/>
-              <w:ind w:firstLine="0" w:left="100" w:right="100"/>
+              <w:ind w:left="100" w:right="100" w:firstLine="0" w:firstLineChars="0"/>
             </w:pPr>
             <w:r>
               <w:rPr>
@@ -5858,7 +5858,7 @@
                 <w:right w:val="none" w:sz="0" w:space="0" w:color="000000"/>
               </w:pBdr>
               <w:spacing w:after="100" w:before="100" w:line="240"/>
-              <w:ind w:firstLine="0" w:left="100" w:right="100"/>
+              <w:ind w:left="100" w:right="100" w:firstLine="0" w:firstLineChars="0"/>
             </w:pPr>
             <w:r>
               <w:rPr>
@@ -5902,7 +5902,7 @@
                 <w:right w:val="none" w:sz="0" w:space="0" w:color="000000"/>
               </w:pBdr>
               <w:spacing w:after="100" w:before="100" w:line="240"/>
-              <w:ind w:firstLine="0" w:left="100" w:right="100"/>
+              <w:ind w:left="100" w:right="100" w:firstLine="0" w:firstLineChars="0"/>
             </w:pPr>
             <w:r>
               <w:rPr>
@@ -5952,7 +5952,7 @@
                 <w:right w:val="none" w:sz="0" w:space="0" w:color="000000"/>
               </w:pBdr>
               <w:spacing w:after="100" w:before="100" w:line="240"/>
-              <w:ind w:firstLine="0" w:left="100" w:right="100"/>
+              <w:ind w:left="100" w:right="100" w:firstLine="0" w:firstLineChars="0"/>
             </w:pPr>
             <w:r>
               <w:rPr>
@@ -5996,7 +5996,7 @@
                 <w:right w:val="none" w:sz="0" w:space="0" w:color="000000"/>
               </w:pBdr>
               <w:spacing w:after="100" w:before="100" w:line="240"/>
-              <w:ind w:firstLine="0" w:left="100" w:right="100"/>
+              <w:ind w:left="100" w:right="100" w:firstLine="0" w:firstLineChars="0"/>
             </w:pPr>
             <w:r>
               <w:rPr>
@@ -6040,7 +6040,7 @@
                 <w:right w:val="none" w:sz="0" w:space="0" w:color="000000"/>
               </w:pBdr>
               <w:spacing w:after="100" w:before="100" w:line="240"/>
-              <w:ind w:firstLine="0" w:left="100" w:right="100"/>
+              <w:ind w:left="100" w:right="100" w:firstLine="0" w:firstLineChars="0"/>
             </w:pPr>
             <w:r>
               <w:rPr>
@@ -6084,7 +6084,7 @@
                 <w:right w:val="none" w:sz="0" w:space="0" w:color="000000"/>
               </w:pBdr>
               <w:spacing w:after="100" w:before="100" w:line="240"/>
-              <w:ind w:firstLine="0" w:left="100" w:right="100"/>
+              <w:ind w:left="100" w:right="100" w:firstLine="0" w:firstLineChars="0"/>
             </w:pPr>
             <w:r>
               <w:rPr>
@@ -6134,7 +6134,7 @@
                 <w:right w:val="none" w:sz="0" w:space="0" w:color="000000"/>
               </w:pBdr>
               <w:spacing w:after="100" w:before="100" w:line="240"/>
-              <w:ind w:firstLine="0" w:left="100" w:right="100"/>
+              <w:ind w:left="100" w:right="100" w:firstLine="0" w:firstLineChars="0"/>
             </w:pPr>
             <w:r>
               <w:rPr>
@@ -6178,7 +6178,7 @@
                 <w:right w:val="none" w:sz="0" w:space="0" w:color="000000"/>
               </w:pBdr>
               <w:spacing w:after="100" w:before="100" w:line="240"/>
-              <w:ind w:firstLine="0" w:left="100" w:right="100"/>
+              <w:ind w:left="100" w:right="100" w:firstLine="0" w:firstLineChars="0"/>
             </w:pPr>
             <w:r>
               <w:rPr>
@@ -6222,7 +6222,7 @@
                 <w:right w:val="none" w:sz="0" w:space="0" w:color="000000"/>
               </w:pBdr>
               <w:spacing w:after="100" w:before="100" w:line="240"/>
-              <w:ind w:firstLine="0" w:left="100" w:right="100"/>
+              <w:ind w:left="100" w:right="100" w:firstLine="0" w:firstLineChars="0"/>
             </w:pPr>
             <w:r>
               <w:rPr>
@@ -6266,7 +6266,7 @@
                 <w:right w:val="none" w:sz="0" w:space="0" w:color="000000"/>
               </w:pBdr>
               <w:spacing w:after="100" w:before="100" w:line="240"/>
-              <w:ind w:firstLine="0" w:left="100" w:right="100"/>
+              <w:ind w:left="100" w:right="100" w:firstLine="0" w:firstLineChars="0"/>
             </w:pPr>
             <w:r>
               <w:rPr>
@@ -6316,7 +6316,7 @@
                 <w:right w:val="none" w:sz="0" w:space="0" w:color="000000"/>
               </w:pBdr>
               <w:spacing w:after="100" w:before="100" w:line="240"/>
-              <w:ind w:firstLine="0" w:left="100" w:right="100"/>
+              <w:ind w:left="100" w:right="100" w:firstLine="0" w:firstLineChars="0"/>
             </w:pPr>
             <w:r>
               <w:rPr>
@@ -6360,7 +6360,7 @@
                 <w:right w:val="none" w:sz="0" w:space="0" w:color="000000"/>
               </w:pBdr>
               <w:spacing w:after="100" w:before="100" w:line="240"/>
-              <w:ind w:firstLine="0" w:left="100" w:right="100"/>
+              <w:ind w:left="100" w:right="100" w:firstLine="0" w:firstLineChars="0"/>
             </w:pPr>
             <w:r>
               <w:rPr>
@@ -6404,7 +6404,7 @@
                 <w:right w:val="none" w:sz="0" w:space="0" w:color="000000"/>
               </w:pBdr>
               <w:spacing w:after="100" w:before="100" w:line="240"/>
-              <w:ind w:firstLine="0" w:left="100" w:right="100"/>
+              <w:ind w:left="100" w:right="100" w:firstLine="0" w:firstLineChars="0"/>
             </w:pPr>
             <w:r>
               <w:rPr>
@@ -6448,7 +6448,7 @@
                 <w:right w:val="none" w:sz="0" w:space="0" w:color="000000"/>
               </w:pBdr>
               <w:spacing w:after="100" w:before="100" w:line="240"/>
-              <w:ind w:firstLine="0" w:left="100" w:right="100"/>
+              <w:ind w:left="100" w:right="100" w:firstLine="0" w:firstLineChars="0"/>
             </w:pPr>
             <w:r>
               <w:rPr>
@@ -6498,7 +6498,7 @@
                 <w:right w:val="none" w:sz="0" w:space="0" w:color="000000"/>
               </w:pBdr>
               <w:spacing w:after="100" w:before="100" w:line="240"/>
-              <w:ind w:firstLine="0" w:left="100" w:right="100"/>
+              <w:ind w:left="100" w:right="100" w:firstLine="0" w:firstLineChars="0"/>
             </w:pPr>
             <w:r>
               <w:rPr>
@@ -6542,7 +6542,7 @@
                 <w:right w:val="none" w:sz="0" w:space="0" w:color="000000"/>
               </w:pBdr>
               <w:spacing w:after="100" w:before="100" w:line="240"/>
-              <w:ind w:firstLine="0" w:left="100" w:right="100"/>
+              <w:ind w:left="100" w:right="100" w:firstLine="0" w:firstLineChars="0"/>
             </w:pPr>
             <w:r>
               <w:rPr>
@@ -6586,7 +6586,7 @@
                 <w:right w:val="none" w:sz="0" w:space="0" w:color="000000"/>
               </w:pBdr>
               <w:spacing w:after="100" w:before="100" w:line="240"/>
-              <w:ind w:firstLine="0" w:left="100" w:right="100"/>
+              <w:ind w:left="100" w:right="100" w:firstLine="0" w:firstLineChars="0"/>
             </w:pPr>
             <w:r>
               <w:rPr>
@@ -6630,7 +6630,7 @@
                 <w:right w:val="none" w:sz="0" w:space="0" w:color="000000"/>
               </w:pBdr>
               <w:spacing w:after="100" w:before="100" w:line="240"/>
-              <w:ind w:firstLine="0" w:left="100" w:right="100"/>
+              <w:ind w:left="100" w:right="100" w:firstLine="0" w:firstLineChars="0"/>
             </w:pPr>
             <w:r>
               <w:rPr>
@@ -6680,7 +6680,7 @@
                 <w:right w:val="none" w:sz="0" w:space="0" w:color="000000"/>
               </w:pBdr>
               <w:spacing w:after="100" w:before="100" w:line="240"/>
-              <w:ind w:firstLine="0" w:left="100" w:right="100"/>
+              <w:ind w:left="100" w:right="100" w:firstLine="0" w:firstLineChars="0"/>
             </w:pPr>
             <w:r>
               <w:rPr>
@@ -6724,7 +6724,7 @@
                 <w:right w:val="none" w:sz="0" w:space="0" w:color="000000"/>
               </w:pBdr>
               <w:spacing w:after="100" w:before="100" w:line="240"/>
-              <w:ind w:firstLine="0" w:left="100" w:right="100"/>
+              <w:ind w:left="100" w:right="100" w:firstLine="0" w:firstLineChars="0"/>
             </w:pPr>
             <w:r>
               <w:rPr>
@@ -6768,7 +6768,7 @@
                 <w:right w:val="none" w:sz="0" w:space="0" w:color="000000"/>
               </w:pBdr>
               <w:spacing w:after="100" w:before="100" w:line="240"/>
-              <w:ind w:firstLine="0" w:left="100" w:right="100"/>
+              <w:ind w:left="100" w:right="100" w:firstLine="0" w:firstLineChars="0"/>
             </w:pPr>
             <w:r>
               <w:rPr>
@@ -6812,7 +6812,7 @@
                 <w:right w:val="none" w:sz="0" w:space="0" w:color="000000"/>
               </w:pBdr>
               <w:spacing w:after="100" w:before="100" w:line="240"/>
-              <w:ind w:firstLine="0" w:left="100" w:right="100"/>
+              <w:ind w:left="100" w:right="100" w:firstLine="0" w:firstLineChars="0"/>
             </w:pPr>
             <w:r>
               <w:rPr>
@@ -6862,7 +6862,7 @@
                 <w:right w:val="none" w:sz="0" w:space="0" w:color="000000"/>
               </w:pBdr>
               <w:spacing w:after="100" w:before="100" w:line="240"/>
-              <w:ind w:firstLine="0" w:left="100" w:right="100"/>
+              <w:ind w:left="100" w:right="100" w:firstLine="0" w:firstLineChars="0"/>
             </w:pPr>
             <w:r>
               <w:rPr>
@@ -6906,7 +6906,7 @@
                 <w:right w:val="none" w:sz="0" w:space="0" w:color="000000"/>
               </w:pBdr>
               <w:spacing w:after="100" w:before="100" w:line="240"/>
-              <w:ind w:firstLine="0" w:left="100" w:right="100"/>
+              <w:ind w:left="100" w:right="100" w:firstLine="0" w:firstLineChars="0"/>
             </w:pPr>
             <w:r>
               <w:rPr>
@@ -6950,7 +6950,7 @@
                 <w:right w:val="none" w:sz="0" w:space="0" w:color="000000"/>
               </w:pBdr>
               <w:spacing w:after="100" w:before="100" w:line="240"/>
-              <w:ind w:firstLine="0" w:left="100" w:right="100"/>
+              <w:ind w:left="100" w:right="100" w:firstLine="0" w:firstLineChars="0"/>
             </w:pPr>
             <w:r>
               <w:rPr>
@@ -6994,7 +6994,7 @@
                 <w:right w:val="none" w:sz="0" w:space="0" w:color="000000"/>
               </w:pBdr>
               <w:spacing w:after="100" w:before="100" w:line="240"/>
-              <w:ind w:firstLine="0" w:left="100" w:right="100"/>
+              <w:ind w:left="100" w:right="100" w:firstLine="0" w:firstLineChars="0"/>
             </w:pPr>
             <w:r>
               <w:rPr>
@@ -7044,7 +7044,7 @@
                 <w:right w:val="none" w:sz="0" w:space="0" w:color="000000"/>
               </w:pBdr>
               <w:spacing w:after="100" w:before="100" w:line="240"/>
-              <w:ind w:firstLine="0" w:left="100" w:right="100"/>
+              <w:ind w:left="100" w:right="100" w:firstLine="0" w:firstLineChars="0"/>
             </w:pPr>
             <w:r>
               <w:rPr>
@@ -7088,7 +7088,7 @@
                 <w:right w:val="none" w:sz="0" w:space="0" w:color="000000"/>
               </w:pBdr>
               <w:spacing w:after="100" w:before="100" w:line="240"/>
-              <w:ind w:firstLine="0" w:left="100" w:right="100"/>
+              <w:ind w:left="100" w:right="100" w:firstLine="0" w:firstLineChars="0"/>
             </w:pPr>
             <w:r>
               <w:rPr>
@@ -7132,7 +7132,7 @@
                 <w:right w:val="none" w:sz="0" w:space="0" w:color="000000"/>
               </w:pBdr>
               <w:spacing w:after="100" w:before="100" w:line="240"/>
-              <w:ind w:firstLine="0" w:left="100" w:right="100"/>
+              <w:ind w:left="100" w:right="100" w:firstLine="0" w:firstLineChars="0"/>
             </w:pPr>
             <w:r>
               <w:rPr>
@@ -7176,7 +7176,7 @@
                 <w:right w:val="none" w:sz="0" w:space="0" w:color="000000"/>
               </w:pBdr>
               <w:spacing w:after="100" w:before="100" w:line="240"/>
-              <w:ind w:firstLine="0" w:left="100" w:right="100"/>
+              <w:ind w:left="100" w:right="100" w:firstLine="0" w:firstLineChars="0"/>
             </w:pPr>
             <w:r>
               <w:rPr>
@@ -7226,7 +7226,7 @@
                 <w:right w:val="none" w:sz="0" w:space="0" w:color="000000"/>
               </w:pBdr>
               <w:spacing w:after="100" w:before="100" w:line="240"/>
-              <w:ind w:firstLine="0" w:left="100" w:right="100"/>
+              <w:ind w:left="100" w:right="100" w:firstLine="0" w:firstLineChars="0"/>
             </w:pPr>
             <w:r>
               <w:rPr>
@@ -7270,7 +7270,7 @@
                 <w:right w:val="none" w:sz="0" w:space="0" w:color="000000"/>
               </w:pBdr>
               <w:spacing w:after="100" w:before="100" w:line="240"/>
-              <w:ind w:firstLine="0" w:left="100" w:right="100"/>
+              <w:ind w:left="100" w:right="100" w:firstLine="0" w:firstLineChars="0"/>
             </w:pPr>
             <w:r>
               <w:rPr>
@@ -7314,7 +7314,7 @@
                 <w:right w:val="none" w:sz="0" w:space="0" w:color="000000"/>
               </w:pBdr>
               <w:spacing w:after="100" w:before="100" w:line="240"/>
-              <w:ind w:firstLine="0" w:left="100" w:right="100"/>
+              <w:ind w:left="100" w:right="100" w:firstLine="0" w:firstLineChars="0"/>
             </w:pPr>
             <w:r>
               <w:rPr>
@@ -7358,7 +7358,7 @@
                 <w:right w:val="none" w:sz="0" w:space="0" w:color="000000"/>
               </w:pBdr>
               <w:spacing w:after="100" w:before="100" w:line="240"/>
-              <w:ind w:firstLine="0" w:left="100" w:right="100"/>
+              <w:ind w:left="100" w:right="100" w:firstLine="0" w:firstLineChars="0"/>
             </w:pPr>
             <w:r>
               <w:rPr>
@@ -7408,7 +7408,7 @@
                 <w:right w:val="none" w:sz="0" w:space="0" w:color="000000"/>
               </w:pBdr>
               <w:spacing w:after="100" w:before="100" w:line="240"/>
-              <w:ind w:firstLine="0" w:left="100" w:right="100"/>
+              <w:ind w:left="100" w:right="100" w:firstLine="0" w:firstLineChars="0"/>
             </w:pPr>
             <w:r>
               <w:rPr>
@@ -7452,7 +7452,7 @@
                 <w:right w:val="none" w:sz="0" w:space="0" w:color="000000"/>
               </w:pBdr>
               <w:spacing w:after="100" w:before="100" w:line="240"/>
-              <w:ind w:firstLine="0" w:left="100" w:right="100"/>
+              <w:ind w:left="100" w:right="100" w:firstLine="0" w:firstLineChars="0"/>
             </w:pPr>
             <w:r>
               <w:rPr>
@@ -7496,7 +7496,7 @@
                 <w:right w:val="none" w:sz="0" w:space="0" w:color="000000"/>
               </w:pBdr>
               <w:spacing w:after="100" w:before="100" w:line="240"/>
-              <w:ind w:firstLine="0" w:left="100" w:right="100"/>
+              <w:ind w:left="100" w:right="100" w:firstLine="0" w:firstLineChars="0"/>
             </w:pPr>
             <w:r>
               <w:rPr>
@@ -7540,7 +7540,7 @@
                 <w:right w:val="none" w:sz="0" w:space="0" w:color="000000"/>
               </w:pBdr>
               <w:spacing w:after="100" w:before="100" w:line="240"/>
-              <w:ind w:firstLine="0" w:left="100" w:right="100"/>
+              <w:ind w:left="100" w:right="100" w:firstLine="0" w:firstLineChars="0"/>
             </w:pPr>
             <w:r>
               <w:rPr>
@@ -7590,7 +7590,7 @@
                 <w:right w:val="none" w:sz="0" w:space="0" w:color="000000"/>
               </w:pBdr>
               <w:spacing w:after="100" w:before="100" w:line="240"/>
-              <w:ind w:firstLine="0" w:left="100" w:right="100"/>
+              <w:ind w:left="100" w:right="100" w:firstLine="0" w:firstLineChars="0"/>
             </w:pPr>
             <w:r>
               <w:rPr>
@@ -7634,107 +7634,107 @@
                 <w:right w:val="none" w:sz="0" w:space="0" w:color="000000"/>
               </w:pBdr>
               <w:spacing w:after="100" w:before="100" w:line="240"/>
-              <w:ind w:firstLine="0" w:left="100" w:right="100"/>
-            </w:pPr>
-            <w:r>
-              <w:rPr>
-                <w:rFonts w:ascii="Helvetica" w:hAnsi="Helvetica" w:eastAsia="Helvetica" w:cs="Helvetica"/>
-                <w:i w:val="false"/>
-                <w:b w:val="false"/>
-                <w:u w:val="none"/>
-                <w:sz w:val="22"/>
-                <w:szCs w:val="22"/>
-                <w:color w:val="000000"/>
-              </w:rPr>
-              <w:t xml:space="preserve">50.6 (66.5)</w:t>
-            </w:r>
-          </w:p>
-        </w:tc>
-        <w:tc>
-          <w:tcPr>
-            <w:tcBorders>
-              <w:bottom w:val="none" w:sz="0" w:space="0" w:color="000000"/>
-              <w:top w:val="none" w:sz="0" w:space="0" w:color="000000"/>
-              <w:left w:val="none" w:sz="0" w:space="0" w:color="000000"/>
-              <w:right w:val="none" w:sz="0" w:space="0" w:color="000000"/>
-            </w:tcBorders>
-            <w:shd w:val="clear" w:color="auto" w:fill="FFFFFF"/>
-            <w:tcMar>
-              <w:top w:w="0" w:type="dxa"/>
-              <w:bottom w:w="0" w:type="dxa"/>
-              <w:left w:w="0" w:type="dxa"/>
-              <w:right w:w="0" w:type="dxa"/>
-            </w:tcMar>
-            <w:vAlign w:val="center"/>
-          </w:tcPr>
-          <w:p>
-            <w:pPr>
-              <w:pStyle w:val="Normal"/>
-              <w:jc w:val="center"/>
-              <w:pBdr>
-                <w:bottom w:val="none" w:sz="0" w:space="0" w:color="000000"/>
-                <w:top w:val="none" w:sz="0" w:space="0" w:color="000000"/>
-                <w:left w:val="none" w:sz="0" w:space="0" w:color="000000"/>
-                <w:right w:val="none" w:sz="0" w:space="0" w:color="000000"/>
-              </w:pBdr>
-              <w:spacing w:after="100" w:before="100" w:line="240"/>
-              <w:ind w:firstLine="0" w:left="100" w:right="100"/>
-            </w:pPr>
-            <w:r>
-              <w:rPr>
-                <w:rFonts w:ascii="Helvetica" w:hAnsi="Helvetica" w:eastAsia="Helvetica" w:cs="Helvetica"/>
-                <w:i w:val="false"/>
-                <w:b w:val="false"/>
-                <w:u w:val="none"/>
-                <w:sz w:val="22"/>
-                <w:szCs w:val="22"/>
-                <w:color w:val="000000"/>
-              </w:rPr>
-              <w:t xml:space="preserve">48.2 (44.8)</w:t>
-            </w:r>
-          </w:p>
-        </w:tc>
-        <w:tc>
-          <w:tcPr>
-            <w:tcBorders>
-              <w:bottom w:val="none" w:sz="0" w:space="0" w:color="000000"/>
-              <w:top w:val="none" w:sz="0" w:space="0" w:color="000000"/>
-              <w:left w:val="none" w:sz="0" w:space="0" w:color="000000"/>
-              <w:right w:val="none" w:sz="0" w:space="0" w:color="000000"/>
-            </w:tcBorders>
-            <w:shd w:val="clear" w:color="auto" w:fill="FFFFFF"/>
-            <w:tcMar>
-              <w:top w:w="0" w:type="dxa"/>
-              <w:bottom w:w="0" w:type="dxa"/>
-              <w:left w:w="0" w:type="dxa"/>
-              <w:right w:w="0" w:type="dxa"/>
-            </w:tcMar>
-            <w:vAlign w:val="center"/>
-          </w:tcPr>
-          <w:p>
-            <w:pPr>
-              <w:pStyle w:val="Normal"/>
-              <w:jc w:val="center"/>
-              <w:pBdr>
-                <w:bottom w:val="none" w:sz="0" w:space="0" w:color="000000"/>
-                <w:top w:val="none" w:sz="0" w:space="0" w:color="000000"/>
-                <w:left w:val="none" w:sz="0" w:space="0" w:color="000000"/>
-                <w:right w:val="none" w:sz="0" w:space="0" w:color="000000"/>
-              </w:pBdr>
-              <w:spacing w:after="100" w:before="100" w:line="240"/>
-              <w:ind w:firstLine="0" w:left="100" w:right="100"/>
-            </w:pPr>
-            <w:r>
-              <w:rPr>
-                <w:rFonts w:ascii="Helvetica" w:hAnsi="Helvetica" w:eastAsia="Helvetica" w:cs="Helvetica"/>
-                <w:i w:val="false"/>
-                <w:b w:val="false"/>
-                <w:u w:val="none"/>
-                <w:sz w:val="22"/>
-                <w:szCs w:val="22"/>
-                <w:color w:val="000000"/>
-              </w:rPr>
-              <w:t xml:space="preserve">49.9 (60.5)</w:t>
+              <w:ind w:left="100" w:right="100" w:firstLine="0" w:firstLineChars="0"/>
+            </w:pPr>
+            <w:r>
+              <w:rPr>
+                <w:rFonts w:ascii="Helvetica" w:hAnsi="Helvetica" w:eastAsia="Helvetica" w:cs="Helvetica"/>
+                <w:i w:val="false"/>
+                <w:b w:val="false"/>
+                <w:u w:val="none"/>
+                <w:sz w:val="22"/>
+                <w:szCs w:val="22"/>
+                <w:color w:val="000000"/>
+              </w:rPr>
+              <w:t xml:space="preserve">38.0 (29.6)</w:t>
+            </w:r>
+          </w:p>
+        </w:tc>
+        <w:tc>
+          <w:tcPr>
+            <w:tcBorders>
+              <w:bottom w:val="none" w:sz="0" w:space="0" w:color="000000"/>
+              <w:top w:val="none" w:sz="0" w:space="0" w:color="000000"/>
+              <w:left w:val="none" w:sz="0" w:space="0" w:color="000000"/>
+              <w:right w:val="none" w:sz="0" w:space="0" w:color="000000"/>
+            </w:tcBorders>
+            <w:shd w:val="clear" w:color="auto" w:fill="FFFFFF"/>
+            <w:tcMar>
+              <w:top w:w="0" w:type="dxa"/>
+              <w:bottom w:w="0" w:type="dxa"/>
+              <w:left w:w="0" w:type="dxa"/>
+              <w:right w:w="0" w:type="dxa"/>
+            </w:tcMar>
+            <w:vAlign w:val="center"/>
+          </w:tcPr>
+          <w:p>
+            <w:pPr>
+              <w:pStyle w:val="Normal"/>
+              <w:jc w:val="center"/>
+              <w:pBdr>
+                <w:bottom w:val="none" w:sz="0" w:space="0" w:color="000000"/>
+                <w:top w:val="none" w:sz="0" w:space="0" w:color="000000"/>
+                <w:left w:val="none" w:sz="0" w:space="0" w:color="000000"/>
+                <w:right w:val="none" w:sz="0" w:space="0" w:color="000000"/>
+              </w:pBdr>
+              <w:spacing w:after="100" w:before="100" w:line="240"/>
+              <w:ind w:left="100" w:right="100" w:firstLine="0" w:firstLineChars="0"/>
+            </w:pPr>
+            <w:r>
+              <w:rPr>
+                <w:rFonts w:ascii="Helvetica" w:hAnsi="Helvetica" w:eastAsia="Helvetica" w:cs="Helvetica"/>
+                <w:i w:val="false"/>
+                <w:b w:val="false"/>
+                <w:u w:val="none"/>
+                <w:sz w:val="22"/>
+                <w:szCs w:val="22"/>
+                <w:color w:val="000000"/>
+              </w:rPr>
+              <w:t xml:space="preserve">41.5 (29.5)</w:t>
+            </w:r>
+          </w:p>
+        </w:tc>
+        <w:tc>
+          <w:tcPr>
+            <w:tcBorders>
+              <w:bottom w:val="none" w:sz="0" w:space="0" w:color="000000"/>
+              <w:top w:val="none" w:sz="0" w:space="0" w:color="000000"/>
+              <w:left w:val="none" w:sz="0" w:space="0" w:color="000000"/>
+              <w:right w:val="none" w:sz="0" w:space="0" w:color="000000"/>
+            </w:tcBorders>
+            <w:shd w:val="clear" w:color="auto" w:fill="FFFFFF"/>
+            <w:tcMar>
+              <w:top w:w="0" w:type="dxa"/>
+              <w:bottom w:w="0" w:type="dxa"/>
+              <w:left w:w="0" w:type="dxa"/>
+              <w:right w:w="0" w:type="dxa"/>
+            </w:tcMar>
+            <w:vAlign w:val="center"/>
+          </w:tcPr>
+          <w:p>
+            <w:pPr>
+              <w:pStyle w:val="Normal"/>
+              <w:jc w:val="center"/>
+              <w:pBdr>
+                <w:bottom w:val="none" w:sz="0" w:space="0" w:color="000000"/>
+                <w:top w:val="none" w:sz="0" w:space="0" w:color="000000"/>
+                <w:left w:val="none" w:sz="0" w:space="0" w:color="000000"/>
+                <w:right w:val="none" w:sz="0" w:space="0" w:color="000000"/>
+              </w:pBdr>
+              <w:spacing w:after="100" w:before="100" w:line="240"/>
+              <w:ind w:left="100" w:right="100" w:firstLine="0" w:firstLineChars="0"/>
+            </w:pPr>
+            <w:r>
+              <w:rPr>
+                <w:rFonts w:ascii="Helvetica" w:hAnsi="Helvetica" w:eastAsia="Helvetica" w:cs="Helvetica"/>
+                <w:i w:val="false"/>
+                <w:b w:val="false"/>
+                <w:u w:val="none"/>
+                <w:sz w:val="22"/>
+                <w:szCs w:val="22"/>
+                <w:color w:val="000000"/>
+              </w:rPr>
+              <w:t xml:space="preserve">39.3 (29.5)</w:t>
             </w:r>
           </w:p>
         </w:tc>
@@ -7772,7 +7772,7 @@
                 <w:right w:val="none" w:sz="0" w:space="0" w:color="000000"/>
               </w:pBdr>
               <w:spacing w:after="100" w:before="100" w:line="240"/>
-              <w:ind w:firstLine="0" w:left="100" w:right="100"/>
+              <w:ind w:left="100" w:right="100" w:firstLine="0" w:firstLineChars="0"/>
             </w:pPr>
             <w:r>
               <w:rPr>
@@ -7816,107 +7816,107 @@
                 <w:right w:val="none" w:sz="0" w:space="0" w:color="000000"/>
               </w:pBdr>
               <w:spacing w:after="100" w:before="100" w:line="240"/>
-              <w:ind w:firstLine="0" w:left="100" w:right="100"/>
-            </w:pPr>
-            <w:r>
-              <w:rPr>
-                <w:rFonts w:ascii="Helvetica" w:hAnsi="Helvetica" w:eastAsia="Helvetica" w:cs="Helvetica"/>
-                <w:i w:val="false"/>
-                <w:b w:val="false"/>
-                <w:u w:val="none"/>
-                <w:sz w:val="22"/>
-                <w:szCs w:val="22"/>
-                <w:color w:val="000000"/>
-              </w:rPr>
-              <w:t xml:space="preserve">35.4 [1.00, 500]</w:t>
-            </w:r>
-          </w:p>
-        </w:tc>
-        <w:tc>
-          <w:tcPr>
-            <w:tcBorders>
-              <w:bottom w:val="none" w:sz="0" w:space="0" w:color="000000"/>
-              <w:top w:val="none" w:sz="0" w:space="0" w:color="000000"/>
-              <w:left w:val="none" w:sz="0" w:space="0" w:color="000000"/>
-              <w:right w:val="none" w:sz="0" w:space="0" w:color="000000"/>
-            </w:tcBorders>
-            <w:shd w:val="clear" w:color="auto" w:fill="FFFFFF"/>
-            <w:tcMar>
-              <w:top w:w="0" w:type="dxa"/>
-              <w:bottom w:w="0" w:type="dxa"/>
-              <w:left w:w="0" w:type="dxa"/>
-              <w:right w:w="0" w:type="dxa"/>
-            </w:tcMar>
-            <w:vAlign w:val="center"/>
-          </w:tcPr>
-          <w:p>
-            <w:pPr>
-              <w:pStyle w:val="Normal"/>
-              <w:jc w:val="center"/>
-              <w:pBdr>
-                <w:bottom w:val="none" w:sz="0" w:space="0" w:color="000000"/>
-                <w:top w:val="none" w:sz="0" w:space="0" w:color="000000"/>
-                <w:left w:val="none" w:sz="0" w:space="0" w:color="000000"/>
-                <w:right w:val="none" w:sz="0" w:space="0" w:color="000000"/>
-              </w:pBdr>
-              <w:spacing w:after="100" w:before="100" w:line="240"/>
-              <w:ind w:firstLine="0" w:left="100" w:right="100"/>
-            </w:pPr>
-            <w:r>
-              <w:rPr>
-                <w:rFonts w:ascii="Helvetica" w:hAnsi="Helvetica" w:eastAsia="Helvetica" w:cs="Helvetica"/>
-                <w:i w:val="false"/>
-                <w:b w:val="false"/>
-                <w:u w:val="none"/>
-                <w:sz w:val="22"/>
-                <w:szCs w:val="22"/>
-                <w:color w:val="000000"/>
-              </w:rPr>
-              <w:t xml:space="preserve">35.6 [2.00, 296]</w:t>
-            </w:r>
-          </w:p>
-        </w:tc>
-        <w:tc>
-          <w:tcPr>
-            <w:tcBorders>
-              <w:bottom w:val="none" w:sz="0" w:space="0" w:color="000000"/>
-              <w:top w:val="none" w:sz="0" w:space="0" w:color="000000"/>
-              <w:left w:val="none" w:sz="0" w:space="0" w:color="000000"/>
-              <w:right w:val="none" w:sz="0" w:space="0" w:color="000000"/>
-            </w:tcBorders>
-            <w:shd w:val="clear" w:color="auto" w:fill="FFFFFF"/>
-            <w:tcMar>
-              <w:top w:w="0" w:type="dxa"/>
-              <w:bottom w:w="0" w:type="dxa"/>
-              <w:left w:w="0" w:type="dxa"/>
-              <w:right w:w="0" w:type="dxa"/>
-            </w:tcMar>
-            <w:vAlign w:val="center"/>
-          </w:tcPr>
-          <w:p>
-            <w:pPr>
-              <w:pStyle w:val="Normal"/>
-              <w:jc w:val="center"/>
-              <w:pBdr>
-                <w:bottom w:val="none" w:sz="0" w:space="0" w:color="000000"/>
-                <w:top w:val="none" w:sz="0" w:space="0" w:color="000000"/>
-                <w:left w:val="none" w:sz="0" w:space="0" w:color="000000"/>
-                <w:right w:val="none" w:sz="0" w:space="0" w:color="000000"/>
-              </w:pBdr>
-              <w:spacing w:after="100" w:before="100" w:line="240"/>
-              <w:ind w:firstLine="0" w:left="100" w:right="100"/>
-            </w:pPr>
-            <w:r>
-              <w:rPr>
-                <w:rFonts w:ascii="Helvetica" w:hAnsi="Helvetica" w:eastAsia="Helvetica" w:cs="Helvetica"/>
-                <w:i w:val="false"/>
-                <w:b w:val="false"/>
-                <w:u w:val="none"/>
-                <w:sz w:val="22"/>
-                <w:szCs w:val="22"/>
-                <w:color w:val="000000"/>
-              </w:rPr>
-              <w:t xml:space="preserve">35.4 [1.00, 500]</w:t>
+              <w:ind w:left="100" w:right="100" w:firstLine="0" w:firstLineChars="0"/>
+            </w:pPr>
+            <w:r>
+              <w:rPr>
+                <w:rFonts w:ascii="Helvetica" w:hAnsi="Helvetica" w:eastAsia="Helvetica" w:cs="Helvetica"/>
+                <w:i w:val="false"/>
+                <w:b w:val="false"/>
+                <w:u w:val="none"/>
+                <w:sz w:val="22"/>
+                <w:szCs w:val="22"/>
+                <w:color w:val="000000"/>
+              </w:rPr>
+              <w:t xml:space="preserve">28.5 [1.00, 100]</w:t>
+            </w:r>
+          </w:p>
+        </w:tc>
+        <w:tc>
+          <w:tcPr>
+            <w:tcBorders>
+              <w:bottom w:val="none" w:sz="0" w:space="0" w:color="000000"/>
+              <w:top w:val="none" w:sz="0" w:space="0" w:color="000000"/>
+              <w:left w:val="none" w:sz="0" w:space="0" w:color="000000"/>
+              <w:right w:val="none" w:sz="0" w:space="0" w:color="000000"/>
+            </w:tcBorders>
+            <w:shd w:val="clear" w:color="auto" w:fill="FFFFFF"/>
+            <w:tcMar>
+              <w:top w:w="0" w:type="dxa"/>
+              <w:bottom w:w="0" w:type="dxa"/>
+              <w:left w:w="0" w:type="dxa"/>
+              <w:right w:w="0" w:type="dxa"/>
+            </w:tcMar>
+            <w:vAlign w:val="center"/>
+          </w:tcPr>
+          <w:p>
+            <w:pPr>
+              <w:pStyle w:val="Normal"/>
+              <w:jc w:val="center"/>
+              <w:pBdr>
+                <w:bottom w:val="none" w:sz="0" w:space="0" w:color="000000"/>
+                <w:top w:val="none" w:sz="0" w:space="0" w:color="000000"/>
+                <w:left w:val="none" w:sz="0" w:space="0" w:color="000000"/>
+                <w:right w:val="none" w:sz="0" w:space="0" w:color="000000"/>
+              </w:pBdr>
+              <w:spacing w:after="100" w:before="100" w:line="240"/>
+              <w:ind w:left="100" w:right="100" w:firstLine="0" w:firstLineChars="0"/>
+            </w:pPr>
+            <w:r>
+              <w:rPr>
+                <w:rFonts w:ascii="Helvetica" w:hAnsi="Helvetica" w:eastAsia="Helvetica" w:cs="Helvetica"/>
+                <w:i w:val="false"/>
+                <w:b w:val="false"/>
+                <w:u w:val="none"/>
+                <w:sz w:val="22"/>
+                <w:szCs w:val="22"/>
+                <w:color w:val="000000"/>
+              </w:rPr>
+              <w:t xml:space="preserve">35.5 [2.00, 100]</w:t>
+            </w:r>
+          </w:p>
+        </w:tc>
+        <w:tc>
+          <w:tcPr>
+            <w:tcBorders>
+              <w:bottom w:val="none" w:sz="0" w:space="0" w:color="000000"/>
+              <w:top w:val="none" w:sz="0" w:space="0" w:color="000000"/>
+              <w:left w:val="none" w:sz="0" w:space="0" w:color="000000"/>
+              <w:right w:val="none" w:sz="0" w:space="0" w:color="000000"/>
+            </w:tcBorders>
+            <w:shd w:val="clear" w:color="auto" w:fill="FFFFFF"/>
+            <w:tcMar>
+              <w:top w:w="0" w:type="dxa"/>
+              <w:bottom w:w="0" w:type="dxa"/>
+              <w:left w:w="0" w:type="dxa"/>
+              <w:right w:w="0" w:type="dxa"/>
+            </w:tcMar>
+            <w:vAlign w:val="center"/>
+          </w:tcPr>
+          <w:p>
+            <w:pPr>
+              <w:pStyle w:val="Normal"/>
+              <w:jc w:val="center"/>
+              <w:pBdr>
+                <w:bottom w:val="none" w:sz="0" w:space="0" w:color="000000"/>
+                <w:top w:val="none" w:sz="0" w:space="0" w:color="000000"/>
+                <w:left w:val="none" w:sz="0" w:space="0" w:color="000000"/>
+                <w:right w:val="none" w:sz="0" w:space="0" w:color="000000"/>
+              </w:pBdr>
+              <w:spacing w:after="100" w:before="100" w:line="240"/>
+              <w:ind w:left="100" w:right="100" w:firstLine="0" w:firstLineChars="0"/>
+            </w:pPr>
+            <w:r>
+              <w:rPr>
+                <w:rFonts w:ascii="Helvetica" w:hAnsi="Helvetica" w:eastAsia="Helvetica" w:cs="Helvetica"/>
+                <w:i w:val="false"/>
+                <w:b w:val="false"/>
+                <w:u w:val="none"/>
+                <w:sz w:val="22"/>
+                <w:szCs w:val="22"/>
+                <w:color w:val="000000"/>
+              </w:rPr>
+              <w:t xml:space="preserve">31.5 [1.00, 100]</w:t>
             </w:r>
           </w:p>
         </w:tc>
@@ -7954,7 +7954,7 @@
                 <w:right w:val="none" w:sz="0" w:space="0" w:color="000000"/>
               </w:pBdr>
               <w:spacing w:after="100" w:before="100" w:line="240"/>
-              <w:ind w:firstLine="0" w:left="100" w:right="100"/>
+              <w:ind w:left="100" w:right="100" w:firstLine="0" w:firstLineChars="0"/>
             </w:pPr>
             <w:r>
               <w:rPr>
@@ -7998,107 +7998,107 @@
                 <w:right w:val="none" w:sz="0" w:space="0" w:color="000000"/>
               </w:pBdr>
               <w:spacing w:after="100" w:before="100" w:line="240"/>
-              <w:ind w:firstLine="0" w:left="100" w:right="100"/>
-            </w:pPr>
-            <w:r>
-              <w:rPr>
-                <w:rFonts w:ascii="Helvetica" w:hAnsi="Helvetica" w:eastAsia="Helvetica" w:cs="Helvetica"/>
-                <w:i w:val="false"/>
-                <w:b w:val="false"/>
-                <w:u w:val="none"/>
-                <w:sz w:val="22"/>
-                <w:szCs w:val="22"/>
-                <w:color w:val="000000"/>
-              </w:rPr>
-              <w:t xml:space="preserve">33 (12.0%)</w:t>
-            </w:r>
-          </w:p>
-        </w:tc>
-        <w:tc>
-          <w:tcPr>
-            <w:tcBorders>
-              <w:bottom w:val="none" w:sz="0" w:space="0" w:color="000000"/>
-              <w:top w:val="none" w:sz="0" w:space="0" w:color="000000"/>
-              <w:left w:val="none" w:sz="0" w:space="0" w:color="000000"/>
-              <w:right w:val="none" w:sz="0" w:space="0" w:color="000000"/>
-            </w:tcBorders>
-            <w:shd w:val="clear" w:color="auto" w:fill="FFFFFF"/>
-            <w:tcMar>
-              <w:top w:w="0" w:type="dxa"/>
-              <w:bottom w:w="0" w:type="dxa"/>
-              <w:left w:w="0" w:type="dxa"/>
-              <w:right w:w="0" w:type="dxa"/>
-            </w:tcMar>
-            <w:vAlign w:val="center"/>
-          </w:tcPr>
-          <w:p>
-            <w:pPr>
-              <w:pStyle w:val="Normal"/>
-              <w:jc w:val="center"/>
-              <w:pBdr>
-                <w:bottom w:val="none" w:sz="0" w:space="0" w:color="000000"/>
-                <w:top w:val="none" w:sz="0" w:space="0" w:color="000000"/>
-                <w:left w:val="none" w:sz="0" w:space="0" w:color="000000"/>
-                <w:right w:val="none" w:sz="0" w:space="0" w:color="000000"/>
-              </w:pBdr>
-              <w:spacing w:after="100" w:before="100" w:line="240"/>
-              <w:ind w:firstLine="0" w:left="100" w:right="100"/>
-            </w:pPr>
-            <w:r>
-              <w:rPr>
-                <w:rFonts w:ascii="Helvetica" w:hAnsi="Helvetica" w:eastAsia="Helvetica" w:cs="Helvetica"/>
-                <w:i w:val="false"/>
-                <w:b w:val="false"/>
-                <w:u w:val="none"/>
-                <w:sz w:val="22"/>
-                <w:szCs w:val="22"/>
-                <w:color w:val="000000"/>
-              </w:rPr>
-              <w:t xml:space="preserve">26 (19.1%)</w:t>
-            </w:r>
-          </w:p>
-        </w:tc>
-        <w:tc>
-          <w:tcPr>
-            <w:tcBorders>
-              <w:bottom w:val="none" w:sz="0" w:space="0" w:color="000000"/>
-              <w:top w:val="none" w:sz="0" w:space="0" w:color="000000"/>
-              <w:left w:val="none" w:sz="0" w:space="0" w:color="000000"/>
-              <w:right w:val="none" w:sz="0" w:space="0" w:color="000000"/>
-            </w:tcBorders>
-            <w:shd w:val="clear" w:color="auto" w:fill="FFFFFF"/>
-            <w:tcMar>
-              <w:top w:w="0" w:type="dxa"/>
-              <w:bottom w:w="0" w:type="dxa"/>
-              <w:left w:w="0" w:type="dxa"/>
-              <w:right w:w="0" w:type="dxa"/>
-            </w:tcMar>
-            <w:vAlign w:val="center"/>
-          </w:tcPr>
-          <w:p>
-            <w:pPr>
-              <w:pStyle w:val="Normal"/>
-              <w:jc w:val="center"/>
-              <w:pBdr>
-                <w:bottom w:val="none" w:sz="0" w:space="0" w:color="000000"/>
-                <w:top w:val="none" w:sz="0" w:space="0" w:color="000000"/>
-                <w:left w:val="none" w:sz="0" w:space="0" w:color="000000"/>
-                <w:right w:val="none" w:sz="0" w:space="0" w:color="000000"/>
-              </w:pBdr>
-              <w:spacing w:after="100" w:before="100" w:line="240"/>
-              <w:ind w:firstLine="0" w:left="100" w:right="100"/>
-            </w:pPr>
-            <w:r>
-              <w:rPr>
-                <w:rFonts w:ascii="Helvetica" w:hAnsi="Helvetica" w:eastAsia="Helvetica" w:cs="Helvetica"/>
-                <w:i w:val="false"/>
-                <w:b w:val="false"/>
-                <w:u w:val="none"/>
-                <w:sz w:val="22"/>
-                <w:szCs w:val="22"/>
-                <w:color w:val="000000"/>
-              </w:rPr>
-              <w:t xml:space="preserve">59 (14.4%)</w:t>
+              <w:ind w:left="100" w:right="100" w:firstLine="0" w:firstLineChars="0"/>
+            </w:pPr>
+            <w:r>
+              <w:rPr>
+                <w:rFonts w:ascii="Helvetica" w:hAnsi="Helvetica" w:eastAsia="Helvetica" w:cs="Helvetica"/>
+                <w:i w:val="false"/>
+                <w:b w:val="false"/>
+                <w:u w:val="none"/>
+                <w:sz w:val="22"/>
+                <w:szCs w:val="22"/>
+                <w:color w:val="000000"/>
+              </w:rPr>
+              <w:t xml:space="preserve">149 (54.2%)</w:t>
+            </w:r>
+          </w:p>
+        </w:tc>
+        <w:tc>
+          <w:tcPr>
+            <w:tcBorders>
+              <w:bottom w:val="none" w:sz="0" w:space="0" w:color="000000"/>
+              <w:top w:val="none" w:sz="0" w:space="0" w:color="000000"/>
+              <w:left w:val="none" w:sz="0" w:space="0" w:color="000000"/>
+              <w:right w:val="none" w:sz="0" w:space="0" w:color="000000"/>
+            </w:tcBorders>
+            <w:shd w:val="clear" w:color="auto" w:fill="FFFFFF"/>
+            <w:tcMar>
+              <w:top w:w="0" w:type="dxa"/>
+              <w:bottom w:w="0" w:type="dxa"/>
+              <w:left w:w="0" w:type="dxa"/>
+              <w:right w:w="0" w:type="dxa"/>
+            </w:tcMar>
+            <w:vAlign w:val="center"/>
+          </w:tcPr>
+          <w:p>
+            <w:pPr>
+              <w:pStyle w:val="Normal"/>
+              <w:jc w:val="center"/>
+              <w:pBdr>
+                <w:bottom w:val="none" w:sz="0" w:space="0" w:color="000000"/>
+                <w:top w:val="none" w:sz="0" w:space="0" w:color="000000"/>
+                <w:left w:val="none" w:sz="0" w:space="0" w:color="000000"/>
+                <w:right w:val="none" w:sz="0" w:space="0" w:color="000000"/>
+              </w:pBdr>
+              <w:spacing w:after="100" w:before="100" w:line="240"/>
+              <w:ind w:left="100" w:right="100" w:firstLine="0" w:firstLineChars="0"/>
+            </w:pPr>
+            <w:r>
+              <w:rPr>
+                <w:rFonts w:ascii="Helvetica" w:hAnsi="Helvetica" w:eastAsia="Helvetica" w:cs="Helvetica"/>
+                <w:i w:val="false"/>
+                <w:b w:val="false"/>
+                <w:u w:val="none"/>
+                <w:sz w:val="22"/>
+                <w:szCs w:val="22"/>
+                <w:color w:val="000000"/>
+              </w:rPr>
+              <w:t xml:space="preserve">64 (47.1%)</w:t>
+            </w:r>
+          </w:p>
+        </w:tc>
+        <w:tc>
+          <w:tcPr>
+            <w:tcBorders>
+              <w:bottom w:val="none" w:sz="0" w:space="0" w:color="000000"/>
+              <w:top w:val="none" w:sz="0" w:space="0" w:color="000000"/>
+              <w:left w:val="none" w:sz="0" w:space="0" w:color="000000"/>
+              <w:right w:val="none" w:sz="0" w:space="0" w:color="000000"/>
+            </w:tcBorders>
+            <w:shd w:val="clear" w:color="auto" w:fill="FFFFFF"/>
+            <w:tcMar>
+              <w:top w:w="0" w:type="dxa"/>
+              <w:bottom w:w="0" w:type="dxa"/>
+              <w:left w:w="0" w:type="dxa"/>
+              <w:right w:w="0" w:type="dxa"/>
+            </w:tcMar>
+            <w:vAlign w:val="center"/>
+          </w:tcPr>
+          <w:p>
+            <w:pPr>
+              <w:pStyle w:val="Normal"/>
+              <w:jc w:val="center"/>
+              <w:pBdr>
+                <w:bottom w:val="none" w:sz="0" w:space="0" w:color="000000"/>
+                <w:top w:val="none" w:sz="0" w:space="0" w:color="000000"/>
+                <w:left w:val="none" w:sz="0" w:space="0" w:color="000000"/>
+                <w:right w:val="none" w:sz="0" w:space="0" w:color="000000"/>
+              </w:pBdr>
+              <w:spacing w:after="100" w:before="100" w:line="240"/>
+              <w:ind w:left="100" w:right="100" w:firstLine="0" w:firstLineChars="0"/>
+            </w:pPr>
+            <w:r>
+              <w:rPr>
+                <w:rFonts w:ascii="Helvetica" w:hAnsi="Helvetica" w:eastAsia="Helvetica" w:cs="Helvetica"/>
+                <w:i w:val="false"/>
+                <w:b w:val="false"/>
+                <w:u w:val="none"/>
+                <w:sz w:val="22"/>
+                <w:szCs w:val="22"/>
+                <w:color w:val="000000"/>
+              </w:rPr>
+              <w:t xml:space="preserve">213 (51.8%)</w:t>
             </w:r>
           </w:p>
         </w:tc>
@@ -8136,7 +8136,7 @@
                 <w:right w:val="none" w:sz="0" w:space="0" w:color="000000"/>
               </w:pBdr>
               <w:spacing w:after="100" w:before="100" w:line="240"/>
-              <w:ind w:firstLine="0" w:left="100" w:right="100"/>
+              <w:ind w:left="100" w:right="100" w:firstLine="0" w:firstLineChars="0"/>
             </w:pPr>
             <w:r>
               <w:rPr>
@@ -8180,7 +8180,7 @@
                 <w:right w:val="none" w:sz="0" w:space="0" w:color="000000"/>
               </w:pBdr>
               <w:spacing w:after="100" w:before="100" w:line="240"/>
-              <w:ind w:firstLine="0" w:left="100" w:right="100"/>
+              <w:ind w:left="100" w:right="100" w:firstLine="0" w:firstLineChars="0"/>
             </w:pPr>
             <w:r>
               <w:rPr>
@@ -8224,7 +8224,7 @@
                 <w:right w:val="none" w:sz="0" w:space="0" w:color="000000"/>
               </w:pBdr>
               <w:spacing w:after="100" w:before="100" w:line="240"/>
-              <w:ind w:firstLine="0" w:left="100" w:right="100"/>
+              <w:ind w:left="100" w:right="100" w:firstLine="0" w:firstLineChars="0"/>
             </w:pPr>
             <w:r>
               <w:rPr>
@@ -8268,7 +8268,7 @@
                 <w:right w:val="none" w:sz="0" w:space="0" w:color="000000"/>
               </w:pBdr>
               <w:spacing w:after="100" w:before="100" w:line="240"/>
-              <w:ind w:firstLine="0" w:left="100" w:right="100"/>
+              <w:ind w:left="100" w:right="100" w:firstLine="0" w:firstLineChars="0"/>
             </w:pPr>
             <w:r>
               <w:rPr>
@@ -8318,7 +8318,7 @@
                 <w:right w:val="none" w:sz="0" w:space="0" w:color="000000"/>
               </w:pBdr>
               <w:spacing w:after="100" w:before="100" w:line="240"/>
-              <w:ind w:firstLine="0" w:left="100" w:right="100"/>
+              <w:ind w:left="100" w:right="100" w:firstLine="0" w:firstLineChars="0"/>
             </w:pPr>
             <w:r>
               <w:rPr>
@@ -8362,7 +8362,7 @@
                 <w:right w:val="none" w:sz="0" w:space="0" w:color="000000"/>
               </w:pBdr>
               <w:spacing w:after="100" w:before="100" w:line="240"/>
-              <w:ind w:firstLine="0" w:left="100" w:right="100"/>
+              <w:ind w:left="100" w:right="100" w:firstLine="0" w:firstLineChars="0"/>
             </w:pPr>
             <w:r>
               <w:rPr>
@@ -8406,7 +8406,7 @@
                 <w:right w:val="none" w:sz="0" w:space="0" w:color="000000"/>
               </w:pBdr>
               <w:spacing w:after="100" w:before="100" w:line="240"/>
-              <w:ind w:firstLine="0" w:left="100" w:right="100"/>
+              <w:ind w:left="100" w:right="100" w:firstLine="0" w:firstLineChars="0"/>
             </w:pPr>
             <w:r>
               <w:rPr>
@@ -8450,7 +8450,7 @@
                 <w:right w:val="none" w:sz="0" w:space="0" w:color="000000"/>
               </w:pBdr>
               <w:spacing w:after="100" w:before="100" w:line="240"/>
-              <w:ind w:firstLine="0" w:left="100" w:right="100"/>
+              <w:ind w:left="100" w:right="100" w:firstLine="0" w:firstLineChars="0"/>
             </w:pPr>
             <w:r>
               <w:rPr>
@@ -8500,7 +8500,7 @@
                 <w:right w:val="none" w:sz="0" w:space="0" w:color="000000"/>
               </w:pBdr>
               <w:spacing w:after="100" w:before="100" w:line="240"/>
-              <w:ind w:firstLine="0" w:left="100" w:right="100"/>
+              <w:ind w:left="100" w:right="100" w:firstLine="0" w:firstLineChars="0"/>
             </w:pPr>
             <w:r>
               <w:rPr>
@@ -8544,7 +8544,7 @@
                 <w:right w:val="none" w:sz="0" w:space="0" w:color="000000"/>
               </w:pBdr>
               <w:spacing w:after="100" w:before="100" w:line="240"/>
-              <w:ind w:firstLine="0" w:left="100" w:right="100"/>
+              <w:ind w:left="100" w:right="100" w:firstLine="0" w:firstLineChars="0"/>
             </w:pPr>
             <w:r>
               <w:rPr>
@@ -8588,7 +8588,7 @@
                 <w:right w:val="none" w:sz="0" w:space="0" w:color="000000"/>
               </w:pBdr>
               <w:spacing w:after="100" w:before="100" w:line="240"/>
-              <w:ind w:firstLine="0" w:left="100" w:right="100"/>
+              <w:ind w:left="100" w:right="100" w:firstLine="0" w:firstLineChars="0"/>
             </w:pPr>
             <w:r>
               <w:rPr>
@@ -8632,7 +8632,7 @@
                 <w:right w:val="none" w:sz="0" w:space="0" w:color="000000"/>
               </w:pBdr>
               <w:spacing w:after="100" w:before="100" w:line="240"/>
-              <w:ind w:firstLine="0" w:left="100" w:right="100"/>
+              <w:ind w:left="100" w:right="100" w:firstLine="0" w:firstLineChars="0"/>
             </w:pPr>
             <w:r>
               <w:rPr>
@@ -8682,7 +8682,7 @@
                 <w:right w:val="none" w:sz="0" w:space="0" w:color="000000"/>
               </w:pBdr>
               <w:spacing w:after="100" w:before="100" w:line="240"/>
-              <w:ind w:firstLine="0" w:left="100" w:right="100"/>
+              <w:ind w:left="100" w:right="100" w:firstLine="0" w:firstLineChars="0"/>
             </w:pPr>
             <w:r>
               <w:rPr>
@@ -8726,7 +8726,7 @@
                 <w:right w:val="none" w:sz="0" w:space="0" w:color="000000"/>
               </w:pBdr>
               <w:spacing w:after="100" w:before="100" w:line="240"/>
-              <w:ind w:firstLine="0" w:left="100" w:right="100"/>
+              <w:ind w:left="100" w:right="100" w:firstLine="0" w:firstLineChars="0"/>
             </w:pPr>
             <w:r>
               <w:rPr>
@@ -8770,7 +8770,7 @@
                 <w:right w:val="none" w:sz="0" w:space="0" w:color="000000"/>
               </w:pBdr>
               <w:spacing w:after="100" w:before="100" w:line="240"/>
-              <w:ind w:firstLine="0" w:left="100" w:right="100"/>
+              <w:ind w:left="100" w:right="100" w:firstLine="0" w:firstLineChars="0"/>
             </w:pPr>
             <w:r>
               <w:rPr>
@@ -8814,7 +8814,7 @@
                 <w:right w:val="none" w:sz="0" w:space="0" w:color="000000"/>
               </w:pBdr>
               <w:spacing w:after="100" w:before="100" w:line="240"/>
-              <w:ind w:firstLine="0" w:left="100" w:right="100"/>
+              <w:ind w:left="100" w:right="100" w:firstLine="0" w:firstLineChars="0"/>
             </w:pPr>
             <w:r>
               <w:rPr>
@@ -8864,7 +8864,7 @@
                 <w:right w:val="none" w:sz="0" w:space="0" w:color="000000"/>
               </w:pBdr>
               <w:spacing w:after="100" w:before="100" w:line="240"/>
-              <w:ind w:firstLine="0" w:left="100" w:right="100"/>
+              <w:ind w:left="100" w:right="100" w:firstLine="0" w:firstLineChars="0"/>
             </w:pPr>
             <w:r>
               <w:rPr>
@@ -8908,7 +8908,7 @@
                 <w:right w:val="none" w:sz="0" w:space="0" w:color="000000"/>
               </w:pBdr>
               <w:spacing w:after="100" w:before="100" w:line="240"/>
-              <w:ind w:firstLine="0" w:left="100" w:right="100"/>
+              <w:ind w:left="100" w:right="100" w:firstLine="0" w:firstLineChars="0"/>
             </w:pPr>
             <w:r>
               <w:rPr>
@@ -8952,7 +8952,7 @@
                 <w:right w:val="none" w:sz="0" w:space="0" w:color="000000"/>
               </w:pBdr>
               <w:spacing w:after="100" w:before="100" w:line="240"/>
-              <w:ind w:firstLine="0" w:left="100" w:right="100"/>
+              <w:ind w:left="100" w:right="100" w:firstLine="0" w:firstLineChars="0"/>
             </w:pPr>
             <w:r>
               <w:rPr>
@@ -8996,7 +8996,7 @@
                 <w:right w:val="none" w:sz="0" w:space="0" w:color="000000"/>
               </w:pBdr>
               <w:spacing w:after="100" w:before="100" w:line="240"/>
-              <w:ind w:firstLine="0" w:left="100" w:right="100"/>
+              <w:ind w:left="100" w:right="100" w:firstLine="0" w:firstLineChars="0"/>
             </w:pPr>
             <w:r>
               <w:rPr>
@@ -9046,7 +9046,7 @@
                 <w:right w:val="none" w:sz="0" w:space="0" w:color="000000"/>
               </w:pBdr>
               <w:spacing w:after="100" w:before="100" w:line="240"/>
-              <w:ind w:firstLine="0" w:left="100" w:right="100"/>
+              <w:ind w:left="100" w:right="100" w:firstLine="0" w:firstLineChars="0"/>
             </w:pPr>
             <w:r>
               <w:rPr>
@@ -9090,7 +9090,7 @@
                 <w:right w:val="none" w:sz="0" w:space="0" w:color="000000"/>
               </w:pBdr>
               <w:spacing w:after="100" w:before="100" w:line="240"/>
-              <w:ind w:firstLine="0" w:left="100" w:right="100"/>
+              <w:ind w:left="100" w:right="100" w:firstLine="0" w:firstLineChars="0"/>
             </w:pPr>
             <w:r>
               <w:rPr>
@@ -9134,7 +9134,7 @@
                 <w:right w:val="none" w:sz="0" w:space="0" w:color="000000"/>
               </w:pBdr>
               <w:spacing w:after="100" w:before="100" w:line="240"/>
-              <w:ind w:firstLine="0" w:left="100" w:right="100"/>
+              <w:ind w:left="100" w:right="100" w:firstLine="0" w:firstLineChars="0"/>
             </w:pPr>
             <w:r>
               <w:rPr>
@@ -9178,7 +9178,7 @@
                 <w:right w:val="none" w:sz="0" w:space="0" w:color="000000"/>
               </w:pBdr>
               <w:spacing w:after="100" w:before="100" w:line="240"/>
-              <w:ind w:firstLine="0" w:left="100" w:right="100"/>
+              <w:ind w:left="100" w:right="100" w:firstLine="0" w:firstLineChars="0"/>
             </w:pPr>
             <w:r>
               <w:rPr>
@@ -9228,7 +9228,7 @@
                 <w:right w:val="none" w:sz="0" w:space="0" w:color="000000"/>
               </w:pBdr>
               <w:spacing w:after="100" w:before="100" w:line="240"/>
-              <w:ind w:firstLine="0" w:left="100" w:right="100"/>
+              <w:ind w:left="100" w:right="100" w:firstLine="0" w:firstLineChars="0"/>
             </w:pPr>
             <w:r>
               <w:rPr>
@@ -9272,7 +9272,7 @@
                 <w:right w:val="none" w:sz="0" w:space="0" w:color="000000"/>
               </w:pBdr>
               <w:spacing w:after="100" w:before="100" w:line="240"/>
-              <w:ind w:firstLine="0" w:left="100" w:right="100"/>
+              <w:ind w:left="100" w:right="100" w:firstLine="0" w:firstLineChars="0"/>
             </w:pPr>
             <w:r>
               <w:rPr>
@@ -9316,7 +9316,7 @@
                 <w:right w:val="none" w:sz="0" w:space="0" w:color="000000"/>
               </w:pBdr>
               <w:spacing w:after="100" w:before="100" w:line="240"/>
-              <w:ind w:firstLine="0" w:left="100" w:right="100"/>
+              <w:ind w:left="100" w:right="100" w:firstLine="0" w:firstLineChars="0"/>
             </w:pPr>
             <w:r>
               <w:rPr>
@@ -9360,7 +9360,7 @@
                 <w:right w:val="none" w:sz="0" w:space="0" w:color="000000"/>
               </w:pBdr>
               <w:spacing w:after="100" w:before="100" w:line="240"/>
-              <w:ind w:firstLine="0" w:left="100" w:right="100"/>
+              <w:ind w:left="100" w:right="100" w:firstLine="0" w:firstLineChars="0"/>
             </w:pPr>
             <w:r>
               <w:rPr>
@@ -9410,7 +9410,7 @@
                 <w:right w:val="none" w:sz="0" w:space="0" w:color="000000"/>
               </w:pBdr>
               <w:spacing w:after="100" w:before="100" w:line="240"/>
-              <w:ind w:firstLine="0" w:left="100" w:right="100"/>
+              <w:ind w:left="100" w:right="100" w:firstLine="0" w:firstLineChars="0"/>
             </w:pPr>
             <w:r>
               <w:rPr>
@@ -9454,7 +9454,7 @@
                 <w:right w:val="none" w:sz="0" w:space="0" w:color="000000"/>
               </w:pBdr>
               <w:spacing w:after="100" w:before="100" w:line="240"/>
-              <w:ind w:firstLine="0" w:left="100" w:right="100"/>
+              <w:ind w:left="100" w:right="100" w:firstLine="0" w:firstLineChars="0"/>
             </w:pPr>
             <w:r>
               <w:rPr>
@@ -9498,7 +9498,7 @@
                 <w:right w:val="none" w:sz="0" w:space="0" w:color="000000"/>
               </w:pBdr>
               <w:spacing w:after="100" w:before="100" w:line="240"/>
-              <w:ind w:firstLine="0" w:left="100" w:right="100"/>
+              <w:ind w:left="100" w:right="100" w:firstLine="0" w:firstLineChars="0"/>
             </w:pPr>
             <w:r>
               <w:rPr>
@@ -9542,7 +9542,7 @@
                 <w:right w:val="none" w:sz="0" w:space="0" w:color="000000"/>
               </w:pBdr>
               <w:spacing w:after="100" w:before="100" w:line="240"/>
-              <w:ind w:firstLine="0" w:left="100" w:right="100"/>
+              <w:ind w:left="100" w:right="100" w:firstLine="0" w:firstLineChars="0"/>
             </w:pPr>
             <w:r>
               <w:rPr>
@@ -9592,7 +9592,7 @@
                 <w:right w:val="none" w:sz="0" w:space="0" w:color="000000"/>
               </w:pBdr>
               <w:spacing w:after="100" w:before="100" w:line="240"/>
-              <w:ind w:firstLine="0" w:left="100" w:right="100"/>
+              <w:ind w:left="100" w:right="100" w:firstLine="0" w:firstLineChars="0"/>
             </w:pPr>
             <w:r>
               <w:rPr>
@@ -9636,7 +9636,7 @@
                 <w:right w:val="none" w:sz="0" w:space="0" w:color="000000"/>
               </w:pBdr>
               <w:spacing w:after="100" w:before="100" w:line="240"/>
-              <w:ind w:firstLine="0" w:left="100" w:right="100"/>
+              <w:ind w:left="100" w:right="100" w:firstLine="0" w:firstLineChars="0"/>
             </w:pPr>
             <w:r>
               <w:rPr>
@@ -9680,7 +9680,7 @@
                 <w:right w:val="none" w:sz="0" w:space="0" w:color="000000"/>
               </w:pBdr>
               <w:spacing w:after="100" w:before="100" w:line="240"/>
-              <w:ind w:firstLine="0" w:left="100" w:right="100"/>
+              <w:ind w:left="100" w:right="100" w:firstLine="0" w:firstLineChars="0"/>
             </w:pPr>
             <w:r>
               <w:rPr>
@@ -9724,7 +9724,7 @@
                 <w:right w:val="none" w:sz="0" w:space="0" w:color="000000"/>
               </w:pBdr>
               <w:spacing w:after="100" w:before="100" w:line="240"/>
-              <w:ind w:firstLine="0" w:left="100" w:right="100"/>
+              <w:ind w:left="100" w:right="100" w:firstLine="0" w:firstLineChars="0"/>
             </w:pPr>
             <w:r>
               <w:rPr>
@@ -9774,7 +9774,7 @@
                 <w:right w:val="none" w:sz="0" w:space="0" w:color="000000"/>
               </w:pBdr>
               <w:spacing w:after="100" w:before="100" w:line="240"/>
-              <w:ind w:firstLine="0" w:left="100" w:right="100"/>
+              <w:ind w:left="100" w:right="100" w:firstLine="0" w:firstLineChars="0"/>
             </w:pPr>
             <w:r>
               <w:rPr>
@@ -9818,7 +9818,7 @@
                 <w:right w:val="none" w:sz="0" w:space="0" w:color="000000"/>
               </w:pBdr>
               <w:spacing w:after="100" w:before="100" w:line="240"/>
-              <w:ind w:firstLine="0" w:left="100" w:right="100"/>
+              <w:ind w:left="100" w:right="100" w:firstLine="0" w:firstLineChars="0"/>
             </w:pPr>
             <w:r>
               <w:rPr>
@@ -9862,7 +9862,7 @@
                 <w:right w:val="none" w:sz="0" w:space="0" w:color="000000"/>
               </w:pBdr>
               <w:spacing w:after="100" w:before="100" w:line="240"/>
-              <w:ind w:firstLine="0" w:left="100" w:right="100"/>
+              <w:ind w:left="100" w:right="100" w:firstLine="0" w:firstLineChars="0"/>
             </w:pPr>
             <w:r>
               <w:rPr>
@@ -9906,7 +9906,7 @@
                 <w:right w:val="none" w:sz="0" w:space="0" w:color="000000"/>
               </w:pBdr>
               <w:spacing w:after="100" w:before="100" w:line="240"/>
-              <w:ind w:firstLine="0" w:left="100" w:right="100"/>
+              <w:ind w:left="100" w:right="100" w:firstLine="0" w:firstLineChars="0"/>
             </w:pPr>
             <w:r>
               <w:rPr>
@@ -9956,7 +9956,7 @@
                 <w:right w:val="none" w:sz="0" w:space="0" w:color="000000"/>
               </w:pBdr>
               <w:spacing w:after="100" w:before="100" w:line="240"/>
-              <w:ind w:firstLine="0" w:left="100" w:right="100"/>
+              <w:ind w:left="100" w:right="100" w:firstLine="0" w:firstLineChars="0"/>
             </w:pPr>
             <w:r>
               <w:rPr>
@@ -10000,107 +10000,107 @@
                 <w:right w:val="none" w:sz="0" w:space="0" w:color="000000"/>
               </w:pBdr>
               <w:spacing w:after="100" w:before="100" w:line="240"/>
-              <w:ind w:firstLine="0" w:left="100" w:right="100"/>
-            </w:pPr>
-            <w:r>
-              <w:rPr>
-                <w:rFonts w:ascii="Helvetica" w:hAnsi="Helvetica" w:eastAsia="Helvetica" w:cs="Helvetica"/>
-                <w:i w:val="false"/>
-                <w:b w:val="false"/>
-                <w:u w:val="none"/>
-                <w:sz w:val="22"/>
-                <w:szCs w:val="22"/>
-                <w:color w:val="000000"/>
-              </w:rPr>
-              <w:t xml:space="preserve">46 (16.7%)</w:t>
-            </w:r>
-          </w:p>
-        </w:tc>
-        <w:tc>
-          <w:tcPr>
-            <w:tcBorders>
-              <w:bottom w:val="none" w:sz="0" w:space="0" w:color="000000"/>
-              <w:top w:val="none" w:sz="0" w:space="0" w:color="000000"/>
-              <w:left w:val="none" w:sz="0" w:space="0" w:color="000000"/>
-              <w:right w:val="none" w:sz="0" w:space="0" w:color="000000"/>
-            </w:tcBorders>
-            <w:shd w:val="clear" w:color="auto" w:fill="FFFFFF"/>
-            <w:tcMar>
-              <w:top w:w="0" w:type="dxa"/>
-              <w:bottom w:w="0" w:type="dxa"/>
-              <w:left w:w="0" w:type="dxa"/>
-              <w:right w:w="0" w:type="dxa"/>
-            </w:tcMar>
-            <w:vAlign w:val="center"/>
-          </w:tcPr>
-          <w:p>
-            <w:pPr>
-              <w:pStyle w:val="Normal"/>
-              <w:jc w:val="center"/>
-              <w:pBdr>
-                <w:bottom w:val="none" w:sz="0" w:space="0" w:color="000000"/>
-                <w:top w:val="none" w:sz="0" w:space="0" w:color="000000"/>
-                <w:left w:val="none" w:sz="0" w:space="0" w:color="000000"/>
-                <w:right w:val="none" w:sz="0" w:space="0" w:color="000000"/>
-              </w:pBdr>
-              <w:spacing w:after="100" w:before="100" w:line="240"/>
-              <w:ind w:firstLine="0" w:left="100" w:right="100"/>
-            </w:pPr>
-            <w:r>
-              <w:rPr>
-                <w:rFonts w:ascii="Helvetica" w:hAnsi="Helvetica" w:eastAsia="Helvetica" w:cs="Helvetica"/>
-                <w:i w:val="false"/>
-                <w:b w:val="false"/>
-                <w:u w:val="none"/>
-                <w:sz w:val="22"/>
-                <w:szCs w:val="22"/>
-                <w:color w:val="000000"/>
-              </w:rPr>
-              <w:t xml:space="preserve">46 (33.8%)</w:t>
-            </w:r>
-          </w:p>
-        </w:tc>
-        <w:tc>
-          <w:tcPr>
-            <w:tcBorders>
-              <w:bottom w:val="none" w:sz="0" w:space="0" w:color="000000"/>
-              <w:top w:val="none" w:sz="0" w:space="0" w:color="000000"/>
-              <w:left w:val="none" w:sz="0" w:space="0" w:color="000000"/>
-              <w:right w:val="none" w:sz="0" w:space="0" w:color="000000"/>
-            </w:tcBorders>
-            <w:shd w:val="clear" w:color="auto" w:fill="FFFFFF"/>
-            <w:tcMar>
-              <w:top w:w="0" w:type="dxa"/>
-              <w:bottom w:w="0" w:type="dxa"/>
-              <w:left w:w="0" w:type="dxa"/>
-              <w:right w:w="0" w:type="dxa"/>
-            </w:tcMar>
-            <w:vAlign w:val="center"/>
-          </w:tcPr>
-          <w:p>
-            <w:pPr>
-              <w:pStyle w:val="Normal"/>
-              <w:jc w:val="center"/>
-              <w:pBdr>
-                <w:bottom w:val="none" w:sz="0" w:space="0" w:color="000000"/>
-                <w:top w:val="none" w:sz="0" w:space="0" w:color="000000"/>
-                <w:left w:val="none" w:sz="0" w:space="0" w:color="000000"/>
-                <w:right w:val="none" w:sz="0" w:space="0" w:color="000000"/>
-              </w:pBdr>
-              <w:spacing w:after="100" w:before="100" w:line="240"/>
-              <w:ind w:firstLine="0" w:left="100" w:right="100"/>
-            </w:pPr>
-            <w:r>
-              <w:rPr>
-                <w:rFonts w:ascii="Helvetica" w:hAnsi="Helvetica" w:eastAsia="Helvetica" w:cs="Helvetica"/>
-                <w:i w:val="false"/>
-                <w:b w:val="false"/>
-                <w:u w:val="none"/>
-                <w:sz w:val="22"/>
-                <w:szCs w:val="22"/>
-                <w:color w:val="000000"/>
-              </w:rPr>
-              <w:t xml:space="preserve">92 (22.4%)</w:t>
+              <w:ind w:left="100" w:right="100" w:firstLine="0" w:firstLineChars="0"/>
+            </w:pPr>
+            <w:r>
+              <w:rPr>
+                <w:rFonts w:ascii="Helvetica" w:hAnsi="Helvetica" w:eastAsia="Helvetica" w:cs="Helvetica"/>
+                <w:i w:val="false"/>
+                <w:b w:val="false"/>
+                <w:u w:val="none"/>
+                <w:sz w:val="22"/>
+                <w:szCs w:val="22"/>
+                <w:color w:val="000000"/>
+              </w:rPr>
+              <w:t xml:space="preserve">43 (15.6%)</w:t>
+            </w:r>
+          </w:p>
+        </w:tc>
+        <w:tc>
+          <w:tcPr>
+            <w:tcBorders>
+              <w:bottom w:val="none" w:sz="0" w:space="0" w:color="000000"/>
+              <w:top w:val="none" w:sz="0" w:space="0" w:color="000000"/>
+              <w:left w:val="none" w:sz="0" w:space="0" w:color="000000"/>
+              <w:right w:val="none" w:sz="0" w:space="0" w:color="000000"/>
+            </w:tcBorders>
+            <w:shd w:val="clear" w:color="auto" w:fill="FFFFFF"/>
+            <w:tcMar>
+              <w:top w:w="0" w:type="dxa"/>
+              <w:bottom w:w="0" w:type="dxa"/>
+              <w:left w:w="0" w:type="dxa"/>
+              <w:right w:w="0" w:type="dxa"/>
+            </w:tcMar>
+            <w:vAlign w:val="center"/>
+          </w:tcPr>
+          <w:p>
+            <w:pPr>
+              <w:pStyle w:val="Normal"/>
+              <w:jc w:val="center"/>
+              <w:pBdr>
+                <w:bottom w:val="none" w:sz="0" w:space="0" w:color="000000"/>
+                <w:top w:val="none" w:sz="0" w:space="0" w:color="000000"/>
+                <w:left w:val="none" w:sz="0" w:space="0" w:color="000000"/>
+                <w:right w:val="none" w:sz="0" w:space="0" w:color="000000"/>
+              </w:pBdr>
+              <w:spacing w:after="100" w:before="100" w:line="240"/>
+              <w:ind w:left="100" w:right="100" w:firstLine="0" w:firstLineChars="0"/>
+            </w:pPr>
+            <w:r>
+              <w:rPr>
+                <w:rFonts w:ascii="Helvetica" w:hAnsi="Helvetica" w:eastAsia="Helvetica" w:cs="Helvetica"/>
+                <w:i w:val="false"/>
+                <w:b w:val="false"/>
+                <w:u w:val="none"/>
+                <w:sz w:val="22"/>
+                <w:szCs w:val="22"/>
+                <w:color w:val="000000"/>
+              </w:rPr>
+              <w:t xml:space="preserve">44 (32.4%)</w:t>
+            </w:r>
+          </w:p>
+        </w:tc>
+        <w:tc>
+          <w:tcPr>
+            <w:tcBorders>
+              <w:bottom w:val="none" w:sz="0" w:space="0" w:color="000000"/>
+              <w:top w:val="none" w:sz="0" w:space="0" w:color="000000"/>
+              <w:left w:val="none" w:sz="0" w:space="0" w:color="000000"/>
+              <w:right w:val="none" w:sz="0" w:space="0" w:color="000000"/>
+            </w:tcBorders>
+            <w:shd w:val="clear" w:color="auto" w:fill="FFFFFF"/>
+            <w:tcMar>
+              <w:top w:w="0" w:type="dxa"/>
+              <w:bottom w:w="0" w:type="dxa"/>
+              <w:left w:w="0" w:type="dxa"/>
+              <w:right w:w="0" w:type="dxa"/>
+            </w:tcMar>
+            <w:vAlign w:val="center"/>
+          </w:tcPr>
+          <w:p>
+            <w:pPr>
+              <w:pStyle w:val="Normal"/>
+              <w:jc w:val="center"/>
+              <w:pBdr>
+                <w:bottom w:val="none" w:sz="0" w:space="0" w:color="000000"/>
+                <w:top w:val="none" w:sz="0" w:space="0" w:color="000000"/>
+                <w:left w:val="none" w:sz="0" w:space="0" w:color="000000"/>
+                <w:right w:val="none" w:sz="0" w:space="0" w:color="000000"/>
+              </w:pBdr>
+              <w:spacing w:after="100" w:before="100" w:line="240"/>
+              <w:ind w:left="100" w:right="100" w:firstLine="0" w:firstLineChars="0"/>
+            </w:pPr>
+            <w:r>
+              <w:rPr>
+                <w:rFonts w:ascii="Helvetica" w:hAnsi="Helvetica" w:eastAsia="Helvetica" w:cs="Helvetica"/>
+                <w:i w:val="false"/>
+                <w:b w:val="false"/>
+                <w:u w:val="none"/>
+                <w:sz w:val="22"/>
+                <w:szCs w:val="22"/>
+                <w:color w:val="000000"/>
+              </w:rPr>
+              <w:t xml:space="preserve">87 (21.2%)</w:t>
             </w:r>
           </w:p>
         </w:tc>
@@ -10138,151 +10138,151 @@
                 <w:right w:val="none" w:sz="0" w:space="0" w:color="000000"/>
               </w:pBdr>
               <w:spacing w:after="100" w:before="100" w:line="240"/>
-              <w:ind w:firstLine="0" w:left="100" w:right="100"/>
-            </w:pPr>
-            <w:r>
-              <w:rPr>
-                <w:rFonts w:ascii="Helvetica" w:hAnsi="Helvetica" w:eastAsia="Helvetica" w:cs="Helvetica"/>
-                <w:i w:val="false"/>
-                <w:b w:val="false"/>
-                <w:u w:val="none"/>
-                <w:sz w:val="22"/>
-                <w:szCs w:val="22"/>
-                <w:color w:val="000000"/>
-              </w:rPr>
-              <w:t xml:space="preserve">  Other</w:t>
-            </w:r>
-          </w:p>
-        </w:tc>
-        <w:tc>
-          <w:tcPr>
-            <w:tcBorders>
-              <w:bottom w:val="none" w:sz="0" w:space="0" w:color="000000"/>
-              <w:top w:val="none" w:sz="0" w:space="0" w:color="000000"/>
-              <w:left w:val="none" w:sz="0" w:space="0" w:color="000000"/>
-              <w:right w:val="none" w:sz="0" w:space="0" w:color="000000"/>
-            </w:tcBorders>
-            <w:shd w:val="clear" w:color="auto" w:fill="FFFFFF"/>
-            <w:tcMar>
-              <w:top w:w="0" w:type="dxa"/>
-              <w:bottom w:w="0" w:type="dxa"/>
-              <w:left w:w="0" w:type="dxa"/>
-              <w:right w:w="0" w:type="dxa"/>
-            </w:tcMar>
-            <w:vAlign w:val="center"/>
-          </w:tcPr>
-          <w:p>
-            <w:pPr>
-              <w:pStyle w:val="Normal"/>
-              <w:jc w:val="center"/>
-              <w:pBdr>
-                <w:bottom w:val="none" w:sz="0" w:space="0" w:color="000000"/>
-                <w:top w:val="none" w:sz="0" w:space="0" w:color="000000"/>
-                <w:left w:val="none" w:sz="0" w:space="0" w:color="000000"/>
-                <w:right w:val="none" w:sz="0" w:space="0" w:color="000000"/>
-              </w:pBdr>
-              <w:spacing w:after="100" w:before="100" w:line="240"/>
-              <w:ind w:firstLine="0" w:left="100" w:right="100"/>
-            </w:pPr>
-            <w:r>
-              <w:rPr>
-                <w:rFonts w:ascii="Helvetica" w:hAnsi="Helvetica" w:eastAsia="Helvetica" w:cs="Helvetica"/>
-                <w:i w:val="false"/>
-                <w:b w:val="false"/>
-                <w:u w:val="none"/>
-                <w:sz w:val="22"/>
-                <w:szCs w:val="22"/>
-                <w:color w:val="000000"/>
-              </w:rPr>
-              <w:t xml:space="preserve">47 (17.1%)</w:t>
-            </w:r>
-          </w:p>
-        </w:tc>
-        <w:tc>
-          <w:tcPr>
-            <w:tcBorders>
-              <w:bottom w:val="none" w:sz="0" w:space="0" w:color="000000"/>
-              <w:top w:val="none" w:sz="0" w:space="0" w:color="000000"/>
-              <w:left w:val="none" w:sz="0" w:space="0" w:color="000000"/>
-              <w:right w:val="none" w:sz="0" w:space="0" w:color="000000"/>
-            </w:tcBorders>
-            <w:shd w:val="clear" w:color="auto" w:fill="FFFFFF"/>
-            <w:tcMar>
-              <w:top w:w="0" w:type="dxa"/>
-              <w:bottom w:w="0" w:type="dxa"/>
-              <w:left w:w="0" w:type="dxa"/>
-              <w:right w:w="0" w:type="dxa"/>
-            </w:tcMar>
-            <w:vAlign w:val="center"/>
-          </w:tcPr>
-          <w:p>
-            <w:pPr>
-              <w:pStyle w:val="Normal"/>
-              <w:jc w:val="center"/>
-              <w:pBdr>
-                <w:bottom w:val="none" w:sz="0" w:space="0" w:color="000000"/>
-                <w:top w:val="none" w:sz="0" w:space="0" w:color="000000"/>
-                <w:left w:val="none" w:sz="0" w:space="0" w:color="000000"/>
-                <w:right w:val="none" w:sz="0" w:space="0" w:color="000000"/>
-              </w:pBdr>
-              <w:spacing w:after="100" w:before="100" w:line="240"/>
-              <w:ind w:firstLine="0" w:left="100" w:right="100"/>
-            </w:pPr>
-            <w:r>
-              <w:rPr>
-                <w:rFonts w:ascii="Helvetica" w:hAnsi="Helvetica" w:eastAsia="Helvetica" w:cs="Helvetica"/>
-                <w:i w:val="false"/>
-                <w:b w:val="false"/>
-                <w:u w:val="none"/>
-                <w:sz w:val="22"/>
-                <w:szCs w:val="22"/>
-                <w:color w:val="000000"/>
-              </w:rPr>
-              <w:t xml:space="preserve">10 (7.4%)</w:t>
-            </w:r>
-          </w:p>
-        </w:tc>
-        <w:tc>
-          <w:tcPr>
-            <w:tcBorders>
-              <w:bottom w:val="none" w:sz="0" w:space="0" w:color="000000"/>
-              <w:top w:val="none" w:sz="0" w:space="0" w:color="000000"/>
-              <w:left w:val="none" w:sz="0" w:space="0" w:color="000000"/>
-              <w:right w:val="none" w:sz="0" w:space="0" w:color="000000"/>
-            </w:tcBorders>
-            <w:shd w:val="clear" w:color="auto" w:fill="FFFFFF"/>
-            <w:tcMar>
-              <w:top w:w="0" w:type="dxa"/>
-              <w:bottom w:w="0" w:type="dxa"/>
-              <w:left w:w="0" w:type="dxa"/>
-              <w:right w:w="0" w:type="dxa"/>
-            </w:tcMar>
-            <w:vAlign w:val="center"/>
-          </w:tcPr>
-          <w:p>
-            <w:pPr>
-              <w:pStyle w:val="Normal"/>
-              <w:jc w:val="center"/>
-              <w:pBdr>
-                <w:bottom w:val="none" w:sz="0" w:space="0" w:color="000000"/>
-                <w:top w:val="none" w:sz="0" w:space="0" w:color="000000"/>
-                <w:left w:val="none" w:sz="0" w:space="0" w:color="000000"/>
-                <w:right w:val="none" w:sz="0" w:space="0" w:color="000000"/>
-              </w:pBdr>
-              <w:spacing w:after="100" w:before="100" w:line="240"/>
-              <w:ind w:firstLine="0" w:left="100" w:right="100"/>
-            </w:pPr>
-            <w:r>
-              <w:rPr>
-                <w:rFonts w:ascii="Helvetica" w:hAnsi="Helvetica" w:eastAsia="Helvetica" w:cs="Helvetica"/>
-                <w:i w:val="false"/>
-                <w:b w:val="false"/>
-                <w:u w:val="none"/>
-                <w:sz w:val="22"/>
-                <w:szCs w:val="22"/>
-                <w:color w:val="000000"/>
-              </w:rPr>
-              <w:t xml:space="preserve">57 (13.9%)</w:t>
+              <w:ind w:left="100" w:right="100" w:firstLine="0" w:firstLineChars="0"/>
+            </w:pPr>
+            <w:r>
+              <w:rPr>
+                <w:rFonts w:ascii="Helvetica" w:hAnsi="Helvetica" w:eastAsia="Helvetica" w:cs="Helvetica"/>
+                <w:i w:val="false"/>
+                <w:b w:val="false"/>
+                <w:u w:val="none"/>
+                <w:sz w:val="22"/>
+                <w:szCs w:val="22"/>
+                <w:color w:val="000000"/>
+              </w:rPr>
+              <w:t xml:space="preserve">  No shock</w:t>
+            </w:r>
+          </w:p>
+        </w:tc>
+        <w:tc>
+          <w:tcPr>
+            <w:tcBorders>
+              <w:bottom w:val="none" w:sz="0" w:space="0" w:color="000000"/>
+              <w:top w:val="none" w:sz="0" w:space="0" w:color="000000"/>
+              <w:left w:val="none" w:sz="0" w:space="0" w:color="000000"/>
+              <w:right w:val="none" w:sz="0" w:space="0" w:color="000000"/>
+            </w:tcBorders>
+            <w:shd w:val="clear" w:color="auto" w:fill="FFFFFF"/>
+            <w:tcMar>
+              <w:top w:w="0" w:type="dxa"/>
+              <w:bottom w:w="0" w:type="dxa"/>
+              <w:left w:w="0" w:type="dxa"/>
+              <w:right w:w="0" w:type="dxa"/>
+            </w:tcMar>
+            <w:vAlign w:val="center"/>
+          </w:tcPr>
+          <w:p>
+            <w:pPr>
+              <w:pStyle w:val="Normal"/>
+              <w:jc w:val="center"/>
+              <w:pBdr>
+                <w:bottom w:val="none" w:sz="0" w:space="0" w:color="000000"/>
+                <w:top w:val="none" w:sz="0" w:space="0" w:color="000000"/>
+                <w:left w:val="none" w:sz="0" w:space="0" w:color="000000"/>
+                <w:right w:val="none" w:sz="0" w:space="0" w:color="000000"/>
+              </w:pBdr>
+              <w:spacing w:after="100" w:before="100" w:line="240"/>
+              <w:ind w:left="100" w:right="100" w:firstLine="0" w:firstLineChars="0"/>
+            </w:pPr>
+            <w:r>
+              <w:rPr>
+                <w:rFonts w:ascii="Helvetica" w:hAnsi="Helvetica" w:eastAsia="Helvetica" w:cs="Helvetica"/>
+                <w:i w:val="false"/>
+                <w:b w:val="false"/>
+                <w:u w:val="none"/>
+                <w:sz w:val="22"/>
+                <w:szCs w:val="22"/>
+                <w:color w:val="000000"/>
+              </w:rPr>
+              <w:t xml:space="preserve">133 (48.4%)</w:t>
+            </w:r>
+          </w:p>
+        </w:tc>
+        <w:tc>
+          <w:tcPr>
+            <w:tcBorders>
+              <w:bottom w:val="none" w:sz="0" w:space="0" w:color="000000"/>
+              <w:top w:val="none" w:sz="0" w:space="0" w:color="000000"/>
+              <w:left w:val="none" w:sz="0" w:space="0" w:color="000000"/>
+              <w:right w:val="none" w:sz="0" w:space="0" w:color="000000"/>
+            </w:tcBorders>
+            <w:shd w:val="clear" w:color="auto" w:fill="FFFFFF"/>
+            <w:tcMar>
+              <w:top w:w="0" w:type="dxa"/>
+              <w:bottom w:w="0" w:type="dxa"/>
+              <w:left w:w="0" w:type="dxa"/>
+              <w:right w:w="0" w:type="dxa"/>
+            </w:tcMar>
+            <w:vAlign w:val="center"/>
+          </w:tcPr>
+          <w:p>
+            <w:pPr>
+              <w:pStyle w:val="Normal"/>
+              <w:jc w:val="center"/>
+              <w:pBdr>
+                <w:bottom w:val="none" w:sz="0" w:space="0" w:color="000000"/>
+                <w:top w:val="none" w:sz="0" w:space="0" w:color="000000"/>
+                <w:left w:val="none" w:sz="0" w:space="0" w:color="000000"/>
+                <w:right w:val="none" w:sz="0" w:space="0" w:color="000000"/>
+              </w:pBdr>
+              <w:spacing w:after="100" w:before="100" w:line="240"/>
+              <w:ind w:left="100" w:right="100" w:firstLine="0" w:firstLineChars="0"/>
+            </w:pPr>
+            <w:r>
+              <w:rPr>
+                <w:rFonts w:ascii="Helvetica" w:hAnsi="Helvetica" w:eastAsia="Helvetica" w:cs="Helvetica"/>
+                <w:i w:val="false"/>
+                <w:b w:val="false"/>
+                <w:u w:val="none"/>
+                <w:sz w:val="22"/>
+                <w:szCs w:val="22"/>
+                <w:color w:val="000000"/>
+              </w:rPr>
+              <w:t xml:space="preserve">25 (18.4%)</w:t>
+            </w:r>
+          </w:p>
+        </w:tc>
+        <w:tc>
+          <w:tcPr>
+            <w:tcBorders>
+              <w:bottom w:val="none" w:sz="0" w:space="0" w:color="000000"/>
+              <w:top w:val="none" w:sz="0" w:space="0" w:color="000000"/>
+              <w:left w:val="none" w:sz="0" w:space="0" w:color="000000"/>
+              <w:right w:val="none" w:sz="0" w:space="0" w:color="000000"/>
+            </w:tcBorders>
+            <w:shd w:val="clear" w:color="auto" w:fill="FFFFFF"/>
+            <w:tcMar>
+              <w:top w:w="0" w:type="dxa"/>
+              <w:bottom w:w="0" w:type="dxa"/>
+              <w:left w:w="0" w:type="dxa"/>
+              <w:right w:w="0" w:type="dxa"/>
+            </w:tcMar>
+            <w:vAlign w:val="center"/>
+          </w:tcPr>
+          <w:p>
+            <w:pPr>
+              <w:pStyle w:val="Normal"/>
+              <w:jc w:val="center"/>
+              <w:pBdr>
+                <w:bottom w:val="none" w:sz="0" w:space="0" w:color="000000"/>
+                <w:top w:val="none" w:sz="0" w:space="0" w:color="000000"/>
+                <w:left w:val="none" w:sz="0" w:space="0" w:color="000000"/>
+                <w:right w:val="none" w:sz="0" w:space="0" w:color="000000"/>
+              </w:pBdr>
+              <w:spacing w:after="100" w:before="100" w:line="240"/>
+              <w:ind w:left="100" w:right="100" w:firstLine="0" w:firstLineChars="0"/>
+            </w:pPr>
+            <w:r>
+              <w:rPr>
+                <w:rFonts w:ascii="Helvetica" w:hAnsi="Helvetica" w:eastAsia="Helvetica" w:cs="Helvetica"/>
+                <w:i w:val="false"/>
+                <w:b w:val="false"/>
+                <w:u w:val="none"/>
+                <w:sz w:val="22"/>
+                <w:szCs w:val="22"/>
+                <w:color w:val="000000"/>
+              </w:rPr>
+              <w:t xml:space="preserve">158 (38.4%)</w:t>
             </w:r>
           </w:p>
         </w:tc>
@@ -10320,158 +10320,158 @@
                 <w:right w:val="none" w:sz="0" w:space="0" w:color="000000"/>
               </w:pBdr>
               <w:spacing w:after="100" w:before="100" w:line="240"/>
-              <w:ind w:firstLine="0" w:left="100" w:right="100"/>
-            </w:pPr>
-            <w:r>
-              <w:rPr>
-                <w:rFonts w:ascii="Helvetica" w:hAnsi="Helvetica" w:eastAsia="Helvetica" w:cs="Helvetica"/>
-                <w:i w:val="false"/>
-                <w:b w:val="false"/>
-                <w:u w:val="none"/>
-                <w:sz w:val="22"/>
-                <w:szCs w:val="22"/>
-                <w:color w:val="000000"/>
-              </w:rPr>
-              <w:t xml:space="preserve">  PCCS</w:t>
-            </w:r>
-          </w:p>
-        </w:tc>
-        <w:tc>
-          <w:tcPr>
-            <w:tcBorders>
-              <w:bottom w:val="none" w:sz="0" w:space="0" w:color="000000"/>
-              <w:top w:val="none" w:sz="0" w:space="0" w:color="000000"/>
-              <w:left w:val="none" w:sz="0" w:space="0" w:color="000000"/>
-              <w:right w:val="none" w:sz="0" w:space="0" w:color="000000"/>
-            </w:tcBorders>
-            <w:shd w:val="clear" w:color="auto" w:fill="FFFFFF"/>
-            <w:tcMar>
-              <w:top w:w="0" w:type="dxa"/>
-              <w:bottom w:w="0" w:type="dxa"/>
-              <w:left w:w="0" w:type="dxa"/>
-              <w:right w:w="0" w:type="dxa"/>
-            </w:tcMar>
-            <w:vAlign w:val="center"/>
-          </w:tcPr>
-          <w:p>
-            <w:pPr>
-              <w:pStyle w:val="Normal"/>
-              <w:jc w:val="center"/>
-              <w:pBdr>
-                <w:bottom w:val="none" w:sz="0" w:space="0" w:color="000000"/>
-                <w:top w:val="none" w:sz="0" w:space="0" w:color="000000"/>
-                <w:left w:val="none" w:sz="0" w:space="0" w:color="000000"/>
-                <w:right w:val="none" w:sz="0" w:space="0" w:color="000000"/>
-              </w:pBdr>
-              <w:spacing w:after="100" w:before="100" w:line="240"/>
-              <w:ind w:firstLine="0" w:left="100" w:right="100"/>
-            </w:pPr>
-            <w:r>
-              <w:rPr>
-                <w:rFonts w:ascii="Helvetica" w:hAnsi="Helvetica" w:eastAsia="Helvetica" w:cs="Helvetica"/>
-                <w:i w:val="false"/>
-                <w:b w:val="false"/>
-                <w:u w:val="none"/>
-                <w:sz w:val="22"/>
-                <w:szCs w:val="22"/>
-                <w:color w:val="000000"/>
-              </w:rPr>
-              <w:t xml:space="preserve">1 (0.4%)</w:t>
-            </w:r>
-          </w:p>
-        </w:tc>
-        <w:tc>
-          <w:tcPr>
-            <w:tcBorders>
-              <w:bottom w:val="none" w:sz="0" w:space="0" w:color="000000"/>
-              <w:top w:val="none" w:sz="0" w:space="0" w:color="000000"/>
-              <w:left w:val="none" w:sz="0" w:space="0" w:color="000000"/>
-              <w:right w:val="none" w:sz="0" w:space="0" w:color="000000"/>
-            </w:tcBorders>
-            <w:shd w:val="clear" w:color="auto" w:fill="FFFFFF"/>
-            <w:tcMar>
-              <w:top w:w="0" w:type="dxa"/>
-              <w:bottom w:w="0" w:type="dxa"/>
-              <w:left w:w="0" w:type="dxa"/>
-              <w:right w:w="0" w:type="dxa"/>
-            </w:tcMar>
-            <w:vAlign w:val="center"/>
-          </w:tcPr>
-          <w:p>
-            <w:pPr>
-              <w:pStyle w:val="Normal"/>
-              <w:jc w:val="center"/>
-              <w:pBdr>
-                <w:bottom w:val="none" w:sz="0" w:space="0" w:color="000000"/>
-                <w:top w:val="none" w:sz="0" w:space="0" w:color="000000"/>
-                <w:left w:val="none" w:sz="0" w:space="0" w:color="000000"/>
-                <w:right w:val="none" w:sz="0" w:space="0" w:color="000000"/>
-              </w:pBdr>
-              <w:spacing w:after="100" w:before="100" w:line="240"/>
-              <w:ind w:firstLine="0" w:left="100" w:right="100"/>
-            </w:pPr>
-            <w:r>
-              <w:rPr>
-                <w:rFonts w:ascii="Helvetica" w:hAnsi="Helvetica" w:eastAsia="Helvetica" w:cs="Helvetica"/>
-                <w:i w:val="false"/>
-                <w:b w:val="false"/>
-                <w:u w:val="none"/>
-                <w:sz w:val="22"/>
-                <w:szCs w:val="22"/>
-                <w:color w:val="000000"/>
-              </w:rPr>
-              <w:t xml:space="preserve">0 (0%)</w:t>
-            </w:r>
-          </w:p>
-        </w:tc>
-        <w:tc>
-          <w:tcPr>
-            <w:tcBorders>
-              <w:bottom w:val="none" w:sz="0" w:space="0" w:color="000000"/>
-              <w:top w:val="none" w:sz="0" w:space="0" w:color="000000"/>
-              <w:left w:val="none" w:sz="0" w:space="0" w:color="000000"/>
-              <w:right w:val="none" w:sz="0" w:space="0" w:color="000000"/>
-            </w:tcBorders>
-            <w:shd w:val="clear" w:color="auto" w:fill="FFFFFF"/>
-            <w:tcMar>
-              <w:top w:w="0" w:type="dxa"/>
-              <w:bottom w:w="0" w:type="dxa"/>
-              <w:left w:w="0" w:type="dxa"/>
-              <w:right w:w="0" w:type="dxa"/>
-            </w:tcMar>
-            <w:vAlign w:val="center"/>
-          </w:tcPr>
-          <w:p>
-            <w:pPr>
-              <w:pStyle w:val="Normal"/>
-              <w:jc w:val="center"/>
-              <w:pBdr>
-                <w:bottom w:val="none" w:sz="0" w:space="0" w:color="000000"/>
-                <w:top w:val="none" w:sz="0" w:space="0" w:color="000000"/>
-                <w:left w:val="none" w:sz="0" w:space="0" w:color="000000"/>
-                <w:right w:val="none" w:sz="0" w:space="0" w:color="000000"/>
-              </w:pBdr>
-              <w:spacing w:after="100" w:before="100" w:line="240"/>
-              <w:ind w:firstLine="0" w:left="100" w:right="100"/>
-            </w:pPr>
-            <w:r>
-              <w:rPr>
-                <w:rFonts w:ascii="Helvetica" w:hAnsi="Helvetica" w:eastAsia="Helvetica" w:cs="Helvetica"/>
-                <w:i w:val="false"/>
-                <w:b w:val="false"/>
-                <w:u w:val="none"/>
-                <w:sz w:val="22"/>
-                <w:szCs w:val="22"/>
-                <w:color w:val="000000"/>
-              </w:rPr>
-              <w:t xml:space="preserve">1 (0.2%)</w:t>
+              <w:ind w:left="100" w:right="100" w:firstLine="0" w:firstLineChars="0"/>
+            </w:pPr>
+            <w:r>
+              <w:rPr>
+                <w:rFonts w:ascii="Helvetica" w:hAnsi="Helvetica" w:eastAsia="Helvetica" w:cs="Helvetica"/>
+                <w:i w:val="false"/>
+                <w:b w:val="false"/>
+                <w:u w:val="none"/>
+                <w:sz w:val="22"/>
+                <w:szCs w:val="22"/>
+                <w:color w:val="000000"/>
+              </w:rPr>
+              <w:t xml:space="preserve">  Other</w:t>
+            </w:r>
+          </w:p>
+        </w:tc>
+        <w:tc>
+          <w:tcPr>
+            <w:tcBorders>
+              <w:bottom w:val="none" w:sz="0" w:space="0" w:color="000000"/>
+              <w:top w:val="none" w:sz="0" w:space="0" w:color="000000"/>
+              <w:left w:val="none" w:sz="0" w:space="0" w:color="000000"/>
+              <w:right w:val="none" w:sz="0" w:space="0" w:color="000000"/>
+            </w:tcBorders>
+            <w:shd w:val="clear" w:color="auto" w:fill="FFFFFF"/>
+            <w:tcMar>
+              <w:top w:w="0" w:type="dxa"/>
+              <w:bottom w:w="0" w:type="dxa"/>
+              <w:left w:w="0" w:type="dxa"/>
+              <w:right w:w="0" w:type="dxa"/>
+            </w:tcMar>
+            <w:vAlign w:val="center"/>
+          </w:tcPr>
+          <w:p>
+            <w:pPr>
+              <w:pStyle w:val="Normal"/>
+              <w:jc w:val="center"/>
+              <w:pBdr>
+                <w:bottom w:val="none" w:sz="0" w:space="0" w:color="000000"/>
+                <w:top w:val="none" w:sz="0" w:space="0" w:color="000000"/>
+                <w:left w:val="none" w:sz="0" w:space="0" w:color="000000"/>
+                <w:right w:val="none" w:sz="0" w:space="0" w:color="000000"/>
+              </w:pBdr>
+              <w:spacing w:after="100" w:before="100" w:line="240"/>
+              <w:ind w:left="100" w:right="100" w:firstLine="0" w:firstLineChars="0"/>
+            </w:pPr>
+            <w:r>
+              <w:rPr>
+                <w:rFonts w:ascii="Helvetica" w:hAnsi="Helvetica" w:eastAsia="Helvetica" w:cs="Helvetica"/>
+                <w:i w:val="false"/>
+                <w:b w:val="false"/>
+                <w:u w:val="none"/>
+                <w:sz w:val="22"/>
+                <w:szCs w:val="22"/>
+                <w:color w:val="000000"/>
+              </w:rPr>
+              <w:t xml:space="preserve">47 (17.1%)</w:t>
+            </w:r>
+          </w:p>
+        </w:tc>
+        <w:tc>
+          <w:tcPr>
+            <w:tcBorders>
+              <w:bottom w:val="none" w:sz="0" w:space="0" w:color="000000"/>
+              <w:top w:val="none" w:sz="0" w:space="0" w:color="000000"/>
+              <w:left w:val="none" w:sz="0" w:space="0" w:color="000000"/>
+              <w:right w:val="none" w:sz="0" w:space="0" w:color="000000"/>
+            </w:tcBorders>
+            <w:shd w:val="clear" w:color="auto" w:fill="FFFFFF"/>
+            <w:tcMar>
+              <w:top w:w="0" w:type="dxa"/>
+              <w:bottom w:w="0" w:type="dxa"/>
+              <w:left w:w="0" w:type="dxa"/>
+              <w:right w:w="0" w:type="dxa"/>
+            </w:tcMar>
+            <w:vAlign w:val="center"/>
+          </w:tcPr>
+          <w:p>
+            <w:pPr>
+              <w:pStyle w:val="Normal"/>
+              <w:jc w:val="center"/>
+              <w:pBdr>
+                <w:bottom w:val="none" w:sz="0" w:space="0" w:color="000000"/>
+                <w:top w:val="none" w:sz="0" w:space="0" w:color="000000"/>
+                <w:left w:val="none" w:sz="0" w:space="0" w:color="000000"/>
+                <w:right w:val="none" w:sz="0" w:space="0" w:color="000000"/>
+              </w:pBdr>
+              <w:spacing w:after="100" w:before="100" w:line="240"/>
+              <w:ind w:left="100" w:right="100" w:firstLine="0" w:firstLineChars="0"/>
+            </w:pPr>
+            <w:r>
+              <w:rPr>
+                <w:rFonts w:ascii="Helvetica" w:hAnsi="Helvetica" w:eastAsia="Helvetica" w:cs="Helvetica"/>
+                <w:i w:val="false"/>
+                <w:b w:val="false"/>
+                <w:u w:val="none"/>
+                <w:sz w:val="22"/>
+                <w:szCs w:val="22"/>
+                <w:color w:val="000000"/>
+              </w:rPr>
+              <w:t xml:space="preserve">10 (7.4%)</w:t>
+            </w:r>
+          </w:p>
+        </w:tc>
+        <w:tc>
+          <w:tcPr>
+            <w:tcBorders>
+              <w:bottom w:val="none" w:sz="0" w:space="0" w:color="000000"/>
+              <w:top w:val="none" w:sz="0" w:space="0" w:color="000000"/>
+              <w:left w:val="none" w:sz="0" w:space="0" w:color="000000"/>
+              <w:right w:val="none" w:sz="0" w:space="0" w:color="000000"/>
+            </w:tcBorders>
+            <w:shd w:val="clear" w:color="auto" w:fill="FFFFFF"/>
+            <w:tcMar>
+              <w:top w:w="0" w:type="dxa"/>
+              <w:bottom w:w="0" w:type="dxa"/>
+              <w:left w:w="0" w:type="dxa"/>
+              <w:right w:w="0" w:type="dxa"/>
+            </w:tcMar>
+            <w:vAlign w:val="center"/>
+          </w:tcPr>
+          <w:p>
+            <w:pPr>
+              <w:pStyle w:val="Normal"/>
+              <w:jc w:val="center"/>
+              <w:pBdr>
+                <w:bottom w:val="none" w:sz="0" w:space="0" w:color="000000"/>
+                <w:top w:val="none" w:sz="0" w:space="0" w:color="000000"/>
+                <w:left w:val="none" w:sz="0" w:space="0" w:color="000000"/>
+                <w:right w:val="none" w:sz="0" w:space="0" w:color="000000"/>
+              </w:pBdr>
+              <w:spacing w:after="100" w:before="100" w:line="240"/>
+              <w:ind w:left="100" w:right="100" w:firstLine="0" w:firstLineChars="0"/>
+            </w:pPr>
+            <w:r>
+              <w:rPr>
+                <w:rFonts w:ascii="Helvetica" w:hAnsi="Helvetica" w:eastAsia="Helvetica" w:cs="Helvetica"/>
+                <w:i w:val="false"/>
+                <w:b w:val="false"/>
+                <w:u w:val="none"/>
+                <w:sz w:val="22"/>
+                <w:szCs w:val="22"/>
+                <w:color w:val="000000"/>
+              </w:rPr>
+              <w:t xml:space="preserve">57 (13.9%)</w:t>
             </w:r>
           </w:p>
         </w:tc>
       </w:tr>
       <w:tr>
         <w:trPr>
-          <w:trHeight w:val="617" w:hRule="auto"/>
+          <w:trHeight w:val="616" w:hRule="auto"/>
         </w:trPr>
         body57
         <w:tc>
@@ -10502,151 +10502,151 @@
                 <w:right w:val="none" w:sz="0" w:space="0" w:color="000000"/>
               </w:pBdr>
               <w:spacing w:after="100" w:before="100" w:line="240"/>
-              <w:ind w:firstLine="0" w:left="100" w:right="100"/>
-            </w:pPr>
-            <w:r>
-              <w:rPr>
-                <w:rFonts w:ascii="Helvetica" w:hAnsi="Helvetica" w:eastAsia="Helvetica" w:cs="Helvetica"/>
-                <w:i w:val="false"/>
-                <w:b w:val="false"/>
-                <w:u w:val="none"/>
-                <w:sz w:val="22"/>
-                <w:szCs w:val="22"/>
-                <w:color w:val="000000"/>
-              </w:rPr>
-              <w:t xml:space="preserve">  Missing</w:t>
-            </w:r>
-          </w:p>
-        </w:tc>
-        <w:tc>
-          <w:tcPr>
-            <w:tcBorders>
-              <w:bottom w:val="none" w:sz="0" w:space="0" w:color="000000"/>
-              <w:top w:val="none" w:sz="0" w:space="0" w:color="000000"/>
-              <w:left w:val="none" w:sz="0" w:space="0" w:color="000000"/>
-              <w:right w:val="none" w:sz="0" w:space="0" w:color="000000"/>
-            </w:tcBorders>
-            <w:shd w:val="clear" w:color="auto" w:fill="FFFFFF"/>
-            <w:tcMar>
-              <w:top w:w="0" w:type="dxa"/>
-              <w:bottom w:w="0" w:type="dxa"/>
-              <w:left w:w="0" w:type="dxa"/>
-              <w:right w:w="0" w:type="dxa"/>
-            </w:tcMar>
-            <w:vAlign w:val="center"/>
-          </w:tcPr>
-          <w:p>
-            <w:pPr>
-              <w:pStyle w:val="Normal"/>
-              <w:jc w:val="center"/>
-              <w:pBdr>
-                <w:bottom w:val="none" w:sz="0" w:space="0" w:color="000000"/>
-                <w:top w:val="none" w:sz="0" w:space="0" w:color="000000"/>
-                <w:left w:val="none" w:sz="0" w:space="0" w:color="000000"/>
-                <w:right w:val="none" w:sz="0" w:space="0" w:color="000000"/>
-              </w:pBdr>
-              <w:spacing w:after="100" w:before="100" w:line="240"/>
-              <w:ind w:firstLine="0" w:left="100" w:right="100"/>
-            </w:pPr>
-            <w:r>
-              <w:rPr>
-                <w:rFonts w:ascii="Helvetica" w:hAnsi="Helvetica" w:eastAsia="Helvetica" w:cs="Helvetica"/>
-                <w:i w:val="false"/>
-                <w:b w:val="false"/>
-                <w:u w:val="none"/>
-                <w:sz w:val="22"/>
-                <w:szCs w:val="22"/>
-                <w:color w:val="000000"/>
-              </w:rPr>
-              <w:t xml:space="preserve">133 (48.4%)</w:t>
-            </w:r>
-          </w:p>
-        </w:tc>
-        <w:tc>
-          <w:tcPr>
-            <w:tcBorders>
-              <w:bottom w:val="none" w:sz="0" w:space="0" w:color="000000"/>
-              <w:top w:val="none" w:sz="0" w:space="0" w:color="000000"/>
-              <w:left w:val="none" w:sz="0" w:space="0" w:color="000000"/>
-              <w:right w:val="none" w:sz="0" w:space="0" w:color="000000"/>
-            </w:tcBorders>
-            <w:shd w:val="clear" w:color="auto" w:fill="FFFFFF"/>
-            <w:tcMar>
-              <w:top w:w="0" w:type="dxa"/>
-              <w:bottom w:w="0" w:type="dxa"/>
-              <w:left w:w="0" w:type="dxa"/>
-              <w:right w:w="0" w:type="dxa"/>
-            </w:tcMar>
-            <w:vAlign w:val="center"/>
-          </w:tcPr>
-          <w:p>
-            <w:pPr>
-              <w:pStyle w:val="Normal"/>
-              <w:jc w:val="center"/>
-              <w:pBdr>
-                <w:bottom w:val="none" w:sz="0" w:space="0" w:color="000000"/>
-                <w:top w:val="none" w:sz="0" w:space="0" w:color="000000"/>
-                <w:left w:val="none" w:sz="0" w:space="0" w:color="000000"/>
-                <w:right w:val="none" w:sz="0" w:space="0" w:color="000000"/>
-              </w:pBdr>
-              <w:spacing w:after="100" w:before="100" w:line="240"/>
-              <w:ind w:firstLine="0" w:left="100" w:right="100"/>
-            </w:pPr>
-            <w:r>
-              <w:rPr>
-                <w:rFonts w:ascii="Helvetica" w:hAnsi="Helvetica" w:eastAsia="Helvetica" w:cs="Helvetica"/>
-                <w:i w:val="false"/>
-                <w:b w:val="false"/>
-                <w:u w:val="none"/>
-                <w:sz w:val="22"/>
-                <w:szCs w:val="22"/>
-                <w:color w:val="000000"/>
-              </w:rPr>
-              <w:t xml:space="preserve">25 (18.4%)</w:t>
-            </w:r>
-          </w:p>
-        </w:tc>
-        <w:tc>
-          <w:tcPr>
-            <w:tcBorders>
-              <w:bottom w:val="none" w:sz="0" w:space="0" w:color="000000"/>
-              <w:top w:val="none" w:sz="0" w:space="0" w:color="000000"/>
-              <w:left w:val="none" w:sz="0" w:space="0" w:color="000000"/>
-              <w:right w:val="none" w:sz="0" w:space="0" w:color="000000"/>
-            </w:tcBorders>
-            <w:shd w:val="clear" w:color="auto" w:fill="FFFFFF"/>
-            <w:tcMar>
-              <w:top w:w="0" w:type="dxa"/>
-              <w:bottom w:w="0" w:type="dxa"/>
-              <w:left w:w="0" w:type="dxa"/>
-              <w:right w:w="0" w:type="dxa"/>
-            </w:tcMar>
-            <w:vAlign w:val="center"/>
-          </w:tcPr>
-          <w:p>
-            <w:pPr>
-              <w:pStyle w:val="Normal"/>
-              <w:jc w:val="center"/>
-              <w:pBdr>
-                <w:bottom w:val="none" w:sz="0" w:space="0" w:color="000000"/>
-                <w:top w:val="none" w:sz="0" w:space="0" w:color="000000"/>
-                <w:left w:val="none" w:sz="0" w:space="0" w:color="000000"/>
-                <w:right w:val="none" w:sz="0" w:space="0" w:color="000000"/>
-              </w:pBdr>
-              <w:spacing w:after="100" w:before="100" w:line="240"/>
-              <w:ind w:firstLine="0" w:left="100" w:right="100"/>
-            </w:pPr>
-            <w:r>
-              <w:rPr>
-                <w:rFonts w:ascii="Helvetica" w:hAnsi="Helvetica" w:eastAsia="Helvetica" w:cs="Helvetica"/>
-                <w:i w:val="false"/>
-                <w:b w:val="false"/>
-                <w:u w:val="none"/>
-                <w:sz w:val="22"/>
-                <w:szCs w:val="22"/>
-                <w:color w:val="000000"/>
-              </w:rPr>
-              <w:t xml:space="preserve">158 (38.4%)</w:t>
+              <w:ind w:left="100" w:right="100" w:firstLine="0" w:firstLineChars="0"/>
+            </w:pPr>
+            <w:r>
+              <w:rPr>
+                <w:rFonts w:ascii="Helvetica" w:hAnsi="Helvetica" w:eastAsia="Helvetica" w:cs="Helvetica"/>
+                <w:i w:val="false"/>
+                <w:b w:val="false"/>
+                <w:u w:val="none"/>
+                <w:sz w:val="22"/>
+                <w:szCs w:val="22"/>
+                <w:color w:val="000000"/>
+              </w:rPr>
+              <w:t xml:space="preserve">  PCCS</w:t>
+            </w:r>
+          </w:p>
+        </w:tc>
+        <w:tc>
+          <w:tcPr>
+            <w:tcBorders>
+              <w:bottom w:val="none" w:sz="0" w:space="0" w:color="000000"/>
+              <w:top w:val="none" w:sz="0" w:space="0" w:color="000000"/>
+              <w:left w:val="none" w:sz="0" w:space="0" w:color="000000"/>
+              <w:right w:val="none" w:sz="0" w:space="0" w:color="000000"/>
+            </w:tcBorders>
+            <w:shd w:val="clear" w:color="auto" w:fill="FFFFFF"/>
+            <w:tcMar>
+              <w:top w:w="0" w:type="dxa"/>
+              <w:bottom w:w="0" w:type="dxa"/>
+              <w:left w:w="0" w:type="dxa"/>
+              <w:right w:w="0" w:type="dxa"/>
+            </w:tcMar>
+            <w:vAlign w:val="center"/>
+          </w:tcPr>
+          <w:p>
+            <w:pPr>
+              <w:pStyle w:val="Normal"/>
+              <w:jc w:val="center"/>
+              <w:pBdr>
+                <w:bottom w:val="none" w:sz="0" w:space="0" w:color="000000"/>
+                <w:top w:val="none" w:sz="0" w:space="0" w:color="000000"/>
+                <w:left w:val="none" w:sz="0" w:space="0" w:color="000000"/>
+                <w:right w:val="none" w:sz="0" w:space="0" w:color="000000"/>
+              </w:pBdr>
+              <w:spacing w:after="100" w:before="100" w:line="240"/>
+              <w:ind w:left="100" w:right="100" w:firstLine="0" w:firstLineChars="0"/>
+            </w:pPr>
+            <w:r>
+              <w:rPr>
+                <w:rFonts w:ascii="Helvetica" w:hAnsi="Helvetica" w:eastAsia="Helvetica" w:cs="Helvetica"/>
+                <w:i w:val="false"/>
+                <w:b w:val="false"/>
+                <w:u w:val="none"/>
+                <w:sz w:val="22"/>
+                <w:szCs w:val="22"/>
+                <w:color w:val="000000"/>
+              </w:rPr>
+              <w:t xml:space="preserve">4 (1.5%)</w:t>
+            </w:r>
+          </w:p>
+        </w:tc>
+        <w:tc>
+          <w:tcPr>
+            <w:tcBorders>
+              <w:bottom w:val="none" w:sz="0" w:space="0" w:color="000000"/>
+              <w:top w:val="none" w:sz="0" w:space="0" w:color="000000"/>
+              <w:left w:val="none" w:sz="0" w:space="0" w:color="000000"/>
+              <w:right w:val="none" w:sz="0" w:space="0" w:color="000000"/>
+            </w:tcBorders>
+            <w:shd w:val="clear" w:color="auto" w:fill="FFFFFF"/>
+            <w:tcMar>
+              <w:top w:w="0" w:type="dxa"/>
+              <w:bottom w:w="0" w:type="dxa"/>
+              <w:left w:w="0" w:type="dxa"/>
+              <w:right w:w="0" w:type="dxa"/>
+            </w:tcMar>
+            <w:vAlign w:val="center"/>
+          </w:tcPr>
+          <w:p>
+            <w:pPr>
+              <w:pStyle w:val="Normal"/>
+              <w:jc w:val="center"/>
+              <w:pBdr>
+                <w:bottom w:val="none" w:sz="0" w:space="0" w:color="000000"/>
+                <w:top w:val="none" w:sz="0" w:space="0" w:color="000000"/>
+                <w:left w:val="none" w:sz="0" w:space="0" w:color="000000"/>
+                <w:right w:val="none" w:sz="0" w:space="0" w:color="000000"/>
+              </w:pBdr>
+              <w:spacing w:after="100" w:before="100" w:line="240"/>
+              <w:ind w:left="100" w:right="100" w:firstLine="0" w:firstLineChars="0"/>
+            </w:pPr>
+            <w:r>
+              <w:rPr>
+                <w:rFonts w:ascii="Helvetica" w:hAnsi="Helvetica" w:eastAsia="Helvetica" w:cs="Helvetica"/>
+                <w:i w:val="false"/>
+                <w:b w:val="false"/>
+                <w:u w:val="none"/>
+                <w:sz w:val="22"/>
+                <w:szCs w:val="22"/>
+                <w:color w:val="000000"/>
+              </w:rPr>
+              <w:t xml:space="preserve">2 (1.5%)</w:t>
+            </w:r>
+          </w:p>
+        </w:tc>
+        <w:tc>
+          <w:tcPr>
+            <w:tcBorders>
+              <w:bottom w:val="none" w:sz="0" w:space="0" w:color="000000"/>
+              <w:top w:val="none" w:sz="0" w:space="0" w:color="000000"/>
+              <w:left w:val="none" w:sz="0" w:space="0" w:color="000000"/>
+              <w:right w:val="none" w:sz="0" w:space="0" w:color="000000"/>
+            </w:tcBorders>
+            <w:shd w:val="clear" w:color="auto" w:fill="FFFFFF"/>
+            <w:tcMar>
+              <w:top w:w="0" w:type="dxa"/>
+              <w:bottom w:w="0" w:type="dxa"/>
+              <w:left w:w="0" w:type="dxa"/>
+              <w:right w:w="0" w:type="dxa"/>
+            </w:tcMar>
+            <w:vAlign w:val="center"/>
+          </w:tcPr>
+          <w:p>
+            <w:pPr>
+              <w:pStyle w:val="Normal"/>
+              <w:jc w:val="center"/>
+              <w:pBdr>
+                <w:bottom w:val="none" w:sz="0" w:space="0" w:color="000000"/>
+                <w:top w:val="none" w:sz="0" w:space="0" w:color="000000"/>
+                <w:left w:val="none" w:sz="0" w:space="0" w:color="000000"/>
+                <w:right w:val="none" w:sz="0" w:space="0" w:color="000000"/>
+              </w:pBdr>
+              <w:spacing w:after="100" w:before="100" w:line="240"/>
+              <w:ind w:left="100" w:right="100" w:firstLine="0" w:firstLineChars="0"/>
+            </w:pPr>
+            <w:r>
+              <w:rPr>
+                <w:rFonts w:ascii="Helvetica" w:hAnsi="Helvetica" w:eastAsia="Helvetica" w:cs="Helvetica"/>
+                <w:i w:val="false"/>
+                <w:b w:val="false"/>
+                <w:u w:val="none"/>
+                <w:sz w:val="22"/>
+                <w:szCs w:val="22"/>
+                <w:color w:val="000000"/>
+              </w:rPr>
+              <w:t xml:space="preserve">6 (1.5%)</w:t>
             </w:r>
           </w:p>
         </w:tc>
@@ -10684,7 +10684,7 @@
                 <w:right w:val="none" w:sz="0" w:space="0" w:color="000000"/>
               </w:pBdr>
               <w:spacing w:after="100" w:before="100" w:line="240"/>
-              <w:ind w:firstLine="0" w:left="100" w:right="100"/>
+              <w:ind w:left="100" w:right="100" w:firstLine="0" w:firstLineChars="0"/>
             </w:pPr>
             <w:r>
               <w:rPr>
@@ -10728,7 +10728,7 @@
                 <w:right w:val="none" w:sz="0" w:space="0" w:color="000000"/>
               </w:pBdr>
               <w:spacing w:after="100" w:before="100" w:line="240"/>
-              <w:ind w:firstLine="0" w:left="100" w:right="100"/>
+              <w:ind w:left="100" w:right="100" w:firstLine="0" w:firstLineChars="0"/>
             </w:pPr>
             <w:r>
               <w:rPr>
@@ -10772,7 +10772,7 @@
                 <w:right w:val="none" w:sz="0" w:space="0" w:color="000000"/>
               </w:pBdr>
               <w:spacing w:after="100" w:before="100" w:line="240"/>
-              <w:ind w:firstLine="0" w:left="100" w:right="100"/>
+              <w:ind w:left="100" w:right="100" w:firstLine="0" w:firstLineChars="0"/>
             </w:pPr>
             <w:r>
               <w:rPr>
@@ -10816,7 +10816,7 @@
                 <w:right w:val="none" w:sz="0" w:space="0" w:color="000000"/>
               </w:pBdr>
               <w:spacing w:after="100" w:before="100" w:line="240"/>
-              <w:ind w:firstLine="0" w:left="100" w:right="100"/>
+              <w:ind w:left="100" w:right="100" w:firstLine="0" w:firstLineChars="0"/>
             </w:pPr>
             <w:r>
               <w:rPr>
@@ -10866,7 +10866,7 @@
                 <w:right w:val="none" w:sz="0" w:space="0" w:color="000000"/>
               </w:pBdr>
               <w:spacing w:after="100" w:before="100" w:line="240"/>
-              <w:ind w:firstLine="0" w:left="100" w:right="100"/>
+              <w:ind w:left="100" w:right="100" w:firstLine="0" w:firstLineChars="0"/>
             </w:pPr>
             <w:r>
               <w:rPr>
@@ -10910,7 +10910,7 @@
                 <w:right w:val="none" w:sz="0" w:space="0" w:color="000000"/>
               </w:pBdr>
               <w:spacing w:after="100" w:before="100" w:line="240"/>
-              <w:ind w:firstLine="0" w:left="100" w:right="100"/>
+              <w:ind w:left="100" w:right="100" w:firstLine="0" w:firstLineChars="0"/>
             </w:pPr>
             <w:r>
               <w:rPr>
@@ -10954,7 +10954,7 @@
                 <w:right w:val="none" w:sz="0" w:space="0" w:color="000000"/>
               </w:pBdr>
               <w:spacing w:after="100" w:before="100" w:line="240"/>
-              <w:ind w:firstLine="0" w:left="100" w:right="100"/>
+              <w:ind w:left="100" w:right="100" w:firstLine="0" w:firstLineChars="0"/>
             </w:pPr>
             <w:r>
               <w:rPr>
@@ -10998,7 +10998,7 @@
                 <w:right w:val="none" w:sz="0" w:space="0" w:color="000000"/>
               </w:pBdr>
               <w:spacing w:after="100" w:before="100" w:line="240"/>
-              <w:ind w:firstLine="0" w:left="100" w:right="100"/>
+              <w:ind w:left="100" w:right="100" w:firstLine="0" w:firstLineChars="0"/>
             </w:pPr>
             <w:r>
               <w:rPr>
@@ -11048,7 +11048,7 @@
                 <w:right w:val="none" w:sz="0" w:space="0" w:color="000000"/>
               </w:pBdr>
               <w:spacing w:after="100" w:before="100" w:line="240"/>
-              <w:ind w:firstLine="0" w:left="100" w:right="100"/>
+              <w:ind w:left="100" w:right="100" w:firstLine="0" w:firstLineChars="0"/>
             </w:pPr>
             <w:r>
               <w:rPr>
@@ -11092,7 +11092,7 @@
                 <w:right w:val="none" w:sz="0" w:space="0" w:color="000000"/>
               </w:pBdr>
               <w:spacing w:after="100" w:before="100" w:line="240"/>
-              <w:ind w:firstLine="0" w:left="100" w:right="100"/>
+              <w:ind w:left="100" w:right="100" w:firstLine="0" w:firstLineChars="0"/>
             </w:pPr>
             <w:r>
               <w:rPr>
@@ -11136,7 +11136,7 @@
                 <w:right w:val="none" w:sz="0" w:space="0" w:color="000000"/>
               </w:pBdr>
               <w:spacing w:after="100" w:before="100" w:line="240"/>
-              <w:ind w:firstLine="0" w:left="100" w:right="100"/>
+              <w:ind w:left="100" w:right="100" w:firstLine="0" w:firstLineChars="0"/>
             </w:pPr>
             <w:r>
               <w:rPr>
@@ -11180,7 +11180,7 @@
                 <w:right w:val="none" w:sz="0" w:space="0" w:color="000000"/>
               </w:pBdr>
               <w:spacing w:after="100" w:before="100" w:line="240"/>
-              <w:ind w:firstLine="0" w:left="100" w:right="100"/>
+              <w:ind w:left="100" w:right="100" w:firstLine="0" w:firstLineChars="0"/>
             </w:pPr>
             <w:r>
               <w:rPr>
@@ -11230,7 +11230,7 @@
                 <w:right w:val="none" w:sz="0" w:space="0" w:color="000000"/>
               </w:pBdr>
               <w:spacing w:after="100" w:before="100" w:line="240"/>
-              <w:ind w:firstLine="0" w:left="100" w:right="100"/>
+              <w:ind w:left="100" w:right="100" w:firstLine="0" w:firstLineChars="0"/>
             </w:pPr>
             <w:r>
               <w:rPr>
@@ -11274,7 +11274,7 @@
                 <w:right w:val="none" w:sz="0" w:space="0" w:color="000000"/>
               </w:pBdr>
               <w:spacing w:after="100" w:before="100" w:line="240"/>
-              <w:ind w:firstLine="0" w:left="100" w:right="100"/>
+              <w:ind w:left="100" w:right="100" w:firstLine="0" w:firstLineChars="0"/>
             </w:pPr>
             <w:r>
               <w:rPr>
@@ -11318,7 +11318,7 @@
                 <w:right w:val="none" w:sz="0" w:space="0" w:color="000000"/>
               </w:pBdr>
               <w:spacing w:after="100" w:before="100" w:line="240"/>
-              <w:ind w:firstLine="0" w:left="100" w:right="100"/>
+              <w:ind w:left="100" w:right="100" w:firstLine="0" w:firstLineChars="0"/>
             </w:pPr>
             <w:r>
               <w:rPr>
@@ -11362,7 +11362,7 @@
                 <w:right w:val="none" w:sz="0" w:space="0" w:color="000000"/>
               </w:pBdr>
               <w:spacing w:after="100" w:before="100" w:line="240"/>
-              <w:ind w:firstLine="0" w:left="100" w:right="100"/>
+              <w:ind w:left="100" w:right="100" w:firstLine="0" w:firstLineChars="0"/>
             </w:pPr>
             <w:r>
               <w:rPr>
@@ -11412,7 +11412,7 @@
                 <w:right w:val="none" w:sz="0" w:space="0" w:color="000000"/>
               </w:pBdr>
               <w:spacing w:after="100" w:before="100" w:line="240"/>
-              <w:ind w:firstLine="0" w:left="100" w:right="100"/>
+              <w:ind w:left="100" w:right="100" w:firstLine="0" w:firstLineChars="0"/>
             </w:pPr>
             <w:r>
               <w:rPr>
@@ -11456,7 +11456,7 @@
                 <w:right w:val="none" w:sz="0" w:space="0" w:color="000000"/>
               </w:pBdr>
               <w:spacing w:after="100" w:before="100" w:line="240"/>
-              <w:ind w:firstLine="0" w:left="100" w:right="100"/>
+              <w:ind w:left="100" w:right="100" w:firstLine="0" w:firstLineChars="0"/>
             </w:pPr>
             <w:r>
               <w:rPr>
@@ -11500,7 +11500,7 @@
                 <w:right w:val="none" w:sz="0" w:space="0" w:color="000000"/>
               </w:pBdr>
               <w:spacing w:after="100" w:before="100" w:line="240"/>
-              <w:ind w:firstLine="0" w:left="100" w:right="100"/>
+              <w:ind w:left="100" w:right="100" w:firstLine="0" w:firstLineChars="0"/>
             </w:pPr>
             <w:r>
               <w:rPr>
@@ -11544,7 +11544,7 @@
                 <w:right w:val="none" w:sz="0" w:space="0" w:color="000000"/>
               </w:pBdr>
               <w:spacing w:after="100" w:before="100" w:line="240"/>
-              <w:ind w:firstLine="0" w:left="100" w:right="100"/>
+              <w:ind w:left="100" w:right="100" w:firstLine="0" w:firstLineChars="0"/>
             </w:pPr>
             <w:r>
               <w:rPr>
@@ -11594,7 +11594,7 @@
                 <w:right w:val="none" w:sz="0" w:space="0" w:color="000000"/>
               </w:pBdr>
               <w:spacing w:after="100" w:before="100" w:line="240"/>
-              <w:ind w:firstLine="0" w:left="100" w:right="100"/>
+              <w:ind w:left="100" w:right="100" w:firstLine="0" w:firstLineChars="0"/>
             </w:pPr>
             <w:r>
               <w:rPr>
@@ -11638,7 +11638,7 @@
                 <w:right w:val="none" w:sz="0" w:space="0" w:color="000000"/>
               </w:pBdr>
               <w:spacing w:after="100" w:before="100" w:line="240"/>
-              <w:ind w:firstLine="0" w:left="100" w:right="100"/>
+              <w:ind w:left="100" w:right="100" w:firstLine="0" w:firstLineChars="0"/>
             </w:pPr>
             <w:r>
               <w:rPr>
@@ -11682,7 +11682,7 @@
                 <w:right w:val="none" w:sz="0" w:space="0" w:color="000000"/>
               </w:pBdr>
               <w:spacing w:after="100" w:before="100" w:line="240"/>
-              <w:ind w:firstLine="0" w:left="100" w:right="100"/>
+              <w:ind w:left="100" w:right="100" w:firstLine="0" w:firstLineChars="0"/>
             </w:pPr>
             <w:r>
               <w:rPr>
@@ -11726,7 +11726,7 @@
                 <w:right w:val="none" w:sz="0" w:space="0" w:color="000000"/>
               </w:pBdr>
               <w:spacing w:after="100" w:before="100" w:line="240"/>
-              <w:ind w:firstLine="0" w:left="100" w:right="100"/>
+              <w:ind w:left="100" w:right="100" w:firstLine="0" w:firstLineChars="0"/>
             </w:pPr>
             <w:r>
               <w:rPr>
@@ -11776,7 +11776,7 @@
                 <w:right w:val="none" w:sz="0" w:space="0" w:color="000000"/>
               </w:pBdr>
               <w:spacing w:after="100" w:before="100" w:line="240"/>
-              <w:ind w:firstLine="0" w:left="100" w:right="100"/>
+              <w:ind w:left="100" w:right="100" w:firstLine="0" w:firstLineChars="0"/>
             </w:pPr>
             <w:r>
               <w:rPr>
@@ -11820,7 +11820,7 @@
                 <w:right w:val="none" w:sz="0" w:space="0" w:color="000000"/>
               </w:pBdr>
               <w:spacing w:after="100" w:before="100" w:line="240"/>
-              <w:ind w:firstLine="0" w:left="100" w:right="100"/>
+              <w:ind w:left="100" w:right="100" w:firstLine="0" w:firstLineChars="0"/>
             </w:pPr>
             <w:r>
               <w:rPr>
@@ -11864,7 +11864,7 @@
                 <w:right w:val="none" w:sz="0" w:space="0" w:color="000000"/>
               </w:pBdr>
               <w:spacing w:after="100" w:before="100" w:line="240"/>
-              <w:ind w:firstLine="0" w:left="100" w:right="100"/>
+              <w:ind w:left="100" w:right="100" w:firstLine="0" w:firstLineChars="0"/>
             </w:pPr>
             <w:r>
               <w:rPr>
@@ -11908,7 +11908,7 @@
                 <w:right w:val="none" w:sz="0" w:space="0" w:color="000000"/>
               </w:pBdr>
               <w:spacing w:after="100" w:before="100" w:line="240"/>
-              <w:ind w:firstLine="0" w:left="100" w:right="100"/>
+              <w:ind w:left="100" w:right="100" w:firstLine="0" w:firstLineChars="0"/>
             </w:pPr>
             <w:r>
               <w:rPr>
@@ -11958,7 +11958,7 @@
                 <w:right w:val="none" w:sz="0" w:space="0" w:color="000000"/>
               </w:pBdr>
               <w:spacing w:after="100" w:before="100" w:line="240"/>
-              <w:ind w:firstLine="0" w:left="100" w:right="100"/>
+              <w:ind w:left="100" w:right="100" w:firstLine="0" w:firstLineChars="0"/>
             </w:pPr>
             <w:r>
               <w:rPr>
@@ -12002,7 +12002,7 @@
                 <w:right w:val="none" w:sz="0" w:space="0" w:color="000000"/>
               </w:pBdr>
               <w:spacing w:after="100" w:before="100" w:line="240"/>
-              <w:ind w:firstLine="0" w:left="100" w:right="100"/>
+              <w:ind w:left="100" w:right="100" w:firstLine="0" w:firstLineChars="0"/>
             </w:pPr>
             <w:r>
               <w:rPr>
@@ -12046,7 +12046,7 @@
                 <w:right w:val="none" w:sz="0" w:space="0" w:color="000000"/>
               </w:pBdr>
               <w:spacing w:after="100" w:before="100" w:line="240"/>
-              <w:ind w:firstLine="0" w:left="100" w:right="100"/>
+              <w:ind w:left="100" w:right="100" w:firstLine="0" w:firstLineChars="0"/>
             </w:pPr>
             <w:r>
               <w:rPr>
@@ -12090,7 +12090,7 @@
                 <w:right w:val="none" w:sz="0" w:space="0" w:color="000000"/>
               </w:pBdr>
               <w:spacing w:after="100" w:before="100" w:line="240"/>
-              <w:ind w:firstLine="0" w:left="100" w:right="100"/>
+              <w:ind w:left="100" w:right="100" w:firstLine="0" w:firstLineChars="0"/>
             </w:pPr>
             <w:r>
               <w:rPr>
@@ -12140,7 +12140,7 @@
                 <w:right w:val="none" w:sz="0" w:space="0" w:color="000000"/>
               </w:pBdr>
               <w:spacing w:after="100" w:before="100" w:line="240"/>
-              <w:ind w:firstLine="0" w:left="100" w:right="100"/>
+              <w:ind w:left="100" w:right="100" w:firstLine="0" w:firstLineChars="0"/>
             </w:pPr>
             <w:r>
               <w:rPr>
@@ -12184,7 +12184,7 @@
                 <w:right w:val="none" w:sz="0" w:space="0" w:color="000000"/>
               </w:pBdr>
               <w:spacing w:after="100" w:before="100" w:line="240"/>
-              <w:ind w:firstLine="0" w:left="100" w:right="100"/>
+              <w:ind w:left="100" w:right="100" w:firstLine="0" w:firstLineChars="0"/>
             </w:pPr>
             <w:r>
               <w:rPr>
@@ -12228,7 +12228,7 @@
                 <w:right w:val="none" w:sz="0" w:space="0" w:color="000000"/>
               </w:pBdr>
               <w:spacing w:after="100" w:before="100" w:line="240"/>
-              <w:ind w:firstLine="0" w:left="100" w:right="100"/>
+              <w:ind w:left="100" w:right="100" w:firstLine="0" w:firstLineChars="0"/>
             </w:pPr>
             <w:r>
               <w:rPr>
@@ -12272,7 +12272,7 @@
                 <w:right w:val="none" w:sz="0" w:space="0" w:color="000000"/>
               </w:pBdr>
               <w:spacing w:after="100" w:before="100" w:line="240"/>
-              <w:ind w:firstLine="0" w:left="100" w:right="100"/>
+              <w:ind w:left="100" w:right="100" w:firstLine="0" w:firstLineChars="0"/>
             </w:pPr>
             <w:r>
               <w:rPr>
@@ -12297,7 +12297,7 @@
         <w:tc>
           <w:tcPr>
             <w:tcBorders>
-              <w:bottom w:val="single" w:sz="16" w:space="0" w:color="666666"/>
+              <w:bottom w:val="single" w:sz="12" w:space="0" w:color="666666"/>
               <w:top w:val="none" w:sz="0" w:space="0" w:color="000000"/>
               <w:left w:val="none" w:sz="0" w:space="0" w:color="000000"/>
               <w:right w:val="none" w:sz="0" w:space="0" w:color="000000"/>
@@ -12322,7 +12322,7 @@
                 <w:right w:val="none" w:sz="0" w:space="0" w:color="000000"/>
               </w:pBdr>
               <w:spacing w:after="100" w:before="100" w:line="240"/>
-              <w:ind w:firstLine="0" w:left="100" w:right="100"/>
+              <w:ind w:left="100" w:right="100" w:firstLine="0" w:firstLineChars="0"/>
             </w:pPr>
             <w:r>
               <w:rPr>
@@ -12341,32 +12341,32 @@
         <w:tc>
           <w:tcPr>
             <w:tcBorders>
-              <w:bottom w:val="single" w:sz="16" w:space="0" w:color="666666"/>
-              <w:top w:val="none" w:sz="0" w:space="0" w:color="000000"/>
-              <w:left w:val="none" w:sz="0" w:space="0" w:color="000000"/>
-              <w:right w:val="none" w:sz="0" w:space="0" w:color="000000"/>
-            </w:tcBorders>
-            <w:shd w:val="clear" w:color="auto" w:fill="FFFFFF"/>
-            <w:tcMar>
-              <w:top w:w="0" w:type="dxa"/>
-              <w:bottom w:w="0" w:type="dxa"/>
-              <w:left w:w="0" w:type="dxa"/>
-              <w:right w:w="0" w:type="dxa"/>
-            </w:tcMar>
-            <w:vAlign w:val="center"/>
-          </w:tcPr>
-          <w:p>
-            <w:pPr>
-              <w:pStyle w:val="Normal"/>
-              <w:jc w:val="center"/>
-              <w:pBdr>
-                <w:bottom w:val="none" w:sz="0" w:space="0" w:color="000000"/>
-                <w:top w:val="none" w:sz="0" w:space="0" w:color="000000"/>
-                <w:left w:val="none" w:sz="0" w:space="0" w:color="000000"/>
-                <w:right w:val="none" w:sz="0" w:space="0" w:color="000000"/>
-              </w:pBdr>
-              <w:spacing w:after="100" w:before="100" w:line="240"/>
-              <w:ind w:firstLine="0" w:left="100" w:right="100"/>
+              <w:bottom w:val="single" w:sz="12" w:space="0" w:color="666666"/>
+              <w:top w:val="none" w:sz="0" w:space="0" w:color="000000"/>
+              <w:left w:val="none" w:sz="0" w:space="0" w:color="000000"/>
+              <w:right w:val="none" w:sz="0" w:space="0" w:color="000000"/>
+            </w:tcBorders>
+            <w:shd w:val="clear" w:color="auto" w:fill="FFFFFF"/>
+            <w:tcMar>
+              <w:top w:w="0" w:type="dxa"/>
+              <w:bottom w:w="0" w:type="dxa"/>
+              <w:left w:w="0" w:type="dxa"/>
+              <w:right w:w="0" w:type="dxa"/>
+            </w:tcMar>
+            <w:vAlign w:val="center"/>
+          </w:tcPr>
+          <w:p>
+            <w:pPr>
+              <w:pStyle w:val="Normal"/>
+              <w:jc w:val="center"/>
+              <w:pBdr>
+                <w:bottom w:val="none" w:sz="0" w:space="0" w:color="000000"/>
+                <w:top w:val="none" w:sz="0" w:space="0" w:color="000000"/>
+                <w:left w:val="none" w:sz="0" w:space="0" w:color="000000"/>
+                <w:right w:val="none" w:sz="0" w:space="0" w:color="000000"/>
+              </w:pBdr>
+              <w:spacing w:after="100" w:before="100" w:line="240"/>
+              <w:ind w:left="100" w:right="100" w:firstLine="0" w:firstLineChars="0"/>
             </w:pPr>
             <w:r>
               <w:rPr>
@@ -12385,32 +12385,32 @@
         <w:tc>
           <w:tcPr>
             <w:tcBorders>
-              <w:bottom w:val="single" w:sz="16" w:space="0" w:color="666666"/>
-              <w:top w:val="none" w:sz="0" w:space="0" w:color="000000"/>
-              <w:left w:val="none" w:sz="0" w:space="0" w:color="000000"/>
-              <w:right w:val="none" w:sz="0" w:space="0" w:color="000000"/>
-            </w:tcBorders>
-            <w:shd w:val="clear" w:color="auto" w:fill="FFFFFF"/>
-            <w:tcMar>
-              <w:top w:w="0" w:type="dxa"/>
-              <w:bottom w:w="0" w:type="dxa"/>
-              <w:left w:w="0" w:type="dxa"/>
-              <w:right w:w="0" w:type="dxa"/>
-            </w:tcMar>
-            <w:vAlign w:val="center"/>
-          </w:tcPr>
-          <w:p>
-            <w:pPr>
-              <w:pStyle w:val="Normal"/>
-              <w:jc w:val="center"/>
-              <w:pBdr>
-                <w:bottom w:val="none" w:sz="0" w:space="0" w:color="000000"/>
-                <w:top w:val="none" w:sz="0" w:space="0" w:color="000000"/>
-                <w:left w:val="none" w:sz="0" w:space="0" w:color="000000"/>
-                <w:right w:val="none" w:sz="0" w:space="0" w:color="000000"/>
-              </w:pBdr>
-              <w:spacing w:after="100" w:before="100" w:line="240"/>
-              <w:ind w:firstLine="0" w:left="100" w:right="100"/>
+              <w:bottom w:val="single" w:sz="12" w:space="0" w:color="666666"/>
+              <w:top w:val="none" w:sz="0" w:space="0" w:color="000000"/>
+              <w:left w:val="none" w:sz="0" w:space="0" w:color="000000"/>
+              <w:right w:val="none" w:sz="0" w:space="0" w:color="000000"/>
+            </w:tcBorders>
+            <w:shd w:val="clear" w:color="auto" w:fill="FFFFFF"/>
+            <w:tcMar>
+              <w:top w:w="0" w:type="dxa"/>
+              <w:bottom w:w="0" w:type="dxa"/>
+              <w:left w:w="0" w:type="dxa"/>
+              <w:right w:w="0" w:type="dxa"/>
+            </w:tcMar>
+            <w:vAlign w:val="center"/>
+          </w:tcPr>
+          <w:p>
+            <w:pPr>
+              <w:pStyle w:val="Normal"/>
+              <w:jc w:val="center"/>
+              <w:pBdr>
+                <w:bottom w:val="none" w:sz="0" w:space="0" w:color="000000"/>
+                <w:top w:val="none" w:sz="0" w:space="0" w:color="000000"/>
+                <w:left w:val="none" w:sz="0" w:space="0" w:color="000000"/>
+                <w:right w:val="none" w:sz="0" w:space="0" w:color="000000"/>
+              </w:pBdr>
+              <w:spacing w:after="100" w:before="100" w:line="240"/>
+              <w:ind w:left="100" w:right="100" w:firstLine="0" w:firstLineChars="0"/>
             </w:pPr>
             <w:r>
               <w:rPr>
@@ -12429,32 +12429,32 @@
         <w:tc>
           <w:tcPr>
             <w:tcBorders>
-              <w:bottom w:val="single" w:sz="16" w:space="0" w:color="666666"/>
-              <w:top w:val="none" w:sz="0" w:space="0" w:color="000000"/>
-              <w:left w:val="none" w:sz="0" w:space="0" w:color="000000"/>
-              <w:right w:val="none" w:sz="0" w:space="0" w:color="000000"/>
-            </w:tcBorders>
-            <w:shd w:val="clear" w:color="auto" w:fill="FFFFFF"/>
-            <w:tcMar>
-              <w:top w:w="0" w:type="dxa"/>
-              <w:bottom w:w="0" w:type="dxa"/>
-              <w:left w:w="0" w:type="dxa"/>
-              <w:right w:w="0" w:type="dxa"/>
-            </w:tcMar>
-            <w:vAlign w:val="center"/>
-          </w:tcPr>
-          <w:p>
-            <w:pPr>
-              <w:pStyle w:val="Normal"/>
-              <w:jc w:val="center"/>
-              <w:pBdr>
-                <w:bottom w:val="none" w:sz="0" w:space="0" w:color="000000"/>
-                <w:top w:val="none" w:sz="0" w:space="0" w:color="000000"/>
-                <w:left w:val="none" w:sz="0" w:space="0" w:color="000000"/>
-                <w:right w:val="none" w:sz="0" w:space="0" w:color="000000"/>
-              </w:pBdr>
-              <w:spacing w:after="100" w:before="100" w:line="240"/>
-              <w:ind w:firstLine="0" w:left="100" w:right="100"/>
+              <w:bottom w:val="single" w:sz="12" w:space="0" w:color="666666"/>
+              <w:top w:val="none" w:sz="0" w:space="0" w:color="000000"/>
+              <w:left w:val="none" w:sz="0" w:space="0" w:color="000000"/>
+              <w:right w:val="none" w:sz="0" w:space="0" w:color="000000"/>
+            </w:tcBorders>
+            <w:shd w:val="clear" w:color="auto" w:fill="FFFFFF"/>
+            <w:tcMar>
+              <w:top w:w="0" w:type="dxa"/>
+              <w:bottom w:w="0" w:type="dxa"/>
+              <w:left w:w="0" w:type="dxa"/>
+              <w:right w:w="0" w:type="dxa"/>
+            </w:tcMar>
+            <w:vAlign w:val="center"/>
+          </w:tcPr>
+          <w:p>
+            <w:pPr>
+              <w:pStyle w:val="Normal"/>
+              <w:jc w:val="center"/>
+              <w:pBdr>
+                <w:bottom w:val="none" w:sz="0" w:space="0" w:color="000000"/>
+                <w:top w:val="none" w:sz="0" w:space="0" w:color="000000"/>
+                <w:left w:val="none" w:sz="0" w:space="0" w:color="000000"/>
+                <w:right w:val="none" w:sz="0" w:space="0" w:color="000000"/>
+              </w:pBdr>
+              <w:spacing w:after="100" w:before="100" w:line="240"/>
+              <w:ind w:left="100" w:right="100" w:firstLine="0" w:firstLineChars="0"/>
             </w:pPr>
             <w:r>
               <w:rPr>
@@ -12472,7 +12472,7 @@
         </w:tc>
       </w:tr>
     </w:tbl>
-    <w:sectPr>
+    <w:sectPr w:officer="true">
       <w:pgMar w:header="720" w:bottom="1440" w:top="1440" w:right="1440" w:left="1440" w:footer="720" w:gutter="720"/>
       <w:pgSz w:h="16848" w:w="11952" w:orient="portrait"/>
       <w:type w:val="continuous"/>
@@ -12480,6 +12480,11 @@
     </w:sectPr>
   </w:body>
 </w:document>
+</file>
+
+<file path=word/comments.xml><?xml version="1.0" encoding="utf-8"?>
+<w:comments xmlns:wpc="http://schemas.microsoft.com/office/word/2010/wordprocessingCanvas" xmlns:mo="http://schemas.microsoft.com/office/mac/office/2008/main" xmlns:mc="http://schemas.openxmlformats.org/markup-compatibility/2006" xmlns:mv="urn:schemas-microsoft-com:mac:vml" xmlns:o="urn:schemas-microsoft-com:office:office" xmlns:r="http://schemas.openxmlformats.org/officeDocument/2006/relationships" xmlns:m="http://schemas.openxmlformats.org/officeDocument/2006/math" xmlns:v="urn:schemas-microsoft-com:vml" xmlns:wp14="http://schemas.microsoft.com/office/word/2010/wordprocessingDrawing" xmlns:wp="http://schemas.openxmlformats.org/drawingml/2006/wordprocessingDrawing" xmlns:w10="urn:schemas-microsoft-com:office:word" xmlns:w="http://schemas.openxmlformats.org/wordprocessingml/2006/main" xmlns:w14="http://schemas.microsoft.com/office/word/2010/wordml" xmlns:wpg="http://schemas.microsoft.com/office/word/2010/wordprocessingGroup" xmlns:wpi="http://schemas.microsoft.com/office/word/2010/wordprocessingInk" xmlns:wne="http://schemas.microsoft.com/office/word/2006/wordml" xmlns:wps="http://schemas.microsoft.com/office/word/2010/wordprocessingShape" mc:Ignorable="w14 wp14">
+</w:comments>
 </file>
 
 <file path=word/footnotes.xml><?xml version="1.0" encoding="utf-8"?>

</xml_diff>

<commit_message>
Added corrected VI scores
Also updated compile_analysis.R for ease of refactoring
</commit_message>
<xml_diff>
--- a/tbls/table1.docx
+++ b/tbls/table1.docx
@@ -19,8 +19,8 @@
       <w:tblGrid>
         <w:gridCol w:w="4201"/>
         <w:gridCol w:w="2123"/>
-        <w:gridCol w:w="2184"/>
-        <w:gridCol w:w="2184"/>
+        <w:gridCol w:w="2123"/>
+        <w:gridCol w:w="2123"/>
       </w:tblGrid>
       <w:tr>
         <w:trPr>
@@ -6190,95 +6190,95 @@
                 <w:szCs w:val="22"/>
                 <w:color w:val="000000"/>
               </w:rPr>
-              <w:t xml:space="preserve">541 (1590)</w:t>
-            </w:r>
-          </w:p>
-        </w:tc>
-        <w:tc>
-          <w:tcPr>
-            <w:tcBorders>
-              <w:bottom w:val="none" w:sz="0" w:space="0" w:color="000000"/>
-              <w:top w:val="none" w:sz="0" w:space="0" w:color="000000"/>
-              <w:left w:val="none" w:sz="0" w:space="0" w:color="000000"/>
-              <w:right w:val="none" w:sz="0" w:space="0" w:color="000000"/>
-            </w:tcBorders>
-            <w:shd w:val="clear" w:color="auto" w:fill="FFFFFF"/>
-            <w:tcMar>
-              <w:top w:w="0" w:type="dxa"/>
-              <w:bottom w:w="0" w:type="dxa"/>
-              <w:left w:w="0" w:type="dxa"/>
-              <w:right w:w="0" w:type="dxa"/>
-            </w:tcMar>
-            <w:vAlign w:val="center"/>
-          </w:tcPr>
-          <w:p>
-            <w:pPr>
-              <w:pStyle w:val="Normal"/>
-              <w:jc w:val="center"/>
-              <w:pBdr>
-                <w:bottom w:val="none" w:sz="0" w:space="0" w:color="000000"/>
-                <w:top w:val="none" w:sz="0" w:space="0" w:color="000000"/>
-                <w:left w:val="none" w:sz="0" w:space="0" w:color="000000"/>
-                <w:right w:val="none" w:sz="0" w:space="0" w:color="000000"/>
-              </w:pBdr>
-              <w:spacing w:after="100" w:before="100" w:line="240"/>
-              <w:ind w:left="100" w:right="100" w:firstLine="0" w:firstLineChars="0"/>
-            </w:pPr>
-            <w:r>
-              <w:rPr>
-                <w:rFonts w:ascii="Helvetica" w:hAnsi="Helvetica" w:eastAsia="Helvetica" w:cs="Helvetica"/>
-                <w:i w:val="false"/>
-                <w:b w:val="false"/>
-                <w:u w:val="none"/>
-                <w:sz w:val="22"/>
-                <w:szCs w:val="22"/>
-                <w:color w:val="000000"/>
-              </w:rPr>
-              <w:t xml:space="preserve">915 (2680)</w:t>
-            </w:r>
-          </w:p>
-        </w:tc>
-        <w:tc>
-          <w:tcPr>
-            <w:tcBorders>
-              <w:bottom w:val="none" w:sz="0" w:space="0" w:color="000000"/>
-              <w:top w:val="none" w:sz="0" w:space="0" w:color="000000"/>
-              <w:left w:val="none" w:sz="0" w:space="0" w:color="000000"/>
-              <w:right w:val="none" w:sz="0" w:space="0" w:color="000000"/>
-            </w:tcBorders>
-            <w:shd w:val="clear" w:color="auto" w:fill="FFFFFF"/>
-            <w:tcMar>
-              <w:top w:w="0" w:type="dxa"/>
-              <w:bottom w:w="0" w:type="dxa"/>
-              <w:left w:w="0" w:type="dxa"/>
-              <w:right w:w="0" w:type="dxa"/>
-            </w:tcMar>
-            <w:vAlign w:val="center"/>
-          </w:tcPr>
-          <w:p>
-            <w:pPr>
-              <w:pStyle w:val="Normal"/>
-              <w:jc w:val="center"/>
-              <w:pBdr>
-                <w:bottom w:val="none" w:sz="0" w:space="0" w:color="000000"/>
-                <w:top w:val="none" w:sz="0" w:space="0" w:color="000000"/>
-                <w:left w:val="none" w:sz="0" w:space="0" w:color="000000"/>
-                <w:right w:val="none" w:sz="0" w:space="0" w:color="000000"/>
-              </w:pBdr>
-              <w:spacing w:after="100" w:before="100" w:line="240"/>
-              <w:ind w:left="100" w:right="100" w:firstLine="0" w:firstLineChars="0"/>
-            </w:pPr>
-            <w:r>
-              <w:rPr>
-                <w:rFonts w:ascii="Helvetica" w:hAnsi="Helvetica" w:eastAsia="Helvetica" w:cs="Helvetica"/>
-                <w:i w:val="false"/>
-                <w:b w:val="false"/>
-                <w:u w:val="none"/>
-                <w:sz w:val="22"/>
-                <w:szCs w:val="22"/>
-                <w:color w:val="000000"/>
-              </w:rPr>
-              <w:t xml:space="preserve">654 (1990)</w:t>
+              <w:t xml:space="preserve">37.4 (32.6)</w:t>
+            </w:r>
+          </w:p>
+        </w:tc>
+        <w:tc>
+          <w:tcPr>
+            <w:tcBorders>
+              <w:bottom w:val="none" w:sz="0" w:space="0" w:color="000000"/>
+              <w:top w:val="none" w:sz="0" w:space="0" w:color="000000"/>
+              <w:left w:val="none" w:sz="0" w:space="0" w:color="000000"/>
+              <w:right w:val="none" w:sz="0" w:space="0" w:color="000000"/>
+            </w:tcBorders>
+            <w:shd w:val="clear" w:color="auto" w:fill="FFFFFF"/>
+            <w:tcMar>
+              <w:top w:w="0" w:type="dxa"/>
+              <w:bottom w:w="0" w:type="dxa"/>
+              <w:left w:w="0" w:type="dxa"/>
+              <w:right w:w="0" w:type="dxa"/>
+            </w:tcMar>
+            <w:vAlign w:val="center"/>
+          </w:tcPr>
+          <w:p>
+            <w:pPr>
+              <w:pStyle w:val="Normal"/>
+              <w:jc w:val="center"/>
+              <w:pBdr>
+                <w:bottom w:val="none" w:sz="0" w:space="0" w:color="000000"/>
+                <w:top w:val="none" w:sz="0" w:space="0" w:color="000000"/>
+                <w:left w:val="none" w:sz="0" w:space="0" w:color="000000"/>
+                <w:right w:val="none" w:sz="0" w:space="0" w:color="000000"/>
+              </w:pBdr>
+              <w:spacing w:after="100" w:before="100" w:line="240"/>
+              <w:ind w:left="100" w:right="100" w:firstLine="0" w:firstLineChars="0"/>
+            </w:pPr>
+            <w:r>
+              <w:rPr>
+                <w:rFonts w:ascii="Helvetica" w:hAnsi="Helvetica" w:eastAsia="Helvetica" w:cs="Helvetica"/>
+                <w:i w:val="false"/>
+                <w:b w:val="false"/>
+                <w:u w:val="none"/>
+                <w:sz w:val="22"/>
+                <w:szCs w:val="22"/>
+                <w:color w:val="000000"/>
+              </w:rPr>
+              <w:t xml:space="preserve">42.1 (39.7)</w:t>
+            </w:r>
+          </w:p>
+        </w:tc>
+        <w:tc>
+          <w:tcPr>
+            <w:tcBorders>
+              <w:bottom w:val="none" w:sz="0" w:space="0" w:color="000000"/>
+              <w:top w:val="none" w:sz="0" w:space="0" w:color="000000"/>
+              <w:left w:val="none" w:sz="0" w:space="0" w:color="000000"/>
+              <w:right w:val="none" w:sz="0" w:space="0" w:color="000000"/>
+            </w:tcBorders>
+            <w:shd w:val="clear" w:color="auto" w:fill="FFFFFF"/>
+            <w:tcMar>
+              <w:top w:w="0" w:type="dxa"/>
+              <w:bottom w:w="0" w:type="dxa"/>
+              <w:left w:w="0" w:type="dxa"/>
+              <w:right w:w="0" w:type="dxa"/>
+            </w:tcMar>
+            <w:vAlign w:val="center"/>
+          </w:tcPr>
+          <w:p>
+            <w:pPr>
+              <w:pStyle w:val="Normal"/>
+              <w:jc w:val="center"/>
+              <w:pBdr>
+                <w:bottom w:val="none" w:sz="0" w:space="0" w:color="000000"/>
+                <w:top w:val="none" w:sz="0" w:space="0" w:color="000000"/>
+                <w:left w:val="none" w:sz="0" w:space="0" w:color="000000"/>
+                <w:right w:val="none" w:sz="0" w:space="0" w:color="000000"/>
+              </w:pBdr>
+              <w:spacing w:after="100" w:before="100" w:line="240"/>
+              <w:ind w:left="100" w:right="100" w:firstLine="0" w:firstLineChars="0"/>
+            </w:pPr>
+            <w:r>
+              <w:rPr>
+                <w:rFonts w:ascii="Helvetica" w:hAnsi="Helvetica" w:eastAsia="Helvetica" w:cs="Helvetica"/>
+                <w:i w:val="false"/>
+                <w:b w:val="false"/>
+                <w:u w:val="none"/>
+                <w:sz w:val="22"/>
+                <w:szCs w:val="22"/>
+                <w:color w:val="000000"/>
+              </w:rPr>
+              <w:t xml:space="preserve">38.9 (35.0)</w:t>
             </w:r>
           </w:p>
         </w:tc>
@@ -6372,95 +6372,95 @@
                 <w:szCs w:val="22"/>
                 <w:color w:val="000000"/>
               </w:rPr>
-              <w:t xml:space="preserve">113 [1.00, 19900]</w:t>
-            </w:r>
-          </w:p>
-        </w:tc>
-        <w:tc>
-          <w:tcPr>
-            <w:tcBorders>
-              <w:bottom w:val="none" w:sz="0" w:space="0" w:color="000000"/>
-              <w:top w:val="none" w:sz="0" w:space="0" w:color="000000"/>
-              <w:left w:val="none" w:sz="0" w:space="0" w:color="000000"/>
-              <w:right w:val="none" w:sz="0" w:space="0" w:color="000000"/>
-            </w:tcBorders>
-            <w:shd w:val="clear" w:color="auto" w:fill="FFFFFF"/>
-            <w:tcMar>
-              <w:top w:w="0" w:type="dxa"/>
-              <w:bottom w:w="0" w:type="dxa"/>
-              <w:left w:w="0" w:type="dxa"/>
-              <w:right w:w="0" w:type="dxa"/>
-            </w:tcMar>
-            <w:vAlign w:val="center"/>
-          </w:tcPr>
-          <w:p>
-            <w:pPr>
-              <w:pStyle w:val="Normal"/>
-              <w:jc w:val="center"/>
-              <w:pBdr>
-                <w:bottom w:val="none" w:sz="0" w:space="0" w:color="000000"/>
-                <w:top w:val="none" w:sz="0" w:space="0" w:color="000000"/>
-                <w:left w:val="none" w:sz="0" w:space="0" w:color="000000"/>
-                <w:right w:val="none" w:sz="0" w:space="0" w:color="000000"/>
-              </w:pBdr>
-              <w:spacing w:after="100" w:before="100" w:line="240"/>
-              <w:ind w:left="100" w:right="100" w:firstLine="0" w:firstLineChars="0"/>
-            </w:pPr>
-            <w:r>
-              <w:rPr>
-                <w:rFonts w:ascii="Helvetica" w:hAnsi="Helvetica" w:eastAsia="Helvetica" w:cs="Helvetica"/>
-                <w:i w:val="false"/>
-                <w:b w:val="false"/>
-                <w:u w:val="none"/>
-                <w:sz w:val="22"/>
-                <w:szCs w:val="22"/>
-                <w:color w:val="000000"/>
-              </w:rPr>
-              <w:t xml:space="preserve">69.5 [4.00, 20000]</w:t>
-            </w:r>
-          </w:p>
-        </w:tc>
-        <w:tc>
-          <w:tcPr>
-            <w:tcBorders>
-              <w:bottom w:val="none" w:sz="0" w:space="0" w:color="000000"/>
-              <w:top w:val="none" w:sz="0" w:space="0" w:color="000000"/>
-              <w:left w:val="none" w:sz="0" w:space="0" w:color="000000"/>
-              <w:right w:val="none" w:sz="0" w:space="0" w:color="000000"/>
-            </w:tcBorders>
-            <w:shd w:val="clear" w:color="auto" w:fill="FFFFFF"/>
-            <w:tcMar>
-              <w:top w:w="0" w:type="dxa"/>
-              <w:bottom w:w="0" w:type="dxa"/>
-              <w:left w:w="0" w:type="dxa"/>
-              <w:right w:w="0" w:type="dxa"/>
-            </w:tcMar>
-            <w:vAlign w:val="center"/>
-          </w:tcPr>
-          <w:p>
-            <w:pPr>
-              <w:pStyle w:val="Normal"/>
-              <w:jc w:val="center"/>
-              <w:pBdr>
-                <w:bottom w:val="none" w:sz="0" w:space="0" w:color="000000"/>
-                <w:top w:val="none" w:sz="0" w:space="0" w:color="000000"/>
-                <w:left w:val="none" w:sz="0" w:space="0" w:color="000000"/>
-                <w:right w:val="none" w:sz="0" w:space="0" w:color="000000"/>
-              </w:pBdr>
-              <w:spacing w:after="100" w:before="100" w:line="240"/>
-              <w:ind w:left="100" w:right="100" w:firstLine="0" w:firstLineChars="0"/>
-            </w:pPr>
-            <w:r>
-              <w:rPr>
-                <w:rFonts w:ascii="Helvetica" w:hAnsi="Helvetica" w:eastAsia="Helvetica" w:cs="Helvetica"/>
-                <w:i w:val="false"/>
-                <w:b w:val="false"/>
-                <w:u w:val="none"/>
-                <w:sz w:val="22"/>
-                <w:szCs w:val="22"/>
-                <w:color w:val="000000"/>
-              </w:rPr>
-              <w:t xml:space="preserve">86.0 [1.00, 20000]</w:t>
+              <w:t xml:space="preserve">30.0 [0, 170]</w:t>
+            </w:r>
+          </w:p>
+        </w:tc>
+        <w:tc>
+          <w:tcPr>
+            <w:tcBorders>
+              <w:bottom w:val="none" w:sz="0" w:space="0" w:color="000000"/>
+              <w:top w:val="none" w:sz="0" w:space="0" w:color="000000"/>
+              <w:left w:val="none" w:sz="0" w:space="0" w:color="000000"/>
+              <w:right w:val="none" w:sz="0" w:space="0" w:color="000000"/>
+            </w:tcBorders>
+            <w:shd w:val="clear" w:color="auto" w:fill="FFFFFF"/>
+            <w:tcMar>
+              <w:top w:w="0" w:type="dxa"/>
+              <w:bottom w:w="0" w:type="dxa"/>
+              <w:left w:w="0" w:type="dxa"/>
+              <w:right w:w="0" w:type="dxa"/>
+            </w:tcMar>
+            <w:vAlign w:val="center"/>
+          </w:tcPr>
+          <w:p>
+            <w:pPr>
+              <w:pStyle w:val="Normal"/>
+              <w:jc w:val="center"/>
+              <w:pBdr>
+                <w:bottom w:val="none" w:sz="0" w:space="0" w:color="000000"/>
+                <w:top w:val="none" w:sz="0" w:space="0" w:color="000000"/>
+                <w:left w:val="none" w:sz="0" w:space="0" w:color="000000"/>
+                <w:right w:val="none" w:sz="0" w:space="0" w:color="000000"/>
+              </w:pBdr>
+              <w:spacing w:after="100" w:before="100" w:line="240"/>
+              <w:ind w:left="100" w:right="100" w:firstLine="0" w:firstLineChars="0"/>
+            </w:pPr>
+            <w:r>
+              <w:rPr>
+                <w:rFonts w:ascii="Helvetica" w:hAnsi="Helvetica" w:eastAsia="Helvetica" w:cs="Helvetica"/>
+                <w:i w:val="false"/>
+                <w:b w:val="false"/>
+                <w:u w:val="none"/>
+                <w:sz w:val="22"/>
+                <w:szCs w:val="22"/>
+                <w:color w:val="000000"/>
+              </w:rPr>
+              <w:t xml:space="preserve">33.0 [0, 200]</w:t>
+            </w:r>
+          </w:p>
+        </w:tc>
+        <w:tc>
+          <w:tcPr>
+            <w:tcBorders>
+              <w:bottom w:val="none" w:sz="0" w:space="0" w:color="000000"/>
+              <w:top w:val="none" w:sz="0" w:space="0" w:color="000000"/>
+              <w:left w:val="none" w:sz="0" w:space="0" w:color="000000"/>
+              <w:right w:val="none" w:sz="0" w:space="0" w:color="000000"/>
+            </w:tcBorders>
+            <w:shd w:val="clear" w:color="auto" w:fill="FFFFFF"/>
+            <w:tcMar>
+              <w:top w:w="0" w:type="dxa"/>
+              <w:bottom w:w="0" w:type="dxa"/>
+              <w:left w:w="0" w:type="dxa"/>
+              <w:right w:w="0" w:type="dxa"/>
+            </w:tcMar>
+            <w:vAlign w:val="center"/>
+          </w:tcPr>
+          <w:p>
+            <w:pPr>
+              <w:pStyle w:val="Normal"/>
+              <w:jc w:val="center"/>
+              <w:pBdr>
+                <w:bottom w:val="none" w:sz="0" w:space="0" w:color="000000"/>
+                <w:top w:val="none" w:sz="0" w:space="0" w:color="000000"/>
+                <w:left w:val="none" w:sz="0" w:space="0" w:color="000000"/>
+                <w:right w:val="none" w:sz="0" w:space="0" w:color="000000"/>
+              </w:pBdr>
+              <w:spacing w:after="100" w:before="100" w:line="240"/>
+              <w:ind w:left="100" w:right="100" w:firstLine="0" w:firstLineChars="0"/>
+            </w:pPr>
+            <w:r>
+              <w:rPr>
+                <w:rFonts w:ascii="Helvetica" w:hAnsi="Helvetica" w:eastAsia="Helvetica" w:cs="Helvetica"/>
+                <w:i w:val="false"/>
+                <w:b w:val="false"/>
+                <w:u w:val="none"/>
+                <w:sz w:val="22"/>
+                <w:szCs w:val="22"/>
+                <w:color w:val="000000"/>
+              </w:rPr>
+              <w:t xml:space="preserve">30.5 [0, 200]</w:t>
             </w:r>
           </w:p>
         </w:tc>
@@ -6554,95 +6554,95 @@
                 <w:szCs w:val="22"/>
                 <w:color w:val="000000"/>
               </w:rPr>
-              <w:t xml:space="preserve">30 (10.4%)</w:t>
-            </w:r>
-          </w:p>
-        </w:tc>
-        <w:tc>
-          <w:tcPr>
-            <w:tcBorders>
-              <w:bottom w:val="none" w:sz="0" w:space="0" w:color="000000"/>
-              <w:top w:val="none" w:sz="0" w:space="0" w:color="000000"/>
-              <w:left w:val="none" w:sz="0" w:space="0" w:color="000000"/>
-              <w:right w:val="none" w:sz="0" w:space="0" w:color="000000"/>
-            </w:tcBorders>
-            <w:shd w:val="clear" w:color="auto" w:fill="FFFFFF"/>
-            <w:tcMar>
-              <w:top w:w="0" w:type="dxa"/>
-              <w:bottom w:w="0" w:type="dxa"/>
-              <w:left w:w="0" w:type="dxa"/>
-              <w:right w:w="0" w:type="dxa"/>
-            </w:tcMar>
-            <w:vAlign w:val="center"/>
-          </w:tcPr>
-          <w:p>
-            <w:pPr>
-              <w:pStyle w:val="Normal"/>
-              <w:jc w:val="center"/>
-              <w:pBdr>
-                <w:bottom w:val="none" w:sz="0" w:space="0" w:color="000000"/>
-                <w:top w:val="none" w:sz="0" w:space="0" w:color="000000"/>
-                <w:left w:val="none" w:sz="0" w:space="0" w:color="000000"/>
-                <w:right w:val="none" w:sz="0" w:space="0" w:color="000000"/>
-              </w:pBdr>
-              <w:spacing w:after="100" w:before="100" w:line="240"/>
-              <w:ind w:left="100" w:right="100" w:firstLine="0" w:firstLineChars="0"/>
-            </w:pPr>
-            <w:r>
-              <w:rPr>
-                <w:rFonts w:ascii="Helvetica" w:hAnsi="Helvetica" w:eastAsia="Helvetica" w:cs="Helvetica"/>
-                <w:i w:val="false"/>
-                <w:b w:val="false"/>
-                <w:u w:val="none"/>
-                <w:sz w:val="22"/>
-                <w:szCs w:val="22"/>
-                <w:color w:val="000000"/>
-              </w:rPr>
-              <w:t xml:space="preserve">17 (13.2%)</w:t>
-            </w:r>
-          </w:p>
-        </w:tc>
-        <w:tc>
-          <w:tcPr>
-            <w:tcBorders>
-              <w:bottom w:val="none" w:sz="0" w:space="0" w:color="000000"/>
-              <w:top w:val="none" w:sz="0" w:space="0" w:color="000000"/>
-              <w:left w:val="none" w:sz="0" w:space="0" w:color="000000"/>
-              <w:right w:val="none" w:sz="0" w:space="0" w:color="000000"/>
-            </w:tcBorders>
-            <w:shd w:val="clear" w:color="auto" w:fill="FFFFFF"/>
-            <w:tcMar>
-              <w:top w:w="0" w:type="dxa"/>
-              <w:bottom w:w="0" w:type="dxa"/>
-              <w:left w:w="0" w:type="dxa"/>
-              <w:right w:w="0" w:type="dxa"/>
-            </w:tcMar>
-            <w:vAlign w:val="center"/>
-          </w:tcPr>
-          <w:p>
-            <w:pPr>
-              <w:pStyle w:val="Normal"/>
-              <w:jc w:val="center"/>
-              <w:pBdr>
-                <w:bottom w:val="none" w:sz="0" w:space="0" w:color="000000"/>
-                <w:top w:val="none" w:sz="0" w:space="0" w:color="000000"/>
-                <w:left w:val="none" w:sz="0" w:space="0" w:color="000000"/>
-                <w:right w:val="none" w:sz="0" w:space="0" w:color="000000"/>
-              </w:pBdr>
-              <w:spacing w:after="100" w:before="100" w:line="240"/>
-              <w:ind w:left="100" w:right="100" w:firstLine="0" w:firstLineChars="0"/>
-            </w:pPr>
-            <w:r>
-              <w:rPr>
-                <w:rFonts w:ascii="Helvetica" w:hAnsi="Helvetica" w:eastAsia="Helvetica" w:cs="Helvetica"/>
-                <w:i w:val="false"/>
-                <w:b w:val="false"/>
-                <w:u w:val="none"/>
-                <w:sz w:val="22"/>
-                <w:szCs w:val="22"/>
-                <w:color w:val="000000"/>
-              </w:rPr>
-              <w:t xml:space="preserve">47 (11.3%)</w:t>
+              <w:t xml:space="preserve">2 (0.7%)</w:t>
+            </w:r>
+          </w:p>
+        </w:tc>
+        <w:tc>
+          <w:tcPr>
+            <w:tcBorders>
+              <w:bottom w:val="none" w:sz="0" w:space="0" w:color="000000"/>
+              <w:top w:val="none" w:sz="0" w:space="0" w:color="000000"/>
+              <w:left w:val="none" w:sz="0" w:space="0" w:color="000000"/>
+              <w:right w:val="none" w:sz="0" w:space="0" w:color="000000"/>
+            </w:tcBorders>
+            <w:shd w:val="clear" w:color="auto" w:fill="FFFFFF"/>
+            <w:tcMar>
+              <w:top w:w="0" w:type="dxa"/>
+              <w:bottom w:w="0" w:type="dxa"/>
+              <w:left w:w="0" w:type="dxa"/>
+              <w:right w:w="0" w:type="dxa"/>
+            </w:tcMar>
+            <w:vAlign w:val="center"/>
+          </w:tcPr>
+          <w:p>
+            <w:pPr>
+              <w:pStyle w:val="Normal"/>
+              <w:jc w:val="center"/>
+              <w:pBdr>
+                <w:bottom w:val="none" w:sz="0" w:space="0" w:color="000000"/>
+                <w:top w:val="none" w:sz="0" w:space="0" w:color="000000"/>
+                <w:left w:val="none" w:sz="0" w:space="0" w:color="000000"/>
+                <w:right w:val="none" w:sz="0" w:space="0" w:color="000000"/>
+              </w:pBdr>
+              <w:spacing w:after="100" w:before="100" w:line="240"/>
+              <w:ind w:left="100" w:right="100" w:firstLine="0" w:firstLineChars="0"/>
+            </w:pPr>
+            <w:r>
+              <w:rPr>
+                <w:rFonts w:ascii="Helvetica" w:hAnsi="Helvetica" w:eastAsia="Helvetica" w:cs="Helvetica"/>
+                <w:i w:val="false"/>
+                <w:b w:val="false"/>
+                <w:u w:val="none"/>
+                <w:sz w:val="22"/>
+                <w:szCs w:val="22"/>
+                <w:color w:val="000000"/>
+              </w:rPr>
+              <w:t xml:space="preserve">1 (0.8%)</w:t>
+            </w:r>
+          </w:p>
+        </w:tc>
+        <w:tc>
+          <w:tcPr>
+            <w:tcBorders>
+              <w:bottom w:val="none" w:sz="0" w:space="0" w:color="000000"/>
+              <w:top w:val="none" w:sz="0" w:space="0" w:color="000000"/>
+              <w:left w:val="none" w:sz="0" w:space="0" w:color="000000"/>
+              <w:right w:val="none" w:sz="0" w:space="0" w:color="000000"/>
+            </w:tcBorders>
+            <w:shd w:val="clear" w:color="auto" w:fill="FFFFFF"/>
+            <w:tcMar>
+              <w:top w:w="0" w:type="dxa"/>
+              <w:bottom w:w="0" w:type="dxa"/>
+              <w:left w:w="0" w:type="dxa"/>
+              <w:right w:w="0" w:type="dxa"/>
+            </w:tcMar>
+            <w:vAlign w:val="center"/>
+          </w:tcPr>
+          <w:p>
+            <w:pPr>
+              <w:pStyle w:val="Normal"/>
+              <w:jc w:val="center"/>
+              <w:pBdr>
+                <w:bottom w:val="none" w:sz="0" w:space="0" w:color="000000"/>
+                <w:top w:val="none" w:sz="0" w:space="0" w:color="000000"/>
+                <w:left w:val="none" w:sz="0" w:space="0" w:color="000000"/>
+                <w:right w:val="none" w:sz="0" w:space="0" w:color="000000"/>
+              </w:pBdr>
+              <w:spacing w:after="100" w:before="100" w:line="240"/>
+              <w:ind w:left="100" w:right="100" w:firstLine="0" w:firstLineChars="0"/>
+            </w:pPr>
+            <w:r>
+              <w:rPr>
+                <w:rFonts w:ascii="Helvetica" w:hAnsi="Helvetica" w:eastAsia="Helvetica" w:cs="Helvetica"/>
+                <w:i w:val="false"/>
+                <w:b w:val="false"/>
+                <w:u w:val="none"/>
+                <w:sz w:val="22"/>
+                <w:szCs w:val="22"/>
+                <w:color w:val="000000"/>
+              </w:rPr>
+              <w:t xml:space="preserve">3 (0.7%)</w:t>
             </w:r>
           </w:p>
         </w:tc>

</xml_diff>